<commit_message>
3 Year New Second Person Added
</commit_message>
<xml_diff>
--- a/SEM-1/Academic  Year 2022.docx
+++ b/SEM-1/Academic  Year 2022.docx
@@ -1386,7 +1386,6 @@
           <w:p>
             <w:pPr>
               <w:ind w:left="16"/>
-              <w:jc w:val="center"/>
               <w:rPr>
                 <w:rFonts w:ascii="Cambria" w:hAnsi="Cambria"/>
                 <w:sz w:val="20"/>
@@ -2062,6 +2061,50 @@
                 <w:szCs w:val="20"/>
               </w:rPr>
             </w:pPr>
+            <w:r>
+              <w:rPr>
+                <w:rFonts w:ascii="Cambria" w:hAnsi="Cambria"/>
+                <w:sz w:val="20"/>
+                <w:szCs w:val="20"/>
+              </w:rPr>
+              <w:t xml:space="preserve">Mr. B. </w:t>
+            </w:r>
+            <w:proofErr w:type="spellStart"/>
+            <w:r>
+              <w:rPr>
+                <w:rFonts w:ascii="Cambria" w:hAnsi="Cambria"/>
+                <w:sz w:val="20"/>
+                <w:szCs w:val="20"/>
+              </w:rPr>
+              <w:t>Vijaya</w:t>
+            </w:r>
+            <w:proofErr w:type="spellEnd"/>
+            <w:r>
+              <w:rPr>
+                <w:rFonts w:ascii="Cambria" w:hAnsi="Cambria"/>
+                <w:sz w:val="20"/>
+                <w:szCs w:val="20"/>
+              </w:rPr>
+              <w:t xml:space="preserve"> </w:t>
+            </w:r>
+            <w:proofErr w:type="spellStart"/>
+            <w:r>
+              <w:rPr>
+                <w:rFonts w:ascii="Cambria" w:hAnsi="Cambria"/>
+                <w:sz w:val="20"/>
+                <w:szCs w:val="20"/>
+              </w:rPr>
+              <w:t>Baskhar</w:t>
+            </w:r>
+            <w:proofErr w:type="spellEnd"/>
+            <w:r>
+              <w:rPr>
+                <w:rFonts w:ascii="Cambria" w:hAnsi="Cambria"/>
+                <w:sz w:val="20"/>
+                <w:szCs w:val="20"/>
+              </w:rPr>
+              <w:t xml:space="preserve"> Reddy</w:t>
+            </w:r>
           </w:p>
         </w:tc>
         <w:tc>
@@ -2443,6 +2486,58 @@
                 <w:szCs w:val="20"/>
               </w:rPr>
             </w:pPr>
+            <w:r>
+              <w:rPr>
+                <w:rFonts w:ascii="Cambria" w:hAnsi="Cambria"/>
+                <w:sz w:val="20"/>
+                <w:szCs w:val="20"/>
+              </w:rPr>
+              <w:t xml:space="preserve">Mr. B. </w:t>
+            </w:r>
+            <w:proofErr w:type="spellStart"/>
+            <w:r>
+              <w:rPr>
+                <w:rFonts w:ascii="Cambria" w:hAnsi="Cambria"/>
+                <w:sz w:val="20"/>
+                <w:szCs w:val="20"/>
+              </w:rPr>
+              <w:t>Vijaya</w:t>
+            </w:r>
+            <w:proofErr w:type="spellEnd"/>
+            <w:r>
+              <w:rPr>
+                <w:rFonts w:ascii="Cambria" w:hAnsi="Cambria"/>
+                <w:sz w:val="20"/>
+                <w:szCs w:val="20"/>
+              </w:rPr>
+              <w:t xml:space="preserve"> </w:t>
+            </w:r>
+            <w:proofErr w:type="spellStart"/>
+            <w:r>
+              <w:rPr>
+                <w:rFonts w:ascii="Cambria" w:hAnsi="Cambria"/>
+                <w:sz w:val="20"/>
+                <w:szCs w:val="20"/>
+              </w:rPr>
+              <w:t>Baskhar</w:t>
+            </w:r>
+            <w:proofErr w:type="spellEnd"/>
+            <w:r>
+              <w:rPr>
+                <w:rFonts w:ascii="Cambria" w:hAnsi="Cambria"/>
+                <w:sz w:val="20"/>
+                <w:szCs w:val="20"/>
+              </w:rPr>
+              <w:t xml:space="preserve"> Reddy</w:t>
+            </w:r>
+            <w:r>
+              <w:rPr>
+                <w:rFonts w:ascii="Cambria" w:hAnsi="Cambria"/>
+                <w:sz w:val="20"/>
+                <w:szCs w:val="20"/>
+              </w:rPr>
+              <w:t>-9866021424</w:t>
+            </w:r>
           </w:p>
         </w:tc>
         <w:tc>
@@ -2782,13 +2877,20 @@
           <w:p>
             <w:pPr>
               <w:ind w:left="16"/>
-              <w:jc w:val="center"/>
-              <w:rPr>
-                <w:rFonts w:ascii="Cambria" w:hAnsi="Cambria"/>
-                <w:sz w:val="20"/>
-                <w:szCs w:val="20"/>
-              </w:rPr>
-            </w:pPr>
+              <w:rPr>
+                <w:rFonts w:ascii="Cambria" w:hAnsi="Cambria"/>
+                <w:sz w:val="20"/>
+                <w:szCs w:val="20"/>
+              </w:rPr>
+            </w:pPr>
+            <w:r>
+              <w:rPr>
+                <w:rFonts w:ascii="Cambria" w:hAnsi="Cambria"/>
+                <w:sz w:val="20"/>
+                <w:szCs w:val="20"/>
+              </w:rPr>
+              <w:t xml:space="preserve">2 Year </w:t>
+            </w:r>
           </w:p>
         </w:tc>
         <w:tc>
@@ -3329,6 +3431,14 @@
                 <w:szCs w:val="20"/>
               </w:rPr>
             </w:pPr>
+            <w:r>
+              <w:rPr>
+                <w:rFonts w:ascii="Cambria" w:hAnsi="Cambria"/>
+                <w:sz w:val="20"/>
+                <w:szCs w:val="20"/>
+              </w:rPr>
+              <w:t xml:space="preserve">Ms. D. </w:t>
+            </w:r>
             <w:proofErr w:type="spellStart"/>
             <w:r>
               <w:rPr>
@@ -3599,15 +3709,7 @@
                 <w:sz w:val="20"/>
                 <w:szCs w:val="20"/>
               </w:rPr>
-              <w:t xml:space="preserve">Mr. </w:t>
-            </w:r>
-            <w:r>
-              <w:rPr>
-                <w:rFonts w:ascii="Cambria" w:hAnsi="Cambria"/>
-                <w:sz w:val="20"/>
-                <w:szCs w:val="20"/>
-              </w:rPr>
-              <w:t>G. Ganesh</w:t>
+              <w:t>Mr. G. Ganesh</w:t>
             </w:r>
           </w:p>
         </w:tc>
@@ -3966,6 +4068,14 @@
                 <w:szCs w:val="20"/>
               </w:rPr>
             </w:pPr>
+            <w:r>
+              <w:rPr>
+                <w:rFonts w:ascii="Cambria" w:hAnsi="Cambria"/>
+                <w:sz w:val="20"/>
+                <w:szCs w:val="20"/>
+              </w:rPr>
+              <w:t xml:space="preserve">Ms. D. </w:t>
+            </w:r>
             <w:proofErr w:type="spellStart"/>
             <w:r>
               <w:rPr>
@@ -4203,13 +4313,20 @@
           <w:p>
             <w:pPr>
               <w:ind w:left="16"/>
-              <w:jc w:val="center"/>
-              <w:rPr>
-                <w:rFonts w:ascii="Cambria" w:hAnsi="Cambria"/>
-                <w:sz w:val="20"/>
-                <w:szCs w:val="20"/>
-              </w:rPr>
-            </w:pPr>
+              <w:rPr>
+                <w:rFonts w:ascii="Cambria" w:hAnsi="Cambria"/>
+                <w:sz w:val="20"/>
+                <w:szCs w:val="20"/>
+              </w:rPr>
+            </w:pPr>
+            <w:r>
+              <w:rPr>
+                <w:rFonts w:ascii="Cambria" w:hAnsi="Cambria"/>
+                <w:sz w:val="20"/>
+                <w:szCs w:val="20"/>
+              </w:rPr>
+              <w:t>Class teacher</w:t>
+            </w:r>
           </w:p>
         </w:tc>
         <w:tc>
@@ -5298,102 +5415,112 @@
         </w:trPr>
         <w:tc>
           <w:tcPr>
-            <w:tcW w:w="10784" w:type="dxa"/>
-            <w:gridSpan w:val="4"/>
-            <w:tcBorders>
-              <w:top w:val="single" w:sz="4" w:space="0" w:color="auto"/>
-              <w:left w:val="single" w:sz="4" w:space="0" w:color="auto"/>
-              <w:bottom w:val="single" w:sz="4" w:space="0" w:color="auto"/>
-              <w:right w:val="single" w:sz="4" w:space="0" w:color="auto"/>
-            </w:tcBorders>
-            <w:shd w:val="clear" w:color="auto" w:fill="DEEAF6" w:themeFill="accent1" w:themeFillTint="33"/>
+            <w:tcW w:w="641" w:type="dxa"/>
+            <w:tcBorders>
+              <w:top w:val="single" w:sz="4" w:space="0" w:color="auto"/>
+              <w:left w:val="single" w:sz="4" w:space="0" w:color="auto"/>
+              <w:bottom w:val="single" w:sz="4" w:space="0" w:color="auto"/>
+              <w:right w:val="single" w:sz="4" w:space="0" w:color="auto"/>
+            </w:tcBorders>
+          </w:tcPr>
+          <w:p>
+            <w:pPr>
+              <w:ind w:right="22"/>
+              <w:jc w:val="center"/>
+              <w:rPr>
+                <w:rFonts w:ascii="Cambria" w:eastAsia="Cambria" w:hAnsi="Cambria" w:cs="Cambria"/>
+                <w:sz w:val="20"/>
+                <w:szCs w:val="20"/>
+              </w:rPr>
+            </w:pPr>
+            <w:r>
+              <w:rPr>
+                <w:rFonts w:ascii="Cambria" w:eastAsia="Cambria" w:hAnsi="Cambria" w:cs="Cambria"/>
+                <w:sz w:val="20"/>
+                <w:szCs w:val="20"/>
+              </w:rPr>
+              <w:t>10</w:t>
+            </w:r>
+          </w:p>
+        </w:tc>
+        <w:tc>
+          <w:tcPr>
+            <w:tcW w:w="4365" w:type="dxa"/>
+            <w:tcBorders>
+              <w:top w:val="single" w:sz="4" w:space="0" w:color="auto"/>
+              <w:left w:val="single" w:sz="4" w:space="0" w:color="auto"/>
+              <w:bottom w:val="single" w:sz="4" w:space="0" w:color="auto"/>
+              <w:right w:val="single" w:sz="4" w:space="0" w:color="auto"/>
+            </w:tcBorders>
+          </w:tcPr>
+          <w:p>
+            <w:pPr>
+              <w:rPr>
+                <w:rFonts w:ascii="Cambria" w:hAnsi="Cambria"/>
+                <w:sz w:val="20"/>
+                <w:szCs w:val="20"/>
+              </w:rPr>
+            </w:pPr>
+            <w:r>
+              <w:rPr>
+                <w:rFonts w:ascii="Cambria" w:hAnsi="Cambria"/>
+                <w:sz w:val="20"/>
+                <w:szCs w:val="20"/>
+              </w:rPr>
+              <w:t>Managerial Economics and Financial  Accounting</w:t>
+            </w:r>
+          </w:p>
+        </w:tc>
+        <w:tc>
+          <w:tcPr>
+            <w:tcW w:w="4163" w:type="dxa"/>
+            <w:tcBorders>
+              <w:top w:val="single" w:sz="4" w:space="0" w:color="auto"/>
+              <w:left w:val="single" w:sz="4" w:space="0" w:color="auto"/>
+              <w:bottom w:val="single" w:sz="4" w:space="0" w:color="auto"/>
+              <w:right w:val="single" w:sz="4" w:space="0" w:color="auto"/>
+            </w:tcBorders>
+            <w:vAlign w:val="center"/>
           </w:tcPr>
           <w:p>
             <w:pPr>
               <w:ind w:right="20"/>
-              <w:jc w:val="center"/>
-              <w:rPr>
-                <w:rFonts w:ascii="Cambria" w:hAnsi="Cambria"/>
-                <w:sz w:val="20"/>
-                <w:szCs w:val="20"/>
-              </w:rPr>
-            </w:pPr>
-            <w:r>
-              <w:rPr>
-                <w:rFonts w:ascii="Cambria" w:hAnsi="Cambria"/>
-                <w:b/>
-                <w:sz w:val="20"/>
-                <w:szCs w:val="20"/>
-              </w:rPr>
-              <w:t xml:space="preserve">III </w:t>
-            </w:r>
-            <w:proofErr w:type="spellStart"/>
-            <w:r>
-              <w:rPr>
-                <w:rFonts w:ascii="Cambria" w:hAnsi="Cambria"/>
-                <w:b/>
-                <w:sz w:val="20"/>
-                <w:szCs w:val="20"/>
-              </w:rPr>
-              <w:t>B.Tech</w:t>
-            </w:r>
-            <w:proofErr w:type="spellEnd"/>
-            <w:r>
-              <w:rPr>
-                <w:rFonts w:ascii="Cambria" w:hAnsi="Cambria"/>
-                <w:b/>
-                <w:sz w:val="20"/>
-                <w:szCs w:val="20"/>
-              </w:rPr>
-              <w:t xml:space="preserve"> I SEM CSM &amp; CSD ( R20)</w:t>
-            </w:r>
-            <w:r>
-              <w:rPr>
-                <w:rFonts w:ascii="Cambria" w:hAnsi="Cambria"/>
-                <w:b/>
-                <w:sz w:val="20"/>
-                <w:szCs w:val="20"/>
-              </w:rPr>
-              <w:t xml:space="preserve"> (22</w:t>
-            </w:r>
-            <w:r>
-              <w:rPr>
-                <w:rFonts w:ascii="Cambria" w:hAnsi="Cambria"/>
-                <w:b/>
-                <w:sz w:val="20"/>
-                <w:szCs w:val="20"/>
-                <w:vertAlign w:val="superscript"/>
-              </w:rPr>
-              <w:t>nd</w:t>
-            </w:r>
-            <w:r>
-              <w:rPr>
-                <w:rFonts w:ascii="Cambria" w:hAnsi="Cambria"/>
-                <w:b/>
-                <w:sz w:val="20"/>
-                <w:szCs w:val="20"/>
-              </w:rPr>
-              <w:t xml:space="preserve"> August) (1</w:t>
-            </w:r>
-            <w:r>
-              <w:rPr>
-                <w:rFonts w:ascii="Cambria" w:hAnsi="Cambria"/>
-                <w:b/>
-                <w:sz w:val="20"/>
-                <w:szCs w:val="20"/>
-                <w:vertAlign w:val="superscript"/>
-              </w:rPr>
-              <w:t>st</w:t>
-            </w:r>
-            <w:r>
-              <w:rPr>
-                <w:rFonts w:ascii="Cambria" w:hAnsi="Cambria"/>
-                <w:b/>
-                <w:sz w:val="20"/>
-                <w:szCs w:val="20"/>
-              </w:rPr>
-              <w:t xml:space="preserve"> week)</w:t>
-            </w:r>
+              <w:rPr>
+                <w:rFonts w:ascii="Cambria" w:hAnsi="Cambria"/>
+                <w:sz w:val="20"/>
+                <w:szCs w:val="20"/>
+              </w:rPr>
+            </w:pPr>
+            <w:r>
+              <w:rPr>
+                <w:rFonts w:ascii="Cambria" w:hAnsi="Cambria"/>
+                <w:sz w:val="20"/>
+                <w:szCs w:val="20"/>
+              </w:rPr>
+              <w:t>Mr. K. Satish Kumar</w:t>
+            </w:r>
+          </w:p>
+        </w:tc>
+        <w:tc>
+          <w:tcPr>
+            <w:tcW w:w="1615" w:type="dxa"/>
+            <w:tcBorders>
+              <w:top w:val="single" w:sz="4" w:space="0" w:color="auto"/>
+              <w:left w:val="single" w:sz="4" w:space="0" w:color="auto"/>
+              <w:bottom w:val="single" w:sz="4" w:space="0" w:color="auto"/>
+              <w:right w:val="single" w:sz="4" w:space="0" w:color="auto"/>
+            </w:tcBorders>
+          </w:tcPr>
+          <w:p>
+            <w:pPr>
+              <w:ind w:right="23"/>
+              <w:jc w:val="center"/>
+              <w:rPr>
+                <w:rFonts w:ascii="Cambria" w:hAnsi="Cambria"/>
+                <w:sz w:val="20"/>
+                <w:szCs w:val="20"/>
+              </w:rPr>
+            </w:pPr>
           </w:p>
         </w:tc>
       </w:tr>
@@ -5406,98 +5533,96 @@
             <w:tcW w:w="641" w:type="dxa"/>
             <w:tcBorders>
               <w:top w:val="single" w:sz="4" w:space="0" w:color="auto"/>
-              <w:left w:val="single" w:sz="4" w:space="0" w:color="000000"/>
-              <w:bottom w:val="single" w:sz="4" w:space="0" w:color="000000"/>
-              <w:right w:val="single" w:sz="4" w:space="0" w:color="000000"/>
-            </w:tcBorders>
-            <w:shd w:val="clear" w:color="auto" w:fill="F2F2F2" w:themeFill="background1" w:themeFillShade="F2"/>
+              <w:left w:val="single" w:sz="4" w:space="0" w:color="auto"/>
+              <w:bottom w:val="single" w:sz="4" w:space="0" w:color="auto"/>
+              <w:right w:val="single" w:sz="4" w:space="0" w:color="auto"/>
+            </w:tcBorders>
+          </w:tcPr>
+          <w:p>
+            <w:pPr>
+              <w:ind w:right="22"/>
+              <w:jc w:val="center"/>
+              <w:rPr>
+                <w:rFonts w:ascii="Cambria" w:eastAsia="Cambria" w:hAnsi="Cambria" w:cs="Cambria"/>
+                <w:sz w:val="20"/>
+                <w:szCs w:val="20"/>
+              </w:rPr>
+            </w:pPr>
+            <w:r>
+              <w:rPr>
+                <w:rFonts w:ascii="Cambria" w:eastAsia="Cambria" w:hAnsi="Cambria" w:cs="Cambria"/>
+                <w:sz w:val="20"/>
+                <w:szCs w:val="20"/>
+              </w:rPr>
+              <w:t>11</w:t>
+            </w:r>
+          </w:p>
+        </w:tc>
+        <w:tc>
+          <w:tcPr>
+            <w:tcW w:w="4365" w:type="dxa"/>
+            <w:tcBorders>
+              <w:top w:val="single" w:sz="4" w:space="0" w:color="auto"/>
+              <w:left w:val="single" w:sz="4" w:space="0" w:color="auto"/>
+              <w:bottom w:val="single" w:sz="4" w:space="0" w:color="auto"/>
+              <w:right w:val="single" w:sz="4" w:space="0" w:color="auto"/>
+            </w:tcBorders>
+          </w:tcPr>
+          <w:p>
+            <w:r>
+              <w:rPr>
+                <w:b/>
+              </w:rPr>
+              <w:t>Skill oriented course*</w:t>
+            </w:r>
+            <w:r>
+              <w:rPr>
+                <w:rFonts w:ascii="Cambria" w:eastAsia="Cambria" w:hAnsi="Cambria" w:cs="Cambria"/>
+                <w:color w:val="FF0000"/>
+                <w:sz w:val="20"/>
+              </w:rPr>
+              <w:t xml:space="preserve"> </w:t>
+            </w:r>
+          </w:p>
+        </w:tc>
+        <w:tc>
+          <w:tcPr>
+            <w:tcW w:w="4163" w:type="dxa"/>
+            <w:tcBorders>
+              <w:top w:val="single" w:sz="4" w:space="0" w:color="auto"/>
+              <w:left w:val="single" w:sz="4" w:space="0" w:color="auto"/>
+              <w:bottom w:val="single" w:sz="4" w:space="0" w:color="auto"/>
+              <w:right w:val="single" w:sz="4" w:space="0" w:color="auto"/>
+            </w:tcBorders>
             <w:vAlign w:val="center"/>
           </w:tcPr>
           <w:p>
             <w:pPr>
-              <w:ind w:left="48"/>
-              <w:jc w:val="center"/>
-              <w:rPr>
-                <w:rFonts w:ascii="Cambria" w:hAnsi="Cambria"/>
-                <w:sz w:val="20"/>
-                <w:szCs w:val="20"/>
-              </w:rPr>
-            </w:pPr>
-            <w:r>
-              <w:rPr>
-                <w:rFonts w:ascii="Cambria" w:eastAsia="Cambria" w:hAnsi="Cambria" w:cs="Cambria"/>
-                <w:b/>
-                <w:sz w:val="20"/>
-                <w:szCs w:val="20"/>
-              </w:rPr>
-              <w:t>S. No.</w:t>
-            </w:r>
-          </w:p>
-        </w:tc>
-        <w:tc>
-          <w:tcPr>
-            <w:tcW w:w="4365" w:type="dxa"/>
-            <w:tcBorders>
-              <w:top w:val="single" w:sz="4" w:space="0" w:color="auto"/>
-              <w:left w:val="single" w:sz="4" w:space="0" w:color="000000"/>
-              <w:bottom w:val="single" w:sz="4" w:space="0" w:color="000000"/>
-              <w:right w:val="single" w:sz="4" w:space="0" w:color="auto"/>
-            </w:tcBorders>
-            <w:shd w:val="clear" w:color="auto" w:fill="F2F2F2" w:themeFill="background1" w:themeFillShade="F2"/>
-            <w:vAlign w:val="center"/>
-          </w:tcPr>
-          <w:p>
-            <w:pPr>
-              <w:ind w:right="24"/>
-              <w:jc w:val="center"/>
-              <w:rPr>
-                <w:rFonts w:ascii="Cambria" w:hAnsi="Cambria"/>
-                <w:sz w:val="20"/>
-                <w:szCs w:val="20"/>
-              </w:rPr>
-            </w:pPr>
-            <w:r>
-              <w:rPr>
-                <w:rFonts w:ascii="Cambria" w:eastAsia="Cambria" w:hAnsi="Cambria" w:cs="Cambria"/>
-                <w:b/>
-                <w:sz w:val="20"/>
-                <w:szCs w:val="20"/>
-              </w:rPr>
-              <w:t>Name of the Subject / Course</w:t>
-            </w:r>
-          </w:p>
-        </w:tc>
-        <w:tc>
-          <w:tcPr>
-            <w:tcW w:w="4163" w:type="dxa"/>
-            <w:tcBorders>
-              <w:top w:val="single" w:sz="4" w:space="0" w:color="auto"/>
-              <w:left w:val="single" w:sz="4" w:space="0" w:color="auto"/>
-              <w:bottom w:val="single" w:sz="4" w:space="0" w:color="auto"/>
-              <w:right w:val="single" w:sz="4" w:space="0" w:color="auto"/>
-            </w:tcBorders>
-            <w:shd w:val="clear" w:color="auto" w:fill="F2F2F2" w:themeFill="background1" w:themeFillShade="F2"/>
-            <w:vAlign w:val="center"/>
-          </w:tcPr>
-          <w:p>
-            <w:pPr>
-              <w:ind w:right="25"/>
-              <w:jc w:val="center"/>
-              <w:rPr>
-                <w:rFonts w:ascii="Cambria" w:hAnsi="Cambria"/>
-                <w:sz w:val="20"/>
-                <w:szCs w:val="20"/>
-              </w:rPr>
-            </w:pPr>
-            <w:r>
-              <w:rPr>
-                <w:rFonts w:ascii="Cambria" w:eastAsia="Cambria" w:hAnsi="Cambria" w:cs="Cambria"/>
-                <w:b/>
-                <w:sz w:val="20"/>
-                <w:szCs w:val="20"/>
-              </w:rPr>
-              <w:t>Name of Faculty</w:t>
-            </w:r>
+              <w:ind w:right="20"/>
+              <w:rPr>
+                <w:rFonts w:ascii="Cambria" w:hAnsi="Cambria"/>
+                <w:sz w:val="20"/>
+                <w:szCs w:val="20"/>
+              </w:rPr>
+            </w:pPr>
+            <w:r>
+              <w:rPr>
+                <w:rFonts w:ascii="Cambria" w:hAnsi="Cambria"/>
+                <w:sz w:val="20"/>
+                <w:szCs w:val="20"/>
+              </w:rPr>
+              <w:t xml:space="preserve">Mrs. S. </w:t>
+            </w:r>
+            <w:proofErr w:type="spellStart"/>
+            <w:r>
+              <w:rPr>
+                <w:rFonts w:ascii="Cambria" w:hAnsi="Cambria"/>
+                <w:sz w:val="20"/>
+                <w:szCs w:val="20"/>
+              </w:rPr>
+              <w:t>Sunitha</w:t>
+            </w:r>
+            <w:proofErr w:type="spellEnd"/>
           </w:p>
         </w:tc>
         <w:tc>
@@ -5509,29 +5634,17 @@
               <w:bottom w:val="single" w:sz="4" w:space="0" w:color="auto"/>
               <w:right w:val="single" w:sz="4" w:space="0" w:color="auto"/>
             </w:tcBorders>
-            <w:shd w:val="clear" w:color="auto" w:fill="F2F2F2" w:themeFill="background1" w:themeFillShade="F2"/>
-            <w:vAlign w:val="center"/>
-          </w:tcPr>
-          <w:p>
-            <w:pPr>
-              <w:ind w:right="25"/>
-              <w:jc w:val="center"/>
-              <w:rPr>
-                <w:rFonts w:ascii="Cambria" w:eastAsia="Cambria" w:hAnsi="Cambria" w:cs="Cambria"/>
-                <w:b/>
-                <w:sz w:val="20"/>
-                <w:szCs w:val="20"/>
-              </w:rPr>
-            </w:pPr>
-            <w:r>
-              <w:rPr>
-                <w:rFonts w:ascii="Cambria" w:eastAsia="Cambria" w:hAnsi="Cambria" w:cs="Cambria"/>
-                <w:b/>
-                <w:sz w:val="20"/>
-                <w:szCs w:val="20"/>
-              </w:rPr>
-              <w:t>Signature</w:t>
-            </w:r>
+          </w:tcPr>
+          <w:p>
+            <w:pPr>
+              <w:ind w:right="23"/>
+              <w:jc w:val="center"/>
+              <w:rPr>
+                <w:rFonts w:ascii="Cambria" w:hAnsi="Cambria"/>
+                <w:sz w:val="20"/>
+                <w:szCs w:val="20"/>
+              </w:rPr>
+            </w:pPr>
           </w:p>
         </w:tc>
       </w:tr>
@@ -5541,121 +5654,102 @@
         </w:trPr>
         <w:tc>
           <w:tcPr>
-            <w:tcW w:w="641" w:type="dxa"/>
-            <w:tcBorders>
-              <w:top w:val="single" w:sz="4" w:space="0" w:color="000000"/>
-              <w:left w:val="single" w:sz="4" w:space="0" w:color="000000"/>
-              <w:bottom w:val="single" w:sz="4" w:space="0" w:color="000000"/>
-              <w:right w:val="single" w:sz="4" w:space="0" w:color="000000"/>
-            </w:tcBorders>
-          </w:tcPr>
-          <w:p>
-            <w:pPr>
-              <w:ind w:right="22"/>
-              <w:jc w:val="center"/>
-              <w:rPr>
-                <w:rFonts w:ascii="Cambria" w:hAnsi="Cambria"/>
-                <w:sz w:val="20"/>
-                <w:szCs w:val="20"/>
-              </w:rPr>
-            </w:pPr>
-            <w:r>
-              <w:rPr>
-                <w:rFonts w:ascii="Cambria" w:eastAsia="Cambria" w:hAnsi="Cambria" w:cs="Cambria"/>
-                <w:sz w:val="20"/>
-                <w:szCs w:val="20"/>
-              </w:rPr>
-              <w:t xml:space="preserve">1 </w:t>
-            </w:r>
-          </w:p>
-        </w:tc>
-        <w:tc>
-          <w:tcPr>
-            <w:tcW w:w="4365" w:type="dxa"/>
-            <w:tcBorders>
-              <w:top w:val="single" w:sz="4" w:space="0" w:color="000000"/>
-              <w:left w:val="single" w:sz="4" w:space="0" w:color="000000"/>
-              <w:bottom w:val="single" w:sz="4" w:space="0" w:color="000000"/>
-              <w:right w:val="single" w:sz="4" w:space="0" w:color="auto"/>
-            </w:tcBorders>
-          </w:tcPr>
-          <w:p>
-            <w:pPr>
-              <w:rPr>
-                <w:rFonts w:ascii="Cambria" w:hAnsi="Cambria"/>
-                <w:sz w:val="20"/>
-                <w:szCs w:val="20"/>
-              </w:rPr>
-            </w:pPr>
-            <w:r>
-              <w:rPr>
-                <w:rFonts w:ascii="Cambria" w:hAnsi="Cambria"/>
-                <w:sz w:val="20"/>
-                <w:szCs w:val="20"/>
-              </w:rPr>
-              <w:t>Artificial Intelligence</w:t>
-            </w:r>
-          </w:p>
-        </w:tc>
-        <w:tc>
-          <w:tcPr>
-            <w:tcW w:w="4163" w:type="dxa"/>
-            <w:tcBorders>
-              <w:top w:val="single" w:sz="4" w:space="0" w:color="auto"/>
-              <w:left w:val="single" w:sz="4" w:space="0" w:color="auto"/>
-              <w:bottom w:val="single" w:sz="4" w:space="0" w:color="auto"/>
-              <w:right w:val="single" w:sz="4" w:space="0" w:color="auto"/>
-            </w:tcBorders>
-            <w:vAlign w:val="center"/>
+            <w:tcW w:w="10784" w:type="dxa"/>
+            <w:gridSpan w:val="4"/>
+            <w:tcBorders>
+              <w:top w:val="single" w:sz="4" w:space="0" w:color="auto"/>
+              <w:left w:val="single" w:sz="4" w:space="0" w:color="auto"/>
+              <w:bottom w:val="single" w:sz="4" w:space="0" w:color="auto"/>
+              <w:right w:val="single" w:sz="4" w:space="0" w:color="auto"/>
+            </w:tcBorders>
+            <w:shd w:val="clear" w:color="auto" w:fill="DEEAF6" w:themeFill="accent1" w:themeFillTint="33"/>
           </w:tcPr>
           <w:p>
             <w:pPr>
               <w:ind w:right="20"/>
-              <w:rPr>
-                <w:rFonts w:ascii="Cambria" w:hAnsi="Cambria"/>
-                <w:sz w:val="20"/>
-                <w:szCs w:val="20"/>
-              </w:rPr>
-            </w:pPr>
-            <w:r>
-              <w:rPr>
-                <w:rFonts w:ascii="Cambria" w:hAnsi="Cambria"/>
-                <w:sz w:val="20"/>
-                <w:szCs w:val="20"/>
-              </w:rPr>
-              <w:t xml:space="preserve">Mr. B. </w:t>
+              <w:jc w:val="center"/>
+              <w:rPr>
+                <w:rFonts w:ascii="Cambria" w:hAnsi="Cambria"/>
+                <w:sz w:val="20"/>
+                <w:szCs w:val="20"/>
+              </w:rPr>
+            </w:pPr>
+            <w:r>
+              <w:rPr>
+                <w:rFonts w:ascii="Cambria" w:hAnsi="Cambria"/>
+                <w:b/>
+                <w:sz w:val="20"/>
+                <w:szCs w:val="20"/>
+              </w:rPr>
+              <w:t xml:space="preserve">III </w:t>
             </w:r>
             <w:proofErr w:type="spellStart"/>
             <w:r>
               <w:rPr>
                 <w:rFonts w:ascii="Cambria" w:hAnsi="Cambria"/>
-                <w:sz w:val="20"/>
-                <w:szCs w:val="20"/>
-              </w:rPr>
-              <w:t>Sreedhar</w:t>
+                <w:b/>
+                <w:sz w:val="20"/>
+                <w:szCs w:val="20"/>
+              </w:rPr>
+              <w:t>B.Tech</w:t>
             </w:r>
             <w:proofErr w:type="spellEnd"/>
-          </w:p>
-        </w:tc>
-        <w:tc>
-          <w:tcPr>
-            <w:tcW w:w="1615" w:type="dxa"/>
-            <w:tcBorders>
-              <w:top w:val="single" w:sz="4" w:space="0" w:color="auto"/>
-              <w:left w:val="single" w:sz="4" w:space="0" w:color="auto"/>
-              <w:bottom w:val="single" w:sz="4" w:space="0" w:color="auto"/>
-              <w:right w:val="single" w:sz="4" w:space="0" w:color="auto"/>
-            </w:tcBorders>
-          </w:tcPr>
-          <w:p>
-            <w:pPr>
-              <w:ind w:right="20"/>
-              <w:rPr>
-                <w:rFonts w:ascii="Cambria" w:hAnsi="Cambria"/>
-                <w:sz w:val="20"/>
-                <w:szCs w:val="20"/>
-              </w:rPr>
-            </w:pPr>
+            <w:r>
+              <w:rPr>
+                <w:rFonts w:ascii="Cambria" w:hAnsi="Cambria"/>
+                <w:b/>
+                <w:sz w:val="20"/>
+                <w:szCs w:val="20"/>
+              </w:rPr>
+              <w:t xml:space="preserve"> I SEM CSM &amp; CSD ( R20)</w:t>
+            </w:r>
+            <w:r>
+              <w:rPr>
+                <w:rFonts w:ascii="Cambria" w:hAnsi="Cambria"/>
+                <w:b/>
+                <w:sz w:val="20"/>
+                <w:szCs w:val="20"/>
+              </w:rPr>
+              <w:t xml:space="preserve"> (22</w:t>
+            </w:r>
+            <w:r>
+              <w:rPr>
+                <w:rFonts w:ascii="Cambria" w:hAnsi="Cambria"/>
+                <w:b/>
+                <w:sz w:val="20"/>
+                <w:szCs w:val="20"/>
+                <w:vertAlign w:val="superscript"/>
+              </w:rPr>
+              <w:t>nd</w:t>
+            </w:r>
+            <w:r>
+              <w:rPr>
+                <w:rFonts w:ascii="Cambria" w:hAnsi="Cambria"/>
+                <w:b/>
+                <w:sz w:val="20"/>
+                <w:szCs w:val="20"/>
+              </w:rPr>
+              <w:t xml:space="preserve"> August) (1</w:t>
+            </w:r>
+            <w:r>
+              <w:rPr>
+                <w:rFonts w:ascii="Cambria" w:hAnsi="Cambria"/>
+                <w:b/>
+                <w:sz w:val="20"/>
+                <w:szCs w:val="20"/>
+                <w:vertAlign w:val="superscript"/>
+              </w:rPr>
+              <w:t>st</w:t>
+            </w:r>
+            <w:r>
+              <w:rPr>
+                <w:rFonts w:ascii="Cambria" w:hAnsi="Cambria"/>
+                <w:b/>
+                <w:sz w:val="20"/>
+                <w:szCs w:val="20"/>
+              </w:rPr>
+              <w:t xml:space="preserve"> week)</w:t>
+            </w:r>
           </w:p>
         </w:tc>
       </w:tr>
@@ -5667,29 +5761,32 @@
           <w:tcPr>
             <w:tcW w:w="641" w:type="dxa"/>
             <w:tcBorders>
-              <w:top w:val="single" w:sz="4" w:space="0" w:color="000000"/>
+              <w:top w:val="single" w:sz="4" w:space="0" w:color="auto"/>
               <w:left w:val="single" w:sz="4" w:space="0" w:color="000000"/>
               <w:bottom w:val="single" w:sz="4" w:space="0" w:color="000000"/>
               <w:right w:val="single" w:sz="4" w:space="0" w:color="000000"/>
             </w:tcBorders>
-          </w:tcPr>
-          <w:p>
-            <w:pPr>
-              <w:ind w:right="22"/>
-              <w:jc w:val="center"/>
-              <w:rPr>
-                <w:rFonts w:ascii="Cambria" w:hAnsi="Cambria"/>
-                <w:sz w:val="20"/>
-                <w:szCs w:val="20"/>
-              </w:rPr>
-            </w:pPr>
-            <w:r>
-              <w:rPr>
-                <w:rFonts w:ascii="Cambria" w:eastAsia="Cambria" w:hAnsi="Cambria" w:cs="Cambria"/>
-                <w:sz w:val="20"/>
-                <w:szCs w:val="20"/>
-              </w:rPr>
-              <w:t xml:space="preserve">2 </w:t>
+            <w:shd w:val="clear" w:color="auto" w:fill="F2F2F2" w:themeFill="background1" w:themeFillShade="F2"/>
+            <w:vAlign w:val="center"/>
+          </w:tcPr>
+          <w:p>
+            <w:pPr>
+              <w:ind w:left="48"/>
+              <w:jc w:val="center"/>
+              <w:rPr>
+                <w:rFonts w:ascii="Cambria" w:hAnsi="Cambria"/>
+                <w:sz w:val="20"/>
+                <w:szCs w:val="20"/>
+              </w:rPr>
+            </w:pPr>
+            <w:r>
+              <w:rPr>
+                <w:rFonts w:ascii="Cambria" w:eastAsia="Cambria" w:hAnsi="Cambria" w:cs="Cambria"/>
+                <w:b/>
+                <w:sz w:val="20"/>
+                <w:szCs w:val="20"/>
+              </w:rPr>
+              <w:t>S. No.</w:t>
             </w:r>
           </w:p>
         </w:tc>
@@ -5697,27 +5794,32 @@
           <w:tcPr>
             <w:tcW w:w="4365" w:type="dxa"/>
             <w:tcBorders>
-              <w:top w:val="single" w:sz="4" w:space="0" w:color="000000"/>
-              <w:left w:val="single" w:sz="4" w:space="0" w:color="000000"/>
-              <w:bottom w:val="single" w:sz="4" w:space="0" w:color="000000"/>
-              <w:right w:val="single" w:sz="4" w:space="0" w:color="auto"/>
-            </w:tcBorders>
-          </w:tcPr>
-          <w:p>
-            <w:pPr>
-              <w:rPr>
-                <w:rFonts w:ascii="Cambria" w:hAnsi="Cambria"/>
-                <w:sz w:val="20"/>
-                <w:szCs w:val="20"/>
-              </w:rPr>
-            </w:pPr>
-            <w:r>
-              <w:rPr>
-                <w:rFonts w:ascii="Cambria" w:hAnsi="Cambria"/>
-                <w:sz w:val="20"/>
-                <w:szCs w:val="20"/>
-              </w:rPr>
-              <w:t>Design And Analysis of Algorithms</w:t>
+              <w:top w:val="single" w:sz="4" w:space="0" w:color="auto"/>
+              <w:left w:val="single" w:sz="4" w:space="0" w:color="000000"/>
+              <w:bottom w:val="single" w:sz="4" w:space="0" w:color="000000"/>
+              <w:right w:val="single" w:sz="4" w:space="0" w:color="auto"/>
+            </w:tcBorders>
+            <w:shd w:val="clear" w:color="auto" w:fill="F2F2F2" w:themeFill="background1" w:themeFillShade="F2"/>
+            <w:vAlign w:val="center"/>
+          </w:tcPr>
+          <w:p>
+            <w:pPr>
+              <w:ind w:right="24"/>
+              <w:jc w:val="center"/>
+              <w:rPr>
+                <w:rFonts w:ascii="Cambria" w:hAnsi="Cambria"/>
+                <w:sz w:val="20"/>
+                <w:szCs w:val="20"/>
+              </w:rPr>
+            </w:pPr>
+            <w:r>
+              <w:rPr>
+                <w:rFonts w:ascii="Cambria" w:eastAsia="Cambria" w:hAnsi="Cambria" w:cs="Cambria"/>
+                <w:b/>
+                <w:sz w:val="20"/>
+                <w:szCs w:val="20"/>
+              </w:rPr>
+              <w:t>Name of the Subject / Course</w:t>
             </w:r>
           </w:p>
         </w:tc>
@@ -5730,24 +5832,27 @@
               <w:bottom w:val="single" w:sz="4" w:space="0" w:color="auto"/>
               <w:right w:val="single" w:sz="4" w:space="0" w:color="auto"/>
             </w:tcBorders>
+            <w:shd w:val="clear" w:color="auto" w:fill="F2F2F2" w:themeFill="background1" w:themeFillShade="F2"/>
             <w:vAlign w:val="center"/>
           </w:tcPr>
           <w:p>
             <w:pPr>
-              <w:ind w:right="20"/>
-              <w:rPr>
-                <w:rFonts w:ascii="Cambria" w:hAnsi="Cambria"/>
-                <w:sz w:val="20"/>
-                <w:szCs w:val="20"/>
-              </w:rPr>
-            </w:pPr>
-            <w:r>
-              <w:rPr>
-                <w:rFonts w:ascii="Cambria" w:hAnsi="Cambria"/>
-                <w:sz w:val="20"/>
-                <w:szCs w:val="20"/>
-              </w:rPr>
-              <w:t>Mr. K.  Venkatesh</w:t>
+              <w:ind w:right="25"/>
+              <w:jc w:val="center"/>
+              <w:rPr>
+                <w:rFonts w:ascii="Cambria" w:hAnsi="Cambria"/>
+                <w:sz w:val="20"/>
+                <w:szCs w:val="20"/>
+              </w:rPr>
+            </w:pPr>
+            <w:r>
+              <w:rPr>
+                <w:rFonts w:ascii="Cambria" w:eastAsia="Cambria" w:hAnsi="Cambria" w:cs="Cambria"/>
+                <w:b/>
+                <w:sz w:val="20"/>
+                <w:szCs w:val="20"/>
+              </w:rPr>
+              <w:t>Name of Faculty</w:t>
             </w:r>
           </w:p>
         </w:tc>
@@ -5760,16 +5865,29 @@
               <w:bottom w:val="single" w:sz="4" w:space="0" w:color="auto"/>
               <w:right w:val="single" w:sz="4" w:space="0" w:color="auto"/>
             </w:tcBorders>
-          </w:tcPr>
-          <w:p>
-            <w:pPr>
-              <w:ind w:right="20"/>
-              <w:rPr>
-                <w:rFonts w:ascii="Cambria" w:hAnsi="Cambria"/>
-                <w:sz w:val="20"/>
-                <w:szCs w:val="20"/>
-              </w:rPr>
-            </w:pPr>
+            <w:shd w:val="clear" w:color="auto" w:fill="F2F2F2" w:themeFill="background1" w:themeFillShade="F2"/>
+            <w:vAlign w:val="center"/>
+          </w:tcPr>
+          <w:p>
+            <w:pPr>
+              <w:ind w:right="25"/>
+              <w:jc w:val="center"/>
+              <w:rPr>
+                <w:rFonts w:ascii="Cambria" w:eastAsia="Cambria" w:hAnsi="Cambria" w:cs="Cambria"/>
+                <w:b/>
+                <w:sz w:val="20"/>
+                <w:szCs w:val="20"/>
+              </w:rPr>
+            </w:pPr>
+            <w:r>
+              <w:rPr>
+                <w:rFonts w:ascii="Cambria" w:eastAsia="Cambria" w:hAnsi="Cambria" w:cs="Cambria"/>
+                <w:b/>
+                <w:sz w:val="20"/>
+                <w:szCs w:val="20"/>
+              </w:rPr>
+              <w:t>Signature</w:t>
+            </w:r>
           </w:p>
         </w:tc>
       </w:tr>
@@ -5803,7 +5921,7 @@
                 <w:sz w:val="20"/>
                 <w:szCs w:val="20"/>
               </w:rPr>
-              <w:t xml:space="preserve">3 </w:t>
+              <w:t xml:space="preserve">1 </w:t>
             </w:r>
           </w:p>
         </w:tc>
@@ -5821,19 +5939,17 @@
             <w:pPr>
               <w:rPr>
                 <w:rFonts w:ascii="Cambria" w:hAnsi="Cambria"/>
-                <w:b/>
-                <w:sz w:val="20"/>
-                <w:szCs w:val="20"/>
-              </w:rPr>
-            </w:pPr>
-            <w:r>
-              <w:rPr>
-                <w:rFonts w:ascii="Cambria" w:hAnsi="Cambria"/>
-                <w:b/>
-                <w:sz w:val="20"/>
-                <w:szCs w:val="20"/>
-              </w:rPr>
-              <w:t>Computer Organization And Operating Systems</w:t>
+                <w:sz w:val="20"/>
+                <w:szCs w:val="20"/>
+              </w:rPr>
+            </w:pPr>
+            <w:r>
+              <w:rPr>
+                <w:rFonts w:ascii="Cambria" w:hAnsi="Cambria"/>
+                <w:sz w:val="20"/>
+                <w:szCs w:val="20"/>
+              </w:rPr>
+              <w:t>Artificial Intelligence</w:t>
             </w:r>
           </w:p>
         </w:tc>
@@ -5863,7 +5979,7 @@
                 <w:sz w:val="20"/>
                 <w:szCs w:val="20"/>
               </w:rPr>
-              <w:t xml:space="preserve">Mr. Ram </w:t>
+              <w:t xml:space="preserve">Mr. B. </w:t>
             </w:r>
             <w:proofErr w:type="spellStart"/>
             <w:r>
@@ -5872,17 +5988,9 @@
                 <w:sz w:val="20"/>
                 <w:szCs w:val="20"/>
               </w:rPr>
-              <w:t>Bhayapa</w:t>
+              <w:t>Sreedhar</w:t>
             </w:r>
             <w:proofErr w:type="spellEnd"/>
-            <w:r>
-              <w:rPr>
-                <w:rFonts w:ascii="Cambria" w:hAnsi="Cambria"/>
-                <w:sz w:val="20"/>
-                <w:szCs w:val="20"/>
-              </w:rPr>
-              <w:t xml:space="preserve"> Reddy</w:t>
-            </w:r>
           </w:p>
         </w:tc>
         <w:tc>
@@ -5937,7 +6045,7 @@
                 <w:sz w:val="20"/>
                 <w:szCs w:val="20"/>
               </w:rPr>
-              <w:t xml:space="preserve">4 </w:t>
+              <w:t xml:space="preserve">2 </w:t>
             </w:r>
           </w:p>
         </w:tc>
@@ -5965,7 +6073,7 @@
                 <w:sz w:val="20"/>
                 <w:szCs w:val="20"/>
               </w:rPr>
-              <w:t>PE-1: Compiler Design</w:t>
+              <w:t>Design And Analysis of Algorithms</w:t>
             </w:r>
           </w:p>
         </w:tc>
@@ -5982,30 +6090,21 @@
           </w:tcPr>
           <w:p>
             <w:pPr>
-              <w:rPr>
-                <w:rFonts w:ascii="Cambria" w:hAnsi="Cambria"/>
-                <w:sz w:val="20"/>
-                <w:szCs w:val="20"/>
-              </w:rPr>
-            </w:pPr>
-            <w:r>
-              <w:rPr>
-                <w:rFonts w:ascii="Cambria" w:hAnsi="Cambria"/>
-                <w:sz w:val="20"/>
-                <w:szCs w:val="20"/>
-              </w:rPr>
-              <w:t xml:space="preserve">Mr. L.  </w:t>
-            </w:r>
-            <w:proofErr w:type="spellStart"/>
-            <w:r>
-              <w:rPr>
-                <w:rFonts w:ascii="Cambria" w:hAnsi="Cambria"/>
-                <w:sz w:val="20"/>
-                <w:szCs w:val="20"/>
-              </w:rPr>
-              <w:t>Suman</w:t>
-            </w:r>
-            <w:proofErr w:type="spellEnd"/>
+              <w:ind w:right="20"/>
+              <w:rPr>
+                <w:rFonts w:ascii="Cambria" w:hAnsi="Cambria"/>
+                <w:sz w:val="20"/>
+                <w:szCs w:val="20"/>
+              </w:rPr>
+            </w:pPr>
+            <w:r>
+              <w:rPr>
+                <w:rFonts w:ascii="Cambria" w:hAnsi="Cambria"/>
+                <w:sz w:val="20"/>
+                <w:szCs w:val="20"/>
+              </w:rPr>
+              <w:t>Mr. K.  Venkatesh</w:t>
+            </w:r>
           </w:p>
         </w:tc>
         <w:tc>
@@ -6020,6 +6119,7 @@
           </w:tcPr>
           <w:p>
             <w:pPr>
+              <w:ind w:right="20"/>
               <w:rPr>
                 <w:rFonts w:ascii="Cambria" w:hAnsi="Cambria"/>
                 <w:sz w:val="20"/>
@@ -6059,7 +6159,7 @@
                 <w:sz w:val="20"/>
                 <w:szCs w:val="20"/>
               </w:rPr>
-              <w:t xml:space="preserve">7 </w:t>
+              <w:t xml:space="preserve">3 </w:t>
             </w:r>
           </w:p>
         </w:tc>
@@ -6077,17 +6177,19 @@
             <w:pPr>
               <w:rPr>
                 <w:rFonts w:ascii="Cambria" w:hAnsi="Cambria"/>
-                <w:sz w:val="20"/>
-                <w:szCs w:val="20"/>
-              </w:rPr>
-            </w:pPr>
-            <w:r>
-              <w:rPr>
-                <w:rFonts w:ascii="Cambria" w:hAnsi="Cambria"/>
-                <w:sz w:val="20"/>
-                <w:szCs w:val="20"/>
-              </w:rPr>
-              <w:t>Artificial Intelligence Lab</w:t>
+                <w:b/>
+                <w:sz w:val="20"/>
+                <w:szCs w:val="20"/>
+              </w:rPr>
+            </w:pPr>
+            <w:r>
+              <w:rPr>
+                <w:rFonts w:ascii="Cambria" w:hAnsi="Cambria"/>
+                <w:b/>
+                <w:sz w:val="20"/>
+                <w:szCs w:val="20"/>
+              </w:rPr>
+              <w:t>Computer Organization And Operating Systems</w:t>
             </w:r>
           </w:p>
         </w:tc>
@@ -6100,6 +6202,7 @@
               <w:bottom w:val="single" w:sz="4" w:space="0" w:color="auto"/>
               <w:right w:val="single" w:sz="4" w:space="0" w:color="auto"/>
             </w:tcBorders>
+            <w:vAlign w:val="center"/>
           </w:tcPr>
           <w:p>
             <w:pPr>
@@ -6116,7 +6219,7 @@
                 <w:sz w:val="20"/>
                 <w:szCs w:val="20"/>
               </w:rPr>
-              <w:t xml:space="preserve">Mr. B. </w:t>
+              <w:t xml:space="preserve">Mr. Ram </w:t>
             </w:r>
             <w:proofErr w:type="spellStart"/>
             <w:r>
@@ -6125,9 +6228,17 @@
                 <w:sz w:val="20"/>
                 <w:szCs w:val="20"/>
               </w:rPr>
-              <w:t>Sreedhar</w:t>
+              <w:t>Bhayapa</w:t>
             </w:r>
             <w:proofErr w:type="spellEnd"/>
+            <w:r>
+              <w:rPr>
+                <w:rFonts w:ascii="Cambria" w:hAnsi="Cambria"/>
+                <w:sz w:val="20"/>
+                <w:szCs w:val="20"/>
+              </w:rPr>
+              <w:t xml:space="preserve"> Reddy</w:t>
+            </w:r>
           </w:p>
         </w:tc>
         <w:tc>
@@ -6143,7 +6254,6 @@
           <w:p>
             <w:pPr>
               <w:ind w:right="20"/>
-              <w:jc w:val="center"/>
               <w:rPr>
                 <w:rFonts w:ascii="Cambria" w:hAnsi="Cambria"/>
                 <w:sz w:val="20"/>
@@ -6177,14 +6287,13 @@
                 <w:szCs w:val="20"/>
               </w:rPr>
             </w:pPr>
-            <w:bookmarkStart w:id="0" w:name="_GoBack" w:colFirst="2" w:colLast="2"/>
-            <w:r>
-              <w:rPr>
-                <w:rFonts w:ascii="Cambria" w:eastAsia="Cambria" w:hAnsi="Cambria" w:cs="Cambria"/>
-                <w:sz w:val="20"/>
-                <w:szCs w:val="20"/>
-              </w:rPr>
-              <w:t xml:space="preserve">8 </w:t>
+            <w:r>
+              <w:rPr>
+                <w:rFonts w:ascii="Cambria" w:eastAsia="Cambria" w:hAnsi="Cambria" w:cs="Cambria"/>
+                <w:sz w:val="20"/>
+                <w:szCs w:val="20"/>
+              </w:rPr>
+              <w:t xml:space="preserve">4 </w:t>
             </w:r>
           </w:p>
         </w:tc>
@@ -6212,7 +6321,7 @@
                 <w:sz w:val="20"/>
                 <w:szCs w:val="20"/>
               </w:rPr>
-              <w:t>Web Development Technologies-I  Lab</w:t>
+              <w:t>PE-1: Compiler Design</w:t>
             </w:r>
           </w:p>
         </w:tc>
@@ -6229,28 +6338,19 @@
           </w:tcPr>
           <w:p>
             <w:pPr>
-              <w:ind w:right="23"/>
-              <w:rPr>
-                <w:rFonts w:ascii="Cambria" w:hAnsi="Cambria"/>
-                <w:sz w:val="20"/>
-                <w:szCs w:val="20"/>
-              </w:rPr>
-            </w:pPr>
-            <w:r>
-              <w:rPr>
-                <w:rFonts w:ascii="Cambria" w:hAnsi="Cambria"/>
-                <w:sz w:val="20"/>
-                <w:szCs w:val="20"/>
-              </w:rPr>
-              <w:t>Mr.</w:t>
-            </w:r>
-            <w:r>
-              <w:rPr>
-                <w:rFonts w:ascii="Cambria" w:hAnsi="Cambria"/>
-                <w:sz w:val="20"/>
-                <w:szCs w:val="20"/>
-              </w:rPr>
-              <w:t xml:space="preserve"> K. </w:t>
+              <w:rPr>
+                <w:rFonts w:ascii="Cambria" w:hAnsi="Cambria"/>
+                <w:sz w:val="20"/>
+                <w:szCs w:val="20"/>
+              </w:rPr>
+            </w:pPr>
+            <w:r>
+              <w:rPr>
+                <w:rFonts w:ascii="Cambria" w:hAnsi="Cambria"/>
+                <w:sz w:val="20"/>
+                <w:szCs w:val="20"/>
+              </w:rPr>
+              <w:t xml:space="preserve">Mr. L.  </w:t>
             </w:r>
             <w:proofErr w:type="spellStart"/>
             <w:r>
@@ -6259,7 +6359,7 @@
                 <w:sz w:val="20"/>
                 <w:szCs w:val="20"/>
               </w:rPr>
-              <w:t>Venkatesh</w:t>
+              <w:t>Suman</w:t>
             </w:r>
             <w:proofErr w:type="spellEnd"/>
           </w:p>
@@ -6276,142 +6376,6 @@
           </w:tcPr>
           <w:p>
             <w:pPr>
-              <w:ind w:right="23"/>
-              <w:jc w:val="center"/>
-              <w:rPr>
-                <w:rFonts w:ascii="Cambria" w:hAnsi="Cambria"/>
-                <w:sz w:val="20"/>
-                <w:szCs w:val="20"/>
-              </w:rPr>
-            </w:pPr>
-          </w:p>
-        </w:tc>
-      </w:tr>
-      <w:bookmarkEnd w:id="0"/>
-      <w:tr>
-        <w:trPr>
-          <w:trHeight w:val="259"/>
-        </w:trPr>
-        <w:tc>
-          <w:tcPr>
-            <w:tcW w:w="641" w:type="dxa"/>
-            <w:tcBorders>
-              <w:top w:val="single" w:sz="4" w:space="0" w:color="000000"/>
-              <w:left w:val="single" w:sz="4" w:space="0" w:color="000000"/>
-              <w:bottom w:val="single" w:sz="4" w:space="0" w:color="000000"/>
-              <w:right w:val="single" w:sz="4" w:space="0" w:color="000000"/>
-            </w:tcBorders>
-          </w:tcPr>
-          <w:p>
-            <w:pPr>
-              <w:ind w:right="22"/>
-              <w:jc w:val="center"/>
-              <w:rPr>
-                <w:rFonts w:ascii="Cambria" w:eastAsia="Cambria" w:hAnsi="Cambria" w:cs="Cambria"/>
-                <w:sz w:val="20"/>
-                <w:szCs w:val="20"/>
-              </w:rPr>
-            </w:pPr>
-            <w:r>
-              <w:rPr>
-                <w:rFonts w:ascii="Cambria" w:eastAsia="Cambria" w:hAnsi="Cambria" w:cs="Cambria"/>
-                <w:sz w:val="20"/>
-                <w:szCs w:val="20"/>
-              </w:rPr>
-              <w:t>9</w:t>
-            </w:r>
-          </w:p>
-        </w:tc>
-        <w:tc>
-          <w:tcPr>
-            <w:tcW w:w="4365" w:type="dxa"/>
-            <w:tcBorders>
-              <w:top w:val="single" w:sz="4" w:space="0" w:color="000000"/>
-              <w:left w:val="single" w:sz="4" w:space="0" w:color="000000"/>
-              <w:bottom w:val="single" w:sz="4" w:space="0" w:color="000000"/>
-              <w:right w:val="single" w:sz="4" w:space="0" w:color="auto"/>
-            </w:tcBorders>
-          </w:tcPr>
-          <w:p>
-            <w:pPr>
-              <w:rPr>
-                <w:rFonts w:ascii="Cambria" w:hAnsi="Cambria"/>
-                <w:sz w:val="20"/>
-                <w:szCs w:val="20"/>
-              </w:rPr>
-            </w:pPr>
-            <w:r>
-              <w:rPr>
-                <w:rFonts w:ascii="Cambria" w:hAnsi="Cambria"/>
-                <w:sz w:val="20"/>
-                <w:szCs w:val="20"/>
-              </w:rPr>
-              <w:t>Computer Organization and Operating System Lab</w:t>
-            </w:r>
-          </w:p>
-        </w:tc>
-        <w:tc>
-          <w:tcPr>
-            <w:tcW w:w="4163" w:type="dxa"/>
-            <w:tcBorders>
-              <w:top w:val="single" w:sz="4" w:space="0" w:color="auto"/>
-              <w:left w:val="single" w:sz="4" w:space="0" w:color="auto"/>
-              <w:bottom w:val="single" w:sz="4" w:space="0" w:color="auto"/>
-              <w:right w:val="single" w:sz="4" w:space="0" w:color="auto"/>
-            </w:tcBorders>
-            <w:vAlign w:val="center"/>
-          </w:tcPr>
-          <w:p>
-            <w:pPr>
-              <w:ind w:right="20"/>
-              <w:rPr>
-                <w:rFonts w:ascii="Cambria" w:hAnsi="Cambria"/>
-                <w:sz w:val="20"/>
-                <w:szCs w:val="20"/>
-              </w:rPr>
-            </w:pPr>
-            <w:r>
-              <w:rPr>
-                <w:rFonts w:ascii="Cambria" w:hAnsi="Cambria"/>
-                <w:sz w:val="20"/>
-                <w:szCs w:val="20"/>
-              </w:rPr>
-              <w:t xml:space="preserve">Mr. Ram </w:t>
-            </w:r>
-            <w:proofErr w:type="spellStart"/>
-            <w:r>
-              <w:rPr>
-                <w:rFonts w:ascii="Cambria" w:hAnsi="Cambria"/>
-                <w:sz w:val="20"/>
-                <w:szCs w:val="20"/>
-              </w:rPr>
-              <w:t>Bhayapa</w:t>
-            </w:r>
-            <w:proofErr w:type="spellEnd"/>
-            <w:r>
-              <w:rPr>
-                <w:rFonts w:ascii="Cambria" w:hAnsi="Cambria"/>
-                <w:sz w:val="20"/>
-                <w:szCs w:val="20"/>
-              </w:rPr>
-              <w:t xml:space="preserve"> Reddy</w:t>
-            </w:r>
-          </w:p>
-        </w:tc>
-        <w:tc>
-          <w:tcPr>
-            <w:tcW w:w="1615" w:type="dxa"/>
-            <w:tcBorders>
-              <w:top w:val="single" w:sz="4" w:space="0" w:color="auto"/>
-              <w:left w:val="single" w:sz="4" w:space="0" w:color="auto"/>
-              <w:bottom w:val="single" w:sz="4" w:space="0" w:color="auto"/>
-              <w:right w:val="single" w:sz="4" w:space="0" w:color="auto"/>
-            </w:tcBorders>
-          </w:tcPr>
-          <w:p>
-            <w:pPr>
-              <w:ind w:right="23"/>
-              <w:jc w:val="center"/>
               <w:rPr>
                 <w:rFonts w:ascii="Cambria" w:hAnsi="Cambria"/>
                 <w:sz w:val="20"/>
@@ -6427,82 +6391,130 @@
         </w:trPr>
         <w:tc>
           <w:tcPr>
-            <w:tcW w:w="10784" w:type="dxa"/>
-            <w:gridSpan w:val="4"/>
+            <w:tcW w:w="641" w:type="dxa"/>
             <w:tcBorders>
               <w:top w:val="single" w:sz="4" w:space="0" w:color="000000"/>
               <w:left w:val="single" w:sz="4" w:space="0" w:color="000000"/>
               <w:bottom w:val="single" w:sz="4" w:space="0" w:color="000000"/>
               <w:right w:val="single" w:sz="4" w:space="0" w:color="000000"/>
             </w:tcBorders>
-            <w:shd w:val="clear" w:color="auto" w:fill="D9D9D9"/>
-          </w:tcPr>
-          <w:p>
-            <w:pPr>
-              <w:jc w:val="center"/>
-              <w:rPr>
-                <w:rFonts w:ascii="Cambria" w:hAnsi="Cambria"/>
-                <w:sz w:val="20"/>
-                <w:szCs w:val="20"/>
-              </w:rPr>
-            </w:pPr>
-            <w:r>
-              <w:rPr>
-                <w:rFonts w:ascii="Cambria" w:eastAsia="Cambria" w:hAnsi="Cambria" w:cs="Cambria"/>
-                <w:b/>
-                <w:sz w:val="20"/>
-                <w:szCs w:val="20"/>
-              </w:rPr>
-              <w:t xml:space="preserve">IV B. Tech  I </w:t>
+          </w:tcPr>
+          <w:p>
+            <w:pPr>
+              <w:ind w:right="22"/>
+              <w:jc w:val="center"/>
+              <w:rPr>
+                <w:rFonts w:ascii="Cambria" w:hAnsi="Cambria"/>
+                <w:sz w:val="20"/>
+                <w:szCs w:val="20"/>
+              </w:rPr>
+            </w:pPr>
+            <w:r>
+              <w:rPr>
+                <w:rFonts w:ascii="Cambria" w:eastAsia="Cambria" w:hAnsi="Cambria" w:cs="Cambria"/>
+                <w:sz w:val="20"/>
+                <w:szCs w:val="20"/>
+              </w:rPr>
+              <w:t xml:space="preserve">7 </w:t>
+            </w:r>
+          </w:p>
+        </w:tc>
+        <w:tc>
+          <w:tcPr>
+            <w:tcW w:w="4365" w:type="dxa"/>
+            <w:tcBorders>
+              <w:top w:val="single" w:sz="4" w:space="0" w:color="000000"/>
+              <w:left w:val="single" w:sz="4" w:space="0" w:color="000000"/>
+              <w:bottom w:val="single" w:sz="4" w:space="0" w:color="000000"/>
+              <w:right w:val="single" w:sz="4" w:space="0" w:color="auto"/>
+            </w:tcBorders>
+          </w:tcPr>
+          <w:p>
+            <w:pPr>
+              <w:rPr>
+                <w:rFonts w:ascii="Cambria" w:hAnsi="Cambria"/>
+                <w:sz w:val="20"/>
+                <w:szCs w:val="20"/>
+              </w:rPr>
+            </w:pPr>
+            <w:r>
+              <w:rPr>
+                <w:rFonts w:ascii="Cambria" w:hAnsi="Cambria"/>
+                <w:sz w:val="20"/>
+                <w:szCs w:val="20"/>
+              </w:rPr>
+              <w:t>Artificial Intelligence Lab</w:t>
+            </w:r>
+          </w:p>
+        </w:tc>
+        <w:tc>
+          <w:tcPr>
+            <w:tcW w:w="4163" w:type="dxa"/>
+            <w:tcBorders>
+              <w:top w:val="single" w:sz="4" w:space="0" w:color="auto"/>
+              <w:left w:val="single" w:sz="4" w:space="0" w:color="auto"/>
+              <w:bottom w:val="single" w:sz="4" w:space="0" w:color="auto"/>
+              <w:right w:val="single" w:sz="4" w:space="0" w:color="auto"/>
+            </w:tcBorders>
+            <w:vAlign w:val="center"/>
+          </w:tcPr>
+          <w:p>
+            <w:pPr>
+              <w:ind w:right="20"/>
+              <w:rPr>
+                <w:rFonts w:ascii="Cambria" w:hAnsi="Cambria"/>
+                <w:sz w:val="20"/>
+                <w:szCs w:val="20"/>
+              </w:rPr>
+            </w:pPr>
+            <w:r>
+              <w:rPr>
+                <w:rFonts w:ascii="Cambria" w:hAnsi="Cambria"/>
+                <w:sz w:val="20"/>
+                <w:szCs w:val="20"/>
+              </w:rPr>
+              <w:t xml:space="preserve">Mr. B. </w:t>
             </w:r>
             <w:proofErr w:type="spellStart"/>
             <w:r>
               <w:rPr>
-                <w:rFonts w:ascii="Cambria" w:eastAsia="Cambria" w:hAnsi="Cambria" w:cs="Cambria"/>
-                <w:b/>
-                <w:sz w:val="20"/>
-                <w:szCs w:val="20"/>
-              </w:rPr>
-              <w:t>Sem</w:t>
+                <w:rFonts w:ascii="Cambria" w:hAnsi="Cambria"/>
+                <w:sz w:val="20"/>
+                <w:szCs w:val="20"/>
+              </w:rPr>
+              <w:t>Sreedhar</w:t>
             </w:r>
             <w:proofErr w:type="spellEnd"/>
             <w:r>
               <w:rPr>
-                <w:rFonts w:ascii="Cambria" w:eastAsia="Cambria" w:hAnsi="Cambria" w:cs="Cambria"/>
-                <w:b/>
-                <w:sz w:val="20"/>
-                <w:szCs w:val="20"/>
-              </w:rPr>
-              <w:t xml:space="preserve"> (R19)</w:t>
-            </w:r>
-            <w:r>
-              <w:rPr>
-                <w:rFonts w:ascii="Cambria" w:eastAsia="Cambria" w:hAnsi="Cambria" w:cs="Cambria"/>
-                <w:b/>
-                <w:sz w:val="20"/>
-                <w:szCs w:val="20"/>
-              </w:rPr>
-              <w:t xml:space="preserve"> ( 1</w:t>
-            </w:r>
-            <w:r>
-              <w:rPr>
-                <w:rFonts w:ascii="Cambria" w:eastAsia="Cambria" w:hAnsi="Cambria" w:cs="Cambria"/>
-                <w:b/>
-                <w:sz w:val="20"/>
-                <w:szCs w:val="20"/>
-                <w:vertAlign w:val="superscript"/>
-              </w:rPr>
-              <w:t>st</w:t>
-            </w:r>
-            <w:r>
-              <w:rPr>
-                <w:rFonts w:ascii="Cambria" w:eastAsia="Cambria" w:hAnsi="Cambria" w:cs="Cambria"/>
-                <w:b/>
-                <w:sz w:val="20"/>
-                <w:szCs w:val="20"/>
-              </w:rPr>
-              <w:t xml:space="preserve"> August)</w:t>
-            </w:r>
+                <w:rFonts w:ascii="Cambria" w:hAnsi="Cambria"/>
+                <w:sz w:val="20"/>
+                <w:szCs w:val="20"/>
+              </w:rPr>
+              <w:t>/Mr. D. M. Rafi</w:t>
+            </w:r>
+          </w:p>
+        </w:tc>
+        <w:tc>
+          <w:tcPr>
+            <w:tcW w:w="1615" w:type="dxa"/>
+            <w:tcBorders>
+              <w:top w:val="single" w:sz="4" w:space="0" w:color="auto"/>
+              <w:left w:val="single" w:sz="4" w:space="0" w:color="auto"/>
+              <w:bottom w:val="single" w:sz="4" w:space="0" w:color="auto"/>
+              <w:right w:val="single" w:sz="4" w:space="0" w:color="auto"/>
+            </w:tcBorders>
+          </w:tcPr>
+          <w:p>
+            <w:pPr>
+              <w:ind w:right="20"/>
+              <w:jc w:val="center"/>
+              <w:rPr>
+                <w:rFonts w:ascii="Cambria" w:hAnsi="Cambria"/>
+                <w:sz w:val="20"/>
+                <w:szCs w:val="20"/>
+              </w:rPr>
+            </w:pPr>
           </w:p>
         </w:tc>
       </w:tr>
@@ -6519,27 +6531,24 @@
               <w:bottom w:val="single" w:sz="4" w:space="0" w:color="000000"/>
               <w:right w:val="single" w:sz="4" w:space="0" w:color="000000"/>
             </w:tcBorders>
-            <w:shd w:val="clear" w:color="auto" w:fill="F2F2F2" w:themeFill="background1" w:themeFillShade="F2"/>
-            <w:vAlign w:val="center"/>
-          </w:tcPr>
-          <w:p>
-            <w:pPr>
-              <w:ind w:left="48"/>
-              <w:jc w:val="center"/>
-              <w:rPr>
-                <w:rFonts w:ascii="Cambria" w:hAnsi="Cambria"/>
-                <w:sz w:val="20"/>
-                <w:szCs w:val="20"/>
-              </w:rPr>
-            </w:pPr>
-            <w:r>
-              <w:rPr>
-                <w:rFonts w:ascii="Cambria" w:eastAsia="Cambria" w:hAnsi="Cambria" w:cs="Cambria"/>
-                <w:b/>
-                <w:sz w:val="20"/>
-                <w:szCs w:val="20"/>
-              </w:rPr>
-              <w:t>S. No.</w:t>
+          </w:tcPr>
+          <w:p>
+            <w:pPr>
+              <w:ind w:right="22"/>
+              <w:jc w:val="center"/>
+              <w:rPr>
+                <w:rFonts w:ascii="Cambria" w:hAnsi="Cambria"/>
+                <w:sz w:val="20"/>
+                <w:szCs w:val="20"/>
+              </w:rPr>
+            </w:pPr>
+            <w:r>
+              <w:rPr>
+                <w:rFonts w:ascii="Cambria" w:eastAsia="Cambria" w:hAnsi="Cambria" w:cs="Cambria"/>
+                <w:sz w:val="20"/>
+                <w:szCs w:val="20"/>
+              </w:rPr>
+              <w:t xml:space="preserve">8 </w:t>
             </w:r>
           </w:p>
         </w:tc>
@@ -6552,27 +6561,22 @@
               <w:bottom w:val="single" w:sz="4" w:space="0" w:color="000000"/>
               <w:right w:val="single" w:sz="4" w:space="0" w:color="auto"/>
             </w:tcBorders>
-            <w:shd w:val="clear" w:color="auto" w:fill="F2F2F2" w:themeFill="background1" w:themeFillShade="F2"/>
-            <w:vAlign w:val="center"/>
-          </w:tcPr>
-          <w:p>
-            <w:pPr>
-              <w:ind w:right="24"/>
-              <w:jc w:val="center"/>
-              <w:rPr>
-                <w:rFonts w:ascii="Cambria" w:hAnsi="Cambria"/>
-                <w:sz w:val="20"/>
-                <w:szCs w:val="20"/>
-              </w:rPr>
-            </w:pPr>
-            <w:r>
-              <w:rPr>
-                <w:rFonts w:ascii="Cambria" w:eastAsia="Cambria" w:hAnsi="Cambria" w:cs="Cambria"/>
-                <w:b/>
-                <w:sz w:val="20"/>
-                <w:szCs w:val="20"/>
-              </w:rPr>
-              <w:t>Name of the Subject / Course</w:t>
+          </w:tcPr>
+          <w:p>
+            <w:pPr>
+              <w:rPr>
+                <w:rFonts w:ascii="Cambria" w:hAnsi="Cambria"/>
+                <w:sz w:val="20"/>
+                <w:szCs w:val="20"/>
+              </w:rPr>
+            </w:pPr>
+            <w:r>
+              <w:rPr>
+                <w:rFonts w:ascii="Cambria" w:hAnsi="Cambria"/>
+                <w:sz w:val="20"/>
+                <w:szCs w:val="20"/>
+              </w:rPr>
+              <w:t>Web Development Technologies-I  Lab</w:t>
             </w:r>
           </w:p>
         </w:tc>
@@ -6585,27 +6589,41 @@
               <w:bottom w:val="single" w:sz="4" w:space="0" w:color="auto"/>
               <w:right w:val="single" w:sz="4" w:space="0" w:color="auto"/>
             </w:tcBorders>
-            <w:shd w:val="clear" w:color="auto" w:fill="F2F2F2" w:themeFill="background1" w:themeFillShade="F2"/>
-            <w:vAlign w:val="center"/>
-          </w:tcPr>
-          <w:p>
-            <w:pPr>
-              <w:ind w:right="25"/>
-              <w:jc w:val="center"/>
-              <w:rPr>
-                <w:rFonts w:ascii="Cambria" w:hAnsi="Cambria"/>
-                <w:sz w:val="20"/>
-                <w:szCs w:val="20"/>
-              </w:rPr>
-            </w:pPr>
-            <w:r>
-              <w:rPr>
-                <w:rFonts w:ascii="Cambria" w:eastAsia="Cambria" w:hAnsi="Cambria" w:cs="Cambria"/>
-                <w:b/>
-                <w:sz w:val="20"/>
-                <w:szCs w:val="20"/>
-              </w:rPr>
-              <w:t>Name of Faculty</w:t>
+          </w:tcPr>
+          <w:p>
+            <w:pPr>
+              <w:ind w:right="20"/>
+              <w:rPr>
+                <w:rFonts w:ascii="Cambria" w:hAnsi="Cambria"/>
+                <w:sz w:val="20"/>
+                <w:szCs w:val="20"/>
+              </w:rPr>
+            </w:pPr>
+            <w:r>
+              <w:rPr>
+                <w:rFonts w:ascii="Cambria" w:hAnsi="Cambria"/>
+                <w:sz w:val="20"/>
+                <w:szCs w:val="20"/>
+              </w:rPr>
+              <w:t xml:space="preserve">Mr.  K. </w:t>
+            </w:r>
+            <w:proofErr w:type="spellStart"/>
+            <w:r>
+              <w:rPr>
+                <w:rFonts w:ascii="Cambria" w:hAnsi="Cambria"/>
+                <w:sz w:val="20"/>
+                <w:szCs w:val="20"/>
+              </w:rPr>
+              <w:t>Venkatesh</w:t>
+            </w:r>
+            <w:proofErr w:type="spellEnd"/>
+            <w:r>
+              <w:rPr>
+                <w:rFonts w:ascii="Cambria" w:hAnsi="Cambria"/>
+                <w:sz w:val="20"/>
+                <w:szCs w:val="20"/>
+              </w:rPr>
+              <w:t>/Mr. D. M. Rafi</w:t>
             </w:r>
           </w:p>
         </w:tc>
@@ -6618,29 +6636,17 @@
               <w:bottom w:val="single" w:sz="4" w:space="0" w:color="auto"/>
               <w:right w:val="single" w:sz="4" w:space="0" w:color="auto"/>
             </w:tcBorders>
-            <w:shd w:val="clear" w:color="auto" w:fill="F2F2F2" w:themeFill="background1" w:themeFillShade="F2"/>
-            <w:vAlign w:val="center"/>
-          </w:tcPr>
-          <w:p>
-            <w:pPr>
-              <w:ind w:right="25"/>
-              <w:jc w:val="center"/>
-              <w:rPr>
-                <w:rFonts w:ascii="Cambria" w:eastAsia="Cambria" w:hAnsi="Cambria" w:cs="Cambria"/>
-                <w:b/>
-                <w:sz w:val="20"/>
-                <w:szCs w:val="20"/>
-              </w:rPr>
-            </w:pPr>
-            <w:r>
-              <w:rPr>
-                <w:rFonts w:ascii="Cambria" w:eastAsia="Cambria" w:hAnsi="Cambria" w:cs="Cambria"/>
-                <w:b/>
-                <w:sz w:val="20"/>
-                <w:szCs w:val="20"/>
-              </w:rPr>
-              <w:t>Signature</w:t>
-            </w:r>
+          </w:tcPr>
+          <w:p>
+            <w:pPr>
+              <w:ind w:right="23"/>
+              <w:jc w:val="center"/>
+              <w:rPr>
+                <w:rFonts w:ascii="Cambria" w:hAnsi="Cambria"/>
+                <w:sz w:val="20"/>
+                <w:szCs w:val="20"/>
+              </w:rPr>
+            </w:pPr>
           </w:p>
         </w:tc>
       </w:tr>
@@ -6663,18 +6669,18 @@
               <w:ind w:right="22"/>
               <w:jc w:val="center"/>
               <w:rPr>
-                <w:rFonts w:ascii="Cambria" w:hAnsi="Cambria"/>
-                <w:sz w:val="20"/>
-                <w:szCs w:val="20"/>
-              </w:rPr>
-            </w:pPr>
-            <w:r>
-              <w:rPr>
-                <w:rFonts w:ascii="Cambria" w:eastAsia="Cambria" w:hAnsi="Cambria" w:cs="Cambria"/>
-                <w:sz w:val="20"/>
-                <w:szCs w:val="20"/>
-              </w:rPr>
-              <w:t xml:space="preserve">1 </w:t>
+                <w:rFonts w:ascii="Cambria" w:eastAsia="Cambria" w:hAnsi="Cambria" w:cs="Cambria"/>
+                <w:sz w:val="20"/>
+                <w:szCs w:val="20"/>
+              </w:rPr>
+            </w:pPr>
+            <w:r>
+              <w:rPr>
+                <w:rFonts w:ascii="Cambria" w:eastAsia="Cambria" w:hAnsi="Cambria" w:cs="Cambria"/>
+                <w:sz w:val="20"/>
+                <w:szCs w:val="20"/>
+              </w:rPr>
+              <w:t>9</w:t>
             </w:r>
           </w:p>
         </w:tc>
@@ -6690,20 +6696,19 @@
           </w:tcPr>
           <w:p>
             <w:pPr>
-              <w:ind w:left="25"/>
-              <w:rPr>
-                <w:rFonts w:ascii="Cambria" w:hAnsi="Cambria"/>
-                <w:sz w:val="20"/>
-                <w:szCs w:val="20"/>
-              </w:rPr>
-            </w:pPr>
-            <w:r>
-              <w:rPr>
-                <w:rFonts w:ascii="Cambria" w:hAnsi="Cambria"/>
-                <w:sz w:val="20"/>
-                <w:szCs w:val="20"/>
-              </w:rPr>
-              <w:t>Machine Learning</w:t>
+              <w:rPr>
+                <w:rFonts w:ascii="Cambria" w:hAnsi="Cambria"/>
+                <w:sz w:val="20"/>
+                <w:szCs w:val="20"/>
+              </w:rPr>
+            </w:pPr>
+            <w:r>
+              <w:rPr>
+                <w:rFonts w:ascii="Cambria" w:hAnsi="Cambria"/>
+                <w:sz w:val="20"/>
+                <w:szCs w:val="20"/>
+              </w:rPr>
+              <w:t>Computer Organization and Operating System Lab</w:t>
             </w:r>
           </w:p>
         </w:tc>
@@ -6733,7 +6738,7 @@
                 <w:sz w:val="20"/>
                 <w:szCs w:val="20"/>
               </w:rPr>
-              <w:t xml:space="preserve">Dr. C.  </w:t>
+              <w:t xml:space="preserve">Mr. Ram </w:t>
             </w:r>
             <w:proofErr w:type="spellStart"/>
             <w:r>
@@ -6742,9 +6747,35 @@
                 <w:sz w:val="20"/>
                 <w:szCs w:val="20"/>
               </w:rPr>
-              <w:t>Sasikala</w:t>
+              <w:t>Bhayapa</w:t>
             </w:r>
             <w:proofErr w:type="spellEnd"/>
+            <w:r>
+              <w:rPr>
+                <w:rFonts w:ascii="Cambria" w:hAnsi="Cambria"/>
+                <w:sz w:val="20"/>
+                <w:szCs w:val="20"/>
+              </w:rPr>
+              <w:t xml:space="preserve"> Reddy</w:t>
+            </w:r>
+            <w:r>
+              <w:rPr>
+                <w:rFonts w:ascii="Cambria" w:hAnsi="Cambria"/>
+                <w:sz w:val="20"/>
+                <w:szCs w:val="20"/>
+              </w:rPr>
+              <w:t xml:space="preserve">/Mrs. C. K. </w:t>
+            </w:r>
+            <w:proofErr w:type="spellStart"/>
+            <w:r>
+              <w:rPr>
+                <w:rFonts w:ascii="Cambria" w:hAnsi="Cambria"/>
+                <w:sz w:val="20"/>
+                <w:szCs w:val="20"/>
+              </w:rPr>
+              <w:t>Suneetha</w:t>
+            </w:r>
+            <w:proofErr w:type="spellEnd"/>
           </w:p>
         </w:tc>
         <w:tc>
@@ -6759,7 +6790,8 @@
           </w:tcPr>
           <w:p>
             <w:pPr>
-              <w:ind w:right="20"/>
+              <w:ind w:right="23"/>
+              <w:jc w:val="center"/>
               <w:rPr>
                 <w:rFonts w:ascii="Cambria" w:hAnsi="Cambria"/>
                 <w:sz w:val="20"/>
@@ -6779,6 +6811,7 @@
             <w:tcBorders>
               <w:top w:val="single" w:sz="4" w:space="0" w:color="000000"/>
               <w:left w:val="single" w:sz="4" w:space="0" w:color="000000"/>
+              <w:bottom w:val="single" w:sz="4" w:space="0" w:color="000000"/>
               <w:right w:val="single" w:sz="4" w:space="0" w:color="000000"/>
             </w:tcBorders>
           </w:tcPr>
@@ -6787,18 +6820,18 @@
               <w:ind w:right="22"/>
               <w:jc w:val="center"/>
               <w:rPr>
-                <w:rFonts w:ascii="Cambria" w:hAnsi="Cambria"/>
-                <w:sz w:val="20"/>
-                <w:szCs w:val="20"/>
-              </w:rPr>
-            </w:pPr>
-            <w:r>
-              <w:rPr>
-                <w:rFonts w:ascii="Cambria" w:eastAsia="Cambria" w:hAnsi="Cambria" w:cs="Cambria"/>
-                <w:sz w:val="20"/>
-                <w:szCs w:val="20"/>
-              </w:rPr>
-              <w:t>2</w:t>
+                <w:rFonts w:ascii="Cambria" w:eastAsia="Cambria" w:hAnsi="Cambria" w:cs="Cambria"/>
+                <w:sz w:val="20"/>
+                <w:szCs w:val="20"/>
+              </w:rPr>
+            </w:pPr>
+            <w:r>
+              <w:rPr>
+                <w:rFonts w:ascii="Cambria" w:eastAsia="Cambria" w:hAnsi="Cambria" w:cs="Cambria"/>
+                <w:sz w:val="20"/>
+                <w:szCs w:val="20"/>
+              </w:rPr>
+              <w:t>10</w:t>
             </w:r>
           </w:p>
         </w:tc>
@@ -6811,26 +6844,22 @@
               <w:bottom w:val="single" w:sz="4" w:space="0" w:color="000000"/>
               <w:right w:val="single" w:sz="4" w:space="0" w:color="auto"/>
             </w:tcBorders>
-            <w:shd w:val="clear" w:color="auto" w:fill="F2F2F2" w:themeFill="background1" w:themeFillShade="F2"/>
-          </w:tcPr>
-          <w:p>
-            <w:pPr>
-              <w:ind w:left="25"/>
-              <w:rPr>
-                <w:rFonts w:ascii="Cambria" w:hAnsi="Cambria"/>
-                <w:b/>
-                <w:sz w:val="20"/>
-                <w:szCs w:val="20"/>
-              </w:rPr>
-            </w:pPr>
-            <w:r>
-              <w:rPr>
-                <w:rFonts w:ascii="Cambria" w:hAnsi="Cambria"/>
-                <w:b/>
-                <w:sz w:val="20"/>
-                <w:szCs w:val="20"/>
-              </w:rPr>
-              <w:t>PE-4:  Wireless Sensor Networks</w:t>
+          </w:tcPr>
+          <w:p>
+            <w:pPr>
+              <w:rPr>
+                <w:rFonts w:ascii="Cambria" w:hAnsi="Cambria"/>
+                <w:sz w:val="20"/>
+                <w:szCs w:val="20"/>
+              </w:rPr>
+            </w:pPr>
+            <w:r>
+              <w:rPr>
+                <w:rFonts w:ascii="Cambria" w:hAnsi="Cambria"/>
+                <w:sz w:val="20"/>
+                <w:szCs w:val="20"/>
+              </w:rPr>
+              <w:t>Managerial Economics and Financial  Accounting</w:t>
             </w:r>
           </w:p>
         </w:tc>
@@ -6854,6 +6883,14 @@
                 <w:szCs w:val="20"/>
               </w:rPr>
             </w:pPr>
+            <w:r>
+              <w:rPr>
+                <w:rFonts w:ascii="Cambria" w:hAnsi="Cambria"/>
+                <w:sz w:val="20"/>
+                <w:szCs w:val="20"/>
+              </w:rPr>
+              <w:t>Mr. K. Satish Kumar</w:t>
+            </w:r>
           </w:p>
         </w:tc>
         <w:tc>
@@ -6868,7 +6905,8 @@
           </w:tcPr>
           <w:p>
             <w:pPr>
-              <w:ind w:right="20"/>
+              <w:ind w:right="23"/>
+              <w:jc w:val="center"/>
               <w:rPr>
                 <w:rFonts w:ascii="Cambria" w:hAnsi="Cambria"/>
                 <w:sz w:val="20"/>
@@ -6888,26 +6926,27 @@
             <w:tcBorders>
               <w:top w:val="single" w:sz="4" w:space="0" w:color="000000"/>
               <w:left w:val="single" w:sz="4" w:space="0" w:color="000000"/>
+              <w:bottom w:val="single" w:sz="4" w:space="0" w:color="000000"/>
               <w:right w:val="single" w:sz="4" w:space="0" w:color="000000"/>
             </w:tcBorders>
           </w:tcPr>
           <w:p>
             <w:pPr>
-              <w:ind w:left="22"/>
-              <w:jc w:val="center"/>
-              <w:rPr>
-                <w:rFonts w:ascii="Cambria" w:hAnsi="Cambria"/>
-                <w:sz w:val="20"/>
-                <w:szCs w:val="20"/>
-              </w:rPr>
-            </w:pPr>
-            <w:r>
-              <w:rPr>
-                <w:rFonts w:ascii="Cambria" w:eastAsia="Cambria" w:hAnsi="Cambria" w:cs="Cambria"/>
-                <w:sz w:val="20"/>
-                <w:szCs w:val="20"/>
-              </w:rPr>
-              <w:t>3</w:t>
+              <w:ind w:right="22"/>
+              <w:jc w:val="center"/>
+              <w:rPr>
+                <w:rFonts w:ascii="Cambria" w:eastAsia="Cambria" w:hAnsi="Cambria" w:cs="Cambria"/>
+                <w:sz w:val="20"/>
+                <w:szCs w:val="20"/>
+              </w:rPr>
+            </w:pPr>
+            <w:r>
+              <w:rPr>
+                <w:rFonts w:ascii="Cambria" w:eastAsia="Cambria" w:hAnsi="Cambria" w:cs="Cambria"/>
+                <w:sz w:val="20"/>
+                <w:szCs w:val="20"/>
+              </w:rPr>
+              <w:t>11</w:t>
             </w:r>
           </w:p>
         </w:tc>
@@ -6920,24 +6959,22 @@
               <w:bottom w:val="single" w:sz="4" w:space="0" w:color="000000"/>
               <w:right w:val="single" w:sz="4" w:space="0" w:color="auto"/>
             </w:tcBorders>
-            <w:shd w:val="clear" w:color="auto" w:fill="auto"/>
-          </w:tcPr>
-          <w:p>
-            <w:pPr>
-              <w:ind w:left="25"/>
-              <w:rPr>
-                <w:rFonts w:ascii="Cambria" w:hAnsi="Cambria"/>
-                <w:sz w:val="20"/>
-                <w:szCs w:val="20"/>
-              </w:rPr>
-            </w:pPr>
-            <w:r>
-              <w:rPr>
-                <w:rFonts w:ascii="Cambria" w:hAnsi="Cambria"/>
-                <w:sz w:val="20"/>
-                <w:szCs w:val="20"/>
-              </w:rPr>
-              <w:t>OE-4: Fundamentals of Cyber Security</w:t>
+          </w:tcPr>
+          <w:p>
+            <w:pPr>
+              <w:rPr>
+                <w:rFonts w:ascii="Cambria" w:hAnsi="Cambria"/>
+                <w:sz w:val="20"/>
+                <w:szCs w:val="20"/>
+              </w:rPr>
+            </w:pPr>
+            <w:r>
+              <w:rPr>
+                <w:rFonts w:ascii="Cambria" w:hAnsi="Cambria"/>
+                <w:sz w:val="20"/>
+                <w:szCs w:val="20"/>
+              </w:rPr>
+              <w:t>Essence of Indian Traditional Knowledge</w:t>
             </w:r>
           </w:p>
         </w:tc>
@@ -6953,19 +6990,20 @@
           </w:tcPr>
           <w:p>
             <w:pPr>
-              <w:rPr>
-                <w:rFonts w:ascii="Cambria" w:hAnsi="Cambria"/>
-                <w:sz w:val="20"/>
-                <w:szCs w:val="20"/>
-              </w:rPr>
-            </w:pPr>
-            <w:r>
-              <w:rPr>
-                <w:rFonts w:ascii="Cambria" w:hAnsi="Cambria"/>
-                <w:sz w:val="20"/>
-                <w:szCs w:val="20"/>
-              </w:rPr>
-              <w:t xml:space="preserve">Dr. T. </w:t>
+              <w:ind w:right="20"/>
+              <w:rPr>
+                <w:rFonts w:ascii="Cambria" w:hAnsi="Cambria"/>
+                <w:sz w:val="20"/>
+                <w:szCs w:val="20"/>
+              </w:rPr>
+            </w:pPr>
+            <w:r>
+              <w:rPr>
+                <w:rFonts w:ascii="Cambria" w:hAnsi="Cambria"/>
+                <w:sz w:val="20"/>
+                <w:szCs w:val="20"/>
+              </w:rPr>
+              <w:t xml:space="preserve">Mrs. P. </w:t>
             </w:r>
             <w:proofErr w:type="spellStart"/>
             <w:r>
@@ -6974,27 +7012,9 @@
                 <w:sz w:val="20"/>
                 <w:szCs w:val="20"/>
               </w:rPr>
-              <w:t>Venkata</w:t>
+              <w:t>Amala</w:t>
             </w:r>
             <w:proofErr w:type="spellEnd"/>
-            <w:r>
-              <w:rPr>
-                <w:rFonts w:ascii="Cambria" w:hAnsi="Cambria"/>
-                <w:sz w:val="20"/>
-                <w:szCs w:val="20"/>
-              </w:rPr>
-              <w:t xml:space="preserve"> Naga </w:t>
-            </w:r>
-            <w:proofErr w:type="spellStart"/>
-            <w:r>
-              <w:rPr>
-                <w:rFonts w:ascii="Cambria" w:hAnsi="Cambria"/>
-                <w:sz w:val="20"/>
-                <w:szCs w:val="20"/>
-              </w:rPr>
-              <w:t>Jayudu</w:t>
-            </w:r>
-            <w:proofErr w:type="spellEnd"/>
           </w:p>
         </w:tc>
         <w:tc>
@@ -7009,6 +7029,8 @@
           </w:tcPr>
           <w:p>
             <w:pPr>
+              <w:ind w:right="23"/>
+              <w:jc w:val="center"/>
               <w:rPr>
                 <w:rFonts w:ascii="Cambria" w:hAnsi="Cambria"/>
                 <w:sz w:val="20"/>
@@ -7028,26 +7050,27 @@
             <w:tcBorders>
               <w:top w:val="single" w:sz="4" w:space="0" w:color="000000"/>
               <w:left w:val="single" w:sz="4" w:space="0" w:color="000000"/>
+              <w:bottom w:val="single" w:sz="4" w:space="0" w:color="000000"/>
               <w:right w:val="single" w:sz="4" w:space="0" w:color="000000"/>
             </w:tcBorders>
           </w:tcPr>
           <w:p>
             <w:pPr>
-              <w:ind w:left="22"/>
-              <w:jc w:val="center"/>
-              <w:rPr>
-                <w:rFonts w:ascii="Cambria" w:eastAsia="Cambria" w:hAnsi="Cambria" w:cs="Cambria"/>
-                <w:sz w:val="20"/>
-                <w:szCs w:val="20"/>
-              </w:rPr>
-            </w:pPr>
-            <w:r>
-              <w:rPr>
-                <w:rFonts w:ascii="Cambria" w:eastAsia="Cambria" w:hAnsi="Cambria" w:cs="Cambria"/>
-                <w:sz w:val="20"/>
-                <w:szCs w:val="20"/>
-              </w:rPr>
-              <w:t>4</w:t>
+              <w:ind w:right="22"/>
+              <w:jc w:val="center"/>
+              <w:rPr>
+                <w:rFonts w:ascii="Cambria" w:eastAsia="Cambria" w:hAnsi="Cambria" w:cs="Cambria"/>
+                <w:sz w:val="20"/>
+                <w:szCs w:val="20"/>
+              </w:rPr>
+            </w:pPr>
+            <w:r>
+              <w:rPr>
+                <w:rFonts w:ascii="Cambria" w:eastAsia="Cambria" w:hAnsi="Cambria" w:cs="Cambria"/>
+                <w:sz w:val="20"/>
+                <w:szCs w:val="20"/>
+              </w:rPr>
+              <w:t>12</w:t>
             </w:r>
           </w:p>
         </w:tc>
@@ -7060,26 +7083,21 @@
               <w:bottom w:val="single" w:sz="4" w:space="0" w:color="000000"/>
               <w:right w:val="single" w:sz="4" w:space="0" w:color="auto"/>
             </w:tcBorders>
-            <w:shd w:val="clear" w:color="auto" w:fill="F2F2F2" w:themeFill="background1" w:themeFillShade="F2"/>
-          </w:tcPr>
-          <w:p>
-            <w:pPr>
-              <w:ind w:left="25"/>
-              <w:rPr>
-                <w:rFonts w:ascii="Cambria" w:hAnsi="Cambria"/>
+          </w:tcPr>
+          <w:p>
+            <w:r>
+              <w:rPr>
                 <w:b/>
-                <w:sz w:val="20"/>
-                <w:szCs w:val="20"/>
-              </w:rPr>
-            </w:pPr>
-            <w:r>
-              <w:rPr>
-                <w:rFonts w:ascii="Cambria" w:hAnsi="Cambria"/>
-                <w:b/>
-                <w:sz w:val="20"/>
-                <w:szCs w:val="20"/>
-              </w:rPr>
-              <w:t>OE-5: Image Processing</w:t>
+              </w:rPr>
+              <w:t>Skill oriented course*</w:t>
+            </w:r>
+            <w:r>
+              <w:rPr>
+                <w:rFonts w:ascii="Cambria" w:eastAsia="Cambria" w:hAnsi="Cambria" w:cs="Cambria"/>
+                <w:color w:val="FF0000"/>
+                <w:sz w:val="20"/>
+              </w:rPr>
+              <w:t xml:space="preserve"> </w:t>
             </w:r>
           </w:p>
         </w:tc>
@@ -7096,19 +7114,20 @@
           </w:tcPr>
           <w:p>
             <w:pPr>
-              <w:rPr>
-                <w:rFonts w:ascii="Cambria" w:hAnsi="Cambria"/>
-                <w:sz w:val="20"/>
-                <w:szCs w:val="20"/>
-              </w:rPr>
-            </w:pPr>
-            <w:r>
-              <w:rPr>
-                <w:rFonts w:ascii="Cambria" w:hAnsi="Cambria"/>
-                <w:sz w:val="20"/>
-                <w:szCs w:val="20"/>
-              </w:rPr>
-              <w:t xml:space="preserve">Mr. G.  </w:t>
+              <w:ind w:right="20"/>
+              <w:rPr>
+                <w:rFonts w:ascii="Cambria" w:hAnsi="Cambria"/>
+                <w:sz w:val="20"/>
+                <w:szCs w:val="20"/>
+              </w:rPr>
+            </w:pPr>
+            <w:r>
+              <w:rPr>
+                <w:rFonts w:ascii="Cambria" w:hAnsi="Cambria"/>
+                <w:sz w:val="20"/>
+                <w:szCs w:val="20"/>
+              </w:rPr>
+              <w:t xml:space="preserve">Mrs. S. </w:t>
             </w:r>
             <w:proofErr w:type="spellStart"/>
             <w:r>
@@ -7117,27 +7136,9 @@
                 <w:sz w:val="20"/>
                 <w:szCs w:val="20"/>
               </w:rPr>
-              <w:t>Chinna</w:t>
+              <w:t>Sunitha</w:t>
             </w:r>
             <w:proofErr w:type="spellEnd"/>
-            <w:r>
-              <w:rPr>
-                <w:rFonts w:ascii="Cambria" w:hAnsi="Cambria"/>
-                <w:sz w:val="20"/>
-                <w:szCs w:val="20"/>
-              </w:rPr>
-              <w:t xml:space="preserve"> </w:t>
-            </w:r>
-            <w:proofErr w:type="spellStart"/>
-            <w:r>
-              <w:rPr>
-                <w:rFonts w:ascii="Cambria" w:hAnsi="Cambria"/>
-                <w:sz w:val="20"/>
-                <w:szCs w:val="20"/>
-              </w:rPr>
-              <w:t>Pullaiah</w:t>
-            </w:r>
-            <w:proofErr w:type="spellEnd"/>
           </w:p>
         </w:tc>
         <w:tc>
@@ -7152,6 +7153,8 @@
           </w:tcPr>
           <w:p>
             <w:pPr>
+              <w:ind w:right="23"/>
+              <w:jc w:val="center"/>
               <w:rPr>
                 <w:rFonts w:ascii="Cambria" w:hAnsi="Cambria"/>
                 <w:sz w:val="20"/>
@@ -7167,130 +7170,82 @@
         </w:trPr>
         <w:tc>
           <w:tcPr>
-            <w:tcW w:w="641" w:type="dxa"/>
-            <w:tcBorders>
-              <w:top w:val="single" w:sz="4" w:space="0" w:color="000000"/>
-              <w:left w:val="single" w:sz="4" w:space="0" w:color="000000"/>
+            <w:tcW w:w="10784" w:type="dxa"/>
+            <w:gridSpan w:val="4"/>
+            <w:tcBorders>
+              <w:top w:val="single" w:sz="4" w:space="0" w:color="000000"/>
+              <w:left w:val="single" w:sz="4" w:space="0" w:color="000000"/>
+              <w:bottom w:val="single" w:sz="4" w:space="0" w:color="000000"/>
               <w:right w:val="single" w:sz="4" w:space="0" w:color="000000"/>
             </w:tcBorders>
-          </w:tcPr>
-          <w:p>
-            <w:pPr>
-              <w:ind w:left="22"/>
-              <w:jc w:val="center"/>
-              <w:rPr>
-                <w:rFonts w:ascii="Cambria" w:eastAsia="Cambria" w:hAnsi="Cambria" w:cs="Cambria"/>
-                <w:sz w:val="20"/>
-                <w:szCs w:val="20"/>
-              </w:rPr>
-            </w:pPr>
-            <w:r>
-              <w:rPr>
-                <w:rFonts w:ascii="Cambria" w:eastAsia="Cambria" w:hAnsi="Cambria" w:cs="Cambria"/>
-                <w:sz w:val="20"/>
-                <w:szCs w:val="20"/>
-              </w:rPr>
-              <w:t>5</w:t>
-            </w:r>
-          </w:p>
-        </w:tc>
-        <w:tc>
-          <w:tcPr>
-            <w:tcW w:w="4365" w:type="dxa"/>
-            <w:tcBorders>
-              <w:top w:val="single" w:sz="4" w:space="0" w:color="000000"/>
-              <w:left w:val="single" w:sz="4" w:space="0" w:color="000000"/>
-              <w:bottom w:val="single" w:sz="4" w:space="0" w:color="000000"/>
-              <w:right w:val="single" w:sz="4" w:space="0" w:color="auto"/>
-            </w:tcBorders>
-            <w:shd w:val="clear" w:color="auto" w:fill="F2F2F2" w:themeFill="background1" w:themeFillShade="F2"/>
-          </w:tcPr>
-          <w:p>
-            <w:pPr>
-              <w:ind w:left="25"/>
-              <w:rPr>
-                <w:rFonts w:ascii="Cambria" w:hAnsi="Cambria"/>
+            <w:shd w:val="clear" w:color="auto" w:fill="D9D9D9"/>
+          </w:tcPr>
+          <w:p>
+            <w:pPr>
+              <w:jc w:val="center"/>
+              <w:rPr>
+                <w:rFonts w:ascii="Cambria" w:hAnsi="Cambria"/>
+                <w:sz w:val="20"/>
+                <w:szCs w:val="20"/>
+              </w:rPr>
+            </w:pPr>
+            <w:r>
+              <w:rPr>
+                <w:rFonts w:ascii="Cambria" w:eastAsia="Cambria" w:hAnsi="Cambria" w:cs="Cambria"/>
                 <w:b/>
                 <w:sz w:val="20"/>
                 <w:szCs w:val="20"/>
               </w:rPr>
-            </w:pPr>
-            <w:r>
-              <w:rPr>
-                <w:rFonts w:ascii="Cambria" w:hAnsi="Cambria"/>
+              <w:t xml:space="preserve">IV B. Tech  I </w:t>
+            </w:r>
+            <w:proofErr w:type="spellStart"/>
+            <w:r>
+              <w:rPr>
+                <w:rFonts w:ascii="Cambria" w:eastAsia="Cambria" w:hAnsi="Cambria" w:cs="Cambria"/>
                 <w:b/>
                 <w:sz w:val="20"/>
                 <w:szCs w:val="20"/>
               </w:rPr>
-              <w:t>PE-5: Software Quality Assurance</w:t>
-            </w:r>
-          </w:p>
-        </w:tc>
-        <w:tc>
-          <w:tcPr>
-            <w:tcW w:w="4163" w:type="dxa"/>
-            <w:tcBorders>
-              <w:top w:val="single" w:sz="4" w:space="0" w:color="auto"/>
-              <w:left w:val="single" w:sz="4" w:space="0" w:color="auto"/>
-              <w:bottom w:val="single" w:sz="4" w:space="0" w:color="auto"/>
-              <w:right w:val="single" w:sz="4" w:space="0" w:color="auto"/>
-            </w:tcBorders>
-            <w:vAlign w:val="center"/>
-          </w:tcPr>
-          <w:p>
-            <w:pPr>
-              <w:rPr>
-                <w:rFonts w:ascii="Cambria" w:hAnsi="Cambria"/>
-                <w:sz w:val="20"/>
-                <w:szCs w:val="20"/>
-              </w:rPr>
-            </w:pPr>
-            <w:r>
-              <w:rPr>
-                <w:rFonts w:ascii="Cambria" w:hAnsi="Cambria"/>
-                <w:sz w:val="20"/>
-                <w:szCs w:val="20"/>
-              </w:rPr>
-              <w:t xml:space="preserve">Dr.  G.  K.  </w:t>
-            </w:r>
-            <w:proofErr w:type="spellStart"/>
-            <w:r>
-              <w:rPr>
-                <w:rFonts w:ascii="Cambria" w:hAnsi="Cambria"/>
-                <w:sz w:val="20"/>
-                <w:szCs w:val="20"/>
-              </w:rPr>
-              <w:t>Venkata</w:t>
+              <w:t>Sem</w:t>
             </w:r>
             <w:proofErr w:type="spellEnd"/>
             <w:r>
               <w:rPr>
-                <w:rFonts w:ascii="Cambria" w:hAnsi="Cambria"/>
-                <w:sz w:val="20"/>
-                <w:szCs w:val="20"/>
-              </w:rPr>
-              <w:t xml:space="preserve"> Narasimha Reddy</w:t>
-            </w:r>
-          </w:p>
-        </w:tc>
-        <w:tc>
-          <w:tcPr>
-            <w:tcW w:w="1615" w:type="dxa"/>
-            <w:tcBorders>
-              <w:top w:val="single" w:sz="4" w:space="0" w:color="auto"/>
-              <w:left w:val="single" w:sz="4" w:space="0" w:color="auto"/>
-              <w:bottom w:val="single" w:sz="4" w:space="0" w:color="auto"/>
-              <w:right w:val="single" w:sz="4" w:space="0" w:color="auto"/>
-            </w:tcBorders>
-          </w:tcPr>
-          <w:p>
-            <w:pPr>
-              <w:rPr>
-                <w:rFonts w:ascii="Cambria" w:hAnsi="Cambria"/>
-                <w:sz w:val="20"/>
-                <w:szCs w:val="20"/>
-              </w:rPr>
-            </w:pPr>
+                <w:rFonts w:ascii="Cambria" w:eastAsia="Cambria" w:hAnsi="Cambria" w:cs="Cambria"/>
+                <w:b/>
+                <w:sz w:val="20"/>
+                <w:szCs w:val="20"/>
+              </w:rPr>
+              <w:t xml:space="preserve"> (R19)</w:t>
+            </w:r>
+            <w:r>
+              <w:rPr>
+                <w:rFonts w:ascii="Cambria" w:eastAsia="Cambria" w:hAnsi="Cambria" w:cs="Cambria"/>
+                <w:b/>
+                <w:sz w:val="20"/>
+                <w:szCs w:val="20"/>
+              </w:rPr>
+              <w:t xml:space="preserve"> ( 1</w:t>
+            </w:r>
+            <w:r>
+              <w:rPr>
+                <w:rFonts w:ascii="Cambria" w:eastAsia="Cambria" w:hAnsi="Cambria" w:cs="Cambria"/>
+                <w:b/>
+                <w:sz w:val="20"/>
+                <w:szCs w:val="20"/>
+                <w:vertAlign w:val="superscript"/>
+              </w:rPr>
+              <w:t>st</w:t>
+            </w:r>
+            <w:r>
+              <w:rPr>
+                <w:rFonts w:ascii="Cambria" w:eastAsia="Cambria" w:hAnsi="Cambria" w:cs="Cambria"/>
+                <w:b/>
+                <w:sz w:val="20"/>
+                <w:szCs w:val="20"/>
+              </w:rPr>
+              <w:t xml:space="preserve"> August)</w:t>
+            </w:r>
           </w:p>
         </w:tc>
       </w:tr>
@@ -7302,30 +7257,32 @@
           <w:tcPr>
             <w:tcW w:w="641" w:type="dxa"/>
             <w:tcBorders>
-              <w:top w:val="single" w:sz="4" w:space="0" w:color="auto"/>
-              <w:left w:val="single" w:sz="4" w:space="0" w:color="auto"/>
-              <w:bottom w:val="single" w:sz="4" w:space="0" w:color="auto"/>
-              <w:right w:val="single" w:sz="4" w:space="0" w:color="auto"/>
-            </w:tcBorders>
+              <w:top w:val="single" w:sz="4" w:space="0" w:color="000000"/>
+              <w:left w:val="single" w:sz="4" w:space="0" w:color="000000"/>
+              <w:bottom w:val="single" w:sz="4" w:space="0" w:color="000000"/>
+              <w:right w:val="single" w:sz="4" w:space="0" w:color="000000"/>
+            </w:tcBorders>
+            <w:shd w:val="clear" w:color="auto" w:fill="F2F2F2" w:themeFill="background1" w:themeFillShade="F2"/>
             <w:vAlign w:val="center"/>
           </w:tcPr>
           <w:p>
             <w:pPr>
-              <w:ind w:right="22"/>
-              <w:jc w:val="center"/>
-              <w:rPr>
-                <w:rFonts w:ascii="Cambria" w:hAnsi="Cambria"/>
-                <w:sz w:val="20"/>
-                <w:szCs w:val="20"/>
-              </w:rPr>
-            </w:pPr>
-            <w:r>
-              <w:rPr>
-                <w:rFonts w:ascii="Cambria" w:eastAsia="Cambria" w:hAnsi="Cambria" w:cs="Cambria"/>
-                <w:sz w:val="20"/>
-                <w:szCs w:val="20"/>
-              </w:rPr>
-              <w:t>6</w:t>
+              <w:ind w:left="48"/>
+              <w:jc w:val="center"/>
+              <w:rPr>
+                <w:rFonts w:ascii="Cambria" w:hAnsi="Cambria"/>
+                <w:sz w:val="20"/>
+                <w:szCs w:val="20"/>
+              </w:rPr>
+            </w:pPr>
+            <w:r>
+              <w:rPr>
+                <w:rFonts w:ascii="Cambria" w:eastAsia="Cambria" w:hAnsi="Cambria" w:cs="Cambria"/>
+                <w:b/>
+                <w:sz w:val="20"/>
+                <w:szCs w:val="20"/>
+              </w:rPr>
+              <w:t>S. No.</w:t>
             </w:r>
           </w:p>
         </w:tc>
@@ -7333,28 +7290,32 @@
           <w:tcPr>
             <w:tcW w:w="4365" w:type="dxa"/>
             <w:tcBorders>
-              <w:top w:val="single" w:sz="4" w:space="0" w:color="auto"/>
-              <w:left w:val="single" w:sz="4" w:space="0" w:color="auto"/>
-              <w:bottom w:val="single" w:sz="4" w:space="0" w:color="auto"/>
-              <w:right w:val="single" w:sz="4" w:space="0" w:color="auto"/>
-            </w:tcBorders>
-          </w:tcPr>
-          <w:p>
-            <w:pPr>
-              <w:ind w:left="50"/>
-              <w:rPr>
-                <w:rFonts w:ascii="Cambria" w:hAnsi="Cambria"/>
-                <w:sz w:val="20"/>
-                <w:szCs w:val="20"/>
-              </w:rPr>
-            </w:pPr>
-            <w:r>
-              <w:rPr>
-                <w:rFonts w:ascii="Cambria" w:hAnsi="Cambria"/>
-                <w:sz w:val="20"/>
-                <w:szCs w:val="20"/>
-              </w:rPr>
-              <w:t>Machine Learning Lab</w:t>
+              <w:top w:val="single" w:sz="4" w:space="0" w:color="000000"/>
+              <w:left w:val="single" w:sz="4" w:space="0" w:color="000000"/>
+              <w:bottom w:val="single" w:sz="4" w:space="0" w:color="000000"/>
+              <w:right w:val="single" w:sz="4" w:space="0" w:color="auto"/>
+            </w:tcBorders>
+            <w:shd w:val="clear" w:color="auto" w:fill="F2F2F2" w:themeFill="background1" w:themeFillShade="F2"/>
+            <w:vAlign w:val="center"/>
+          </w:tcPr>
+          <w:p>
+            <w:pPr>
+              <w:ind w:right="24"/>
+              <w:jc w:val="center"/>
+              <w:rPr>
+                <w:rFonts w:ascii="Cambria" w:hAnsi="Cambria"/>
+                <w:sz w:val="20"/>
+                <w:szCs w:val="20"/>
+              </w:rPr>
+            </w:pPr>
+            <w:r>
+              <w:rPr>
+                <w:rFonts w:ascii="Cambria" w:eastAsia="Cambria" w:hAnsi="Cambria" w:cs="Cambria"/>
+                <w:b/>
+                <w:sz w:val="20"/>
+                <w:szCs w:val="20"/>
+              </w:rPr>
+              <w:t>Name of the Subject / Course</w:t>
             </w:r>
           </w:p>
         </w:tc>
@@ -7367,35 +7328,28 @@
               <w:bottom w:val="single" w:sz="4" w:space="0" w:color="auto"/>
               <w:right w:val="single" w:sz="4" w:space="0" w:color="auto"/>
             </w:tcBorders>
+            <w:shd w:val="clear" w:color="auto" w:fill="F2F2F2" w:themeFill="background1" w:themeFillShade="F2"/>
             <w:vAlign w:val="center"/>
           </w:tcPr>
           <w:p>
             <w:pPr>
-              <w:ind w:right="20"/>
-              <w:rPr>
-                <w:rFonts w:ascii="Cambria" w:hAnsi="Cambria"/>
-                <w:sz w:val="20"/>
-                <w:szCs w:val="20"/>
-              </w:rPr>
-            </w:pPr>
-            <w:r>
-              <w:rPr>
-                <w:rFonts w:ascii="Cambria" w:hAnsi="Cambria"/>
-                <w:sz w:val="20"/>
-                <w:szCs w:val="20"/>
-              </w:rPr>
-              <w:t xml:space="preserve">Dr. C.  </w:t>
-            </w:r>
-            <w:proofErr w:type="spellStart"/>
-            <w:r>
-              <w:rPr>
-                <w:rFonts w:ascii="Cambria" w:hAnsi="Cambria"/>
-                <w:sz w:val="20"/>
-                <w:szCs w:val="20"/>
-              </w:rPr>
-              <w:t>Sasikala</w:t>
-            </w:r>
-            <w:proofErr w:type="spellEnd"/>
+              <w:ind w:right="25"/>
+              <w:jc w:val="center"/>
+              <w:rPr>
+                <w:rFonts w:ascii="Cambria" w:hAnsi="Cambria"/>
+                <w:sz w:val="20"/>
+                <w:szCs w:val="20"/>
+              </w:rPr>
+            </w:pPr>
+            <w:r>
+              <w:rPr>
+                <w:rFonts w:ascii="Cambria" w:eastAsia="Cambria" w:hAnsi="Cambria" w:cs="Cambria"/>
+                <w:b/>
+                <w:sz w:val="20"/>
+                <w:szCs w:val="20"/>
+              </w:rPr>
+              <w:t>Name of Faculty</w:t>
+            </w:r>
           </w:p>
         </w:tc>
         <w:tc>
@@ -7407,17 +7361,29 @@
               <w:bottom w:val="single" w:sz="4" w:space="0" w:color="auto"/>
               <w:right w:val="single" w:sz="4" w:space="0" w:color="auto"/>
             </w:tcBorders>
-          </w:tcPr>
-          <w:p>
-            <w:pPr>
-              <w:ind w:right="20"/>
-              <w:jc w:val="center"/>
-              <w:rPr>
-                <w:rFonts w:ascii="Cambria" w:hAnsi="Cambria"/>
-                <w:sz w:val="20"/>
-                <w:szCs w:val="20"/>
-              </w:rPr>
-            </w:pPr>
+            <w:shd w:val="clear" w:color="auto" w:fill="F2F2F2" w:themeFill="background1" w:themeFillShade="F2"/>
+            <w:vAlign w:val="center"/>
+          </w:tcPr>
+          <w:p>
+            <w:pPr>
+              <w:ind w:right="25"/>
+              <w:jc w:val="center"/>
+              <w:rPr>
+                <w:rFonts w:ascii="Cambria" w:eastAsia="Cambria" w:hAnsi="Cambria" w:cs="Cambria"/>
+                <w:b/>
+                <w:sz w:val="20"/>
+                <w:szCs w:val="20"/>
+              </w:rPr>
+            </w:pPr>
+            <w:r>
+              <w:rPr>
+                <w:rFonts w:ascii="Cambria" w:eastAsia="Cambria" w:hAnsi="Cambria" w:cs="Cambria"/>
+                <w:b/>
+                <w:sz w:val="20"/>
+                <w:szCs w:val="20"/>
+              </w:rPr>
+              <w:t>Signature</w:t>
+            </w:r>
           </w:p>
         </w:tc>
       </w:tr>
@@ -7427,30 +7393,31 @@
         </w:trPr>
         <w:tc>
           <w:tcPr>
-            <w:tcW w:w="0" w:type="auto"/>
-            <w:tcBorders>
-              <w:top w:val="single" w:sz="4" w:space="0" w:color="auto"/>
-              <w:left w:val="single" w:sz="4" w:space="0" w:color="auto"/>
-              <w:bottom w:val="single" w:sz="4" w:space="0" w:color="auto"/>
-              <w:right w:val="single" w:sz="4" w:space="0" w:color="auto"/>
-            </w:tcBorders>
-          </w:tcPr>
-          <w:p>
-            <w:pPr>
-              <w:jc w:val="center"/>
-              <w:rPr>
-                <w:rFonts w:ascii="Cambria" w:hAnsi="Cambria"/>
-                <w:sz w:val="20"/>
-                <w:szCs w:val="20"/>
-              </w:rPr>
-            </w:pPr>
-            <w:r>
-              <w:rPr>
-                <w:rFonts w:ascii="Cambria" w:hAnsi="Cambria"/>
-                <w:sz w:val="20"/>
-                <w:szCs w:val="20"/>
-              </w:rPr>
-              <w:t>7</w:t>
+            <w:tcW w:w="641" w:type="dxa"/>
+            <w:tcBorders>
+              <w:top w:val="single" w:sz="4" w:space="0" w:color="000000"/>
+              <w:left w:val="single" w:sz="4" w:space="0" w:color="000000"/>
+              <w:bottom w:val="single" w:sz="4" w:space="0" w:color="000000"/>
+              <w:right w:val="single" w:sz="4" w:space="0" w:color="000000"/>
+            </w:tcBorders>
+          </w:tcPr>
+          <w:p>
+            <w:pPr>
+              <w:ind w:right="22"/>
+              <w:jc w:val="center"/>
+              <w:rPr>
+                <w:rFonts w:ascii="Cambria" w:hAnsi="Cambria"/>
+                <w:sz w:val="20"/>
+                <w:szCs w:val="20"/>
+              </w:rPr>
+            </w:pPr>
+            <w:r>
+              <w:rPr>
+                <w:rFonts w:ascii="Cambria" w:eastAsia="Cambria" w:hAnsi="Cambria" w:cs="Cambria"/>
+                <w:sz w:val="20"/>
+                <w:szCs w:val="20"/>
+              </w:rPr>
+              <w:t xml:space="preserve">1 </w:t>
             </w:r>
           </w:p>
         </w:tc>
@@ -7458,28 +7425,28 @@
           <w:tcPr>
             <w:tcW w:w="4365" w:type="dxa"/>
             <w:tcBorders>
-              <w:top w:val="single" w:sz="4" w:space="0" w:color="auto"/>
-              <w:left w:val="single" w:sz="4" w:space="0" w:color="auto"/>
-              <w:bottom w:val="single" w:sz="4" w:space="0" w:color="auto"/>
-              <w:right w:val="single" w:sz="4" w:space="0" w:color="auto"/>
-            </w:tcBorders>
-          </w:tcPr>
-          <w:p>
-            <w:pPr>
-              <w:ind w:left="50"/>
-              <w:rPr>
-                <w:rFonts w:ascii="Cambria" w:hAnsi="Cambria"/>
-                <w:sz w:val="20"/>
-                <w:szCs w:val="20"/>
-              </w:rPr>
-            </w:pPr>
-            <w:r>
-              <w:rPr>
-                <w:rFonts w:ascii="Cambria" w:hAnsi="Cambria"/>
-                <w:sz w:val="20"/>
-                <w:szCs w:val="20"/>
-              </w:rPr>
-              <w:t>Internet of Things Lab</w:t>
+              <w:top w:val="single" w:sz="4" w:space="0" w:color="000000"/>
+              <w:left w:val="single" w:sz="4" w:space="0" w:color="000000"/>
+              <w:bottom w:val="single" w:sz="4" w:space="0" w:color="000000"/>
+              <w:right w:val="single" w:sz="4" w:space="0" w:color="auto"/>
+            </w:tcBorders>
+          </w:tcPr>
+          <w:p>
+            <w:pPr>
+              <w:ind w:left="25"/>
+              <w:rPr>
+                <w:rFonts w:ascii="Cambria" w:hAnsi="Cambria"/>
+                <w:sz w:val="20"/>
+                <w:szCs w:val="20"/>
+              </w:rPr>
+            </w:pPr>
+            <w:r>
+              <w:rPr>
+                <w:rFonts w:ascii="Cambria" w:hAnsi="Cambria"/>
+                <w:sz w:val="20"/>
+                <w:szCs w:val="20"/>
+              </w:rPr>
+              <w:t>Machine Learning</w:t>
             </w:r>
           </w:p>
         </w:tc>
@@ -7509,7 +7476,7 @@
                 <w:sz w:val="20"/>
                 <w:szCs w:val="20"/>
               </w:rPr>
-              <w:t xml:space="preserve">Mr. K. </w:t>
+              <w:t xml:space="preserve">Dr. C.  </w:t>
             </w:r>
             <w:proofErr w:type="spellStart"/>
             <w:r>
@@ -7518,35 +7485,9 @@
                 <w:sz w:val="20"/>
                 <w:szCs w:val="20"/>
               </w:rPr>
-              <w:t>Pavan</w:t>
+              <w:t>Sasikala</w:t>
             </w:r>
             <w:proofErr w:type="spellEnd"/>
-            <w:r>
-              <w:rPr>
-                <w:rFonts w:ascii="Cambria" w:hAnsi="Cambria"/>
-                <w:sz w:val="20"/>
-                <w:szCs w:val="20"/>
-              </w:rPr>
-              <w:t xml:space="preserve"> /  Mr. L. </w:t>
-            </w:r>
-            <w:proofErr w:type="spellStart"/>
-            <w:r>
-              <w:rPr>
-                <w:rFonts w:ascii="Cambria" w:hAnsi="Cambria"/>
-                <w:sz w:val="20"/>
-                <w:szCs w:val="20"/>
-              </w:rPr>
-              <w:t>Suman</w:t>
-            </w:r>
-            <w:proofErr w:type="spellEnd"/>
-            <w:r>
-              <w:rPr>
-                <w:rFonts w:ascii="Cambria" w:hAnsi="Cambria"/>
-                <w:sz w:val="20"/>
-                <w:szCs w:val="20"/>
-              </w:rPr>
-              <w:t xml:space="preserve">  </w:t>
-            </w:r>
           </w:p>
         </w:tc>
         <w:tc>
@@ -7562,7 +7503,6 @@
           <w:p>
             <w:pPr>
               <w:ind w:right="20"/>
-              <w:jc w:val="center"/>
               <w:rPr>
                 <w:rFonts w:ascii="Cambria" w:hAnsi="Cambria"/>
                 <w:sz w:val="20"/>
@@ -7578,30 +7518,30 @@
         </w:trPr>
         <w:tc>
           <w:tcPr>
-            <w:tcW w:w="0" w:type="auto"/>
-            <w:tcBorders>
-              <w:top w:val="single" w:sz="4" w:space="0" w:color="auto"/>
-              <w:left w:val="single" w:sz="4" w:space="0" w:color="auto"/>
-              <w:bottom w:val="single" w:sz="4" w:space="0" w:color="auto"/>
-              <w:right w:val="single" w:sz="4" w:space="0" w:color="auto"/>
-            </w:tcBorders>
-          </w:tcPr>
-          <w:p>
-            <w:pPr>
-              <w:jc w:val="center"/>
-              <w:rPr>
-                <w:rFonts w:ascii="Cambria" w:hAnsi="Cambria"/>
-                <w:sz w:val="20"/>
-                <w:szCs w:val="20"/>
-              </w:rPr>
-            </w:pPr>
-            <w:r>
-              <w:rPr>
-                <w:rFonts w:ascii="Cambria" w:hAnsi="Cambria"/>
-                <w:sz w:val="20"/>
-                <w:szCs w:val="20"/>
-              </w:rPr>
-              <w:t>8</w:t>
+            <w:tcW w:w="641" w:type="dxa"/>
+            <w:tcBorders>
+              <w:top w:val="single" w:sz="4" w:space="0" w:color="000000"/>
+              <w:left w:val="single" w:sz="4" w:space="0" w:color="000000"/>
+              <w:right w:val="single" w:sz="4" w:space="0" w:color="000000"/>
+            </w:tcBorders>
+          </w:tcPr>
+          <w:p>
+            <w:pPr>
+              <w:ind w:right="22"/>
+              <w:jc w:val="center"/>
+              <w:rPr>
+                <w:rFonts w:ascii="Cambria" w:hAnsi="Cambria"/>
+                <w:sz w:val="20"/>
+                <w:szCs w:val="20"/>
+              </w:rPr>
+            </w:pPr>
+            <w:r>
+              <w:rPr>
+                <w:rFonts w:ascii="Cambria" w:eastAsia="Cambria" w:hAnsi="Cambria" w:cs="Cambria"/>
+                <w:sz w:val="20"/>
+                <w:szCs w:val="20"/>
+              </w:rPr>
+              <w:t>2</w:t>
             </w:r>
           </w:p>
         </w:tc>
@@ -7609,28 +7549,31 @@
           <w:tcPr>
             <w:tcW w:w="4365" w:type="dxa"/>
             <w:tcBorders>
-              <w:top w:val="single" w:sz="4" w:space="0" w:color="auto"/>
-              <w:left w:val="single" w:sz="4" w:space="0" w:color="auto"/>
-              <w:bottom w:val="single" w:sz="4" w:space="0" w:color="auto"/>
-              <w:right w:val="single" w:sz="4" w:space="0" w:color="auto"/>
-            </w:tcBorders>
-          </w:tcPr>
-          <w:p>
-            <w:pPr>
-              <w:ind w:left="50"/>
-              <w:rPr>
-                <w:rFonts w:ascii="Cambria" w:hAnsi="Cambria"/>
-                <w:sz w:val="20"/>
-                <w:szCs w:val="20"/>
-              </w:rPr>
-            </w:pPr>
-            <w:r>
-              <w:rPr>
-                <w:rFonts w:ascii="Cambria" w:hAnsi="Cambria"/>
-                <w:sz w:val="20"/>
-                <w:szCs w:val="20"/>
-              </w:rPr>
-              <w:t>Project Stage - I</w:t>
+              <w:top w:val="single" w:sz="4" w:space="0" w:color="000000"/>
+              <w:left w:val="single" w:sz="4" w:space="0" w:color="000000"/>
+              <w:bottom w:val="single" w:sz="4" w:space="0" w:color="000000"/>
+              <w:right w:val="single" w:sz="4" w:space="0" w:color="auto"/>
+            </w:tcBorders>
+            <w:shd w:val="clear" w:color="auto" w:fill="F2F2F2" w:themeFill="background1" w:themeFillShade="F2"/>
+          </w:tcPr>
+          <w:p>
+            <w:pPr>
+              <w:ind w:left="25"/>
+              <w:rPr>
+                <w:rFonts w:ascii="Cambria" w:hAnsi="Cambria"/>
+                <w:b/>
+                <w:sz w:val="20"/>
+                <w:szCs w:val="20"/>
+              </w:rPr>
+            </w:pPr>
+            <w:r>
+              <w:rPr>
+                <w:rFonts w:ascii="Cambria" w:hAnsi="Cambria"/>
+                <w:b/>
+                <w:sz w:val="20"/>
+                <w:szCs w:val="20"/>
+              </w:rPr>
+              <w:t>PE-4:  Wireless Sensor Networks</w:t>
             </w:r>
           </w:p>
         </w:tc>
@@ -7647,40 +7590,13 @@
           </w:tcPr>
           <w:p>
             <w:pPr>
-              <w:pStyle w:val="TableParagraph"/>
-              <w:spacing w:line="218" w:lineRule="exact"/>
-              <w:rPr>
-                <w:rFonts w:asciiTheme="majorHAnsi" w:hAnsiTheme="majorHAnsi"/>
-              </w:rPr>
-            </w:pPr>
-            <w:r>
-              <w:rPr>
-                <w:rFonts w:asciiTheme="majorHAnsi" w:hAnsiTheme="majorHAnsi"/>
-              </w:rPr>
-              <w:t xml:space="preserve">Dr. B. </w:t>
-            </w:r>
-            <w:proofErr w:type="spellStart"/>
-            <w:r>
-              <w:rPr>
-                <w:rFonts w:asciiTheme="majorHAnsi" w:hAnsiTheme="majorHAnsi"/>
-              </w:rPr>
-              <w:t>Harichandana</w:t>
-            </w:r>
-            <w:proofErr w:type="spellEnd"/>
-            <w:r>
-              <w:rPr>
-                <w:rFonts w:asciiTheme="majorHAnsi" w:hAnsiTheme="majorHAnsi"/>
-              </w:rPr>
-              <w:t xml:space="preserve"> /Mrs. S. </w:t>
-            </w:r>
-            <w:proofErr w:type="spellStart"/>
-            <w:r>
-              <w:rPr>
-                <w:rFonts w:asciiTheme="majorHAnsi" w:hAnsiTheme="majorHAnsi"/>
-              </w:rPr>
-              <w:t>Sunitha</w:t>
-            </w:r>
-            <w:proofErr w:type="spellEnd"/>
+              <w:ind w:right="20"/>
+              <w:rPr>
+                <w:rFonts w:ascii="Cambria" w:hAnsi="Cambria"/>
+                <w:sz w:val="20"/>
+                <w:szCs w:val="20"/>
+              </w:rPr>
+            </w:pPr>
           </w:p>
         </w:tc>
         <w:tc>
@@ -7695,7 +7611,7 @@
           </w:tcPr>
           <w:p>
             <w:pPr>
-              <w:jc w:val="center"/>
+              <w:ind w:right="20"/>
               <w:rPr>
                 <w:rFonts w:ascii="Cambria" w:hAnsi="Cambria"/>
                 <w:sz w:val="20"/>
@@ -7711,9 +7627,888 @@
         </w:trPr>
         <w:tc>
           <w:tcPr>
+            <w:tcW w:w="641" w:type="dxa"/>
+            <w:tcBorders>
+              <w:top w:val="single" w:sz="4" w:space="0" w:color="000000"/>
+              <w:left w:val="single" w:sz="4" w:space="0" w:color="000000"/>
+              <w:right w:val="single" w:sz="4" w:space="0" w:color="000000"/>
+            </w:tcBorders>
+          </w:tcPr>
+          <w:p>
+            <w:pPr>
+              <w:ind w:left="22"/>
+              <w:jc w:val="center"/>
+              <w:rPr>
+                <w:rFonts w:ascii="Cambria" w:hAnsi="Cambria"/>
+                <w:sz w:val="20"/>
+                <w:szCs w:val="20"/>
+              </w:rPr>
+            </w:pPr>
+            <w:r>
+              <w:rPr>
+                <w:rFonts w:ascii="Cambria" w:eastAsia="Cambria" w:hAnsi="Cambria" w:cs="Cambria"/>
+                <w:sz w:val="20"/>
+                <w:szCs w:val="20"/>
+              </w:rPr>
+              <w:t>3</w:t>
+            </w:r>
+          </w:p>
+        </w:tc>
+        <w:tc>
+          <w:tcPr>
+            <w:tcW w:w="4365" w:type="dxa"/>
+            <w:tcBorders>
+              <w:top w:val="single" w:sz="4" w:space="0" w:color="000000"/>
+              <w:left w:val="single" w:sz="4" w:space="0" w:color="000000"/>
+              <w:bottom w:val="single" w:sz="4" w:space="0" w:color="000000"/>
+              <w:right w:val="single" w:sz="4" w:space="0" w:color="auto"/>
+            </w:tcBorders>
+            <w:shd w:val="clear" w:color="auto" w:fill="auto"/>
+          </w:tcPr>
+          <w:p>
+            <w:pPr>
+              <w:ind w:left="25"/>
+              <w:rPr>
+                <w:rFonts w:ascii="Cambria" w:hAnsi="Cambria"/>
+                <w:sz w:val="20"/>
+                <w:szCs w:val="20"/>
+              </w:rPr>
+            </w:pPr>
+            <w:r>
+              <w:rPr>
+                <w:rFonts w:ascii="Cambria" w:hAnsi="Cambria"/>
+                <w:sz w:val="20"/>
+                <w:szCs w:val="20"/>
+              </w:rPr>
+              <w:t>OE-4: Fundamentals of Cyber Security</w:t>
+            </w:r>
+          </w:p>
+        </w:tc>
+        <w:tc>
+          <w:tcPr>
+            <w:tcW w:w="4163" w:type="dxa"/>
+            <w:tcBorders>
+              <w:top w:val="single" w:sz="4" w:space="0" w:color="auto"/>
+              <w:left w:val="single" w:sz="4" w:space="0" w:color="auto"/>
+              <w:bottom w:val="single" w:sz="4" w:space="0" w:color="auto"/>
+              <w:right w:val="single" w:sz="4" w:space="0" w:color="auto"/>
+            </w:tcBorders>
+          </w:tcPr>
+          <w:p>
+            <w:pPr>
+              <w:rPr>
+                <w:rFonts w:ascii="Cambria" w:hAnsi="Cambria"/>
+                <w:sz w:val="20"/>
+                <w:szCs w:val="20"/>
+              </w:rPr>
+            </w:pPr>
+            <w:r>
+              <w:rPr>
+                <w:rFonts w:ascii="Cambria" w:hAnsi="Cambria"/>
+                <w:sz w:val="20"/>
+                <w:szCs w:val="20"/>
+              </w:rPr>
+              <w:t xml:space="preserve">Dr. T. </w:t>
+            </w:r>
+            <w:proofErr w:type="spellStart"/>
+            <w:r>
+              <w:rPr>
+                <w:rFonts w:ascii="Cambria" w:hAnsi="Cambria"/>
+                <w:sz w:val="20"/>
+                <w:szCs w:val="20"/>
+              </w:rPr>
+              <w:t>Venkata</w:t>
+            </w:r>
+            <w:proofErr w:type="spellEnd"/>
+            <w:r>
+              <w:rPr>
+                <w:rFonts w:ascii="Cambria" w:hAnsi="Cambria"/>
+                <w:sz w:val="20"/>
+                <w:szCs w:val="20"/>
+              </w:rPr>
+              <w:t xml:space="preserve"> Naga </w:t>
+            </w:r>
+            <w:proofErr w:type="spellStart"/>
+            <w:r>
+              <w:rPr>
+                <w:rFonts w:ascii="Cambria" w:hAnsi="Cambria"/>
+                <w:sz w:val="20"/>
+                <w:szCs w:val="20"/>
+              </w:rPr>
+              <w:t>Jayudu</w:t>
+            </w:r>
+            <w:proofErr w:type="spellEnd"/>
+          </w:p>
+        </w:tc>
+        <w:tc>
+          <w:tcPr>
+            <w:tcW w:w="1615" w:type="dxa"/>
+            <w:tcBorders>
+              <w:top w:val="single" w:sz="4" w:space="0" w:color="auto"/>
+              <w:left w:val="single" w:sz="4" w:space="0" w:color="auto"/>
+              <w:bottom w:val="single" w:sz="4" w:space="0" w:color="auto"/>
+              <w:right w:val="single" w:sz="4" w:space="0" w:color="auto"/>
+            </w:tcBorders>
+          </w:tcPr>
+          <w:p>
+            <w:pPr>
+              <w:rPr>
+                <w:rFonts w:ascii="Cambria" w:hAnsi="Cambria"/>
+                <w:sz w:val="20"/>
+                <w:szCs w:val="20"/>
+              </w:rPr>
+            </w:pPr>
+          </w:p>
+        </w:tc>
+      </w:tr>
+      <w:tr>
+        <w:trPr>
+          <w:trHeight w:val="259"/>
+        </w:trPr>
+        <w:tc>
+          <w:tcPr>
+            <w:tcW w:w="641" w:type="dxa"/>
+            <w:tcBorders>
+              <w:top w:val="single" w:sz="4" w:space="0" w:color="000000"/>
+              <w:left w:val="single" w:sz="4" w:space="0" w:color="000000"/>
+              <w:right w:val="single" w:sz="4" w:space="0" w:color="000000"/>
+            </w:tcBorders>
+          </w:tcPr>
+          <w:p>
+            <w:pPr>
+              <w:ind w:left="22"/>
+              <w:jc w:val="center"/>
+              <w:rPr>
+                <w:rFonts w:ascii="Cambria" w:eastAsia="Cambria" w:hAnsi="Cambria" w:cs="Cambria"/>
+                <w:sz w:val="20"/>
+                <w:szCs w:val="20"/>
+              </w:rPr>
+            </w:pPr>
+            <w:r>
+              <w:rPr>
+                <w:rFonts w:ascii="Cambria" w:eastAsia="Cambria" w:hAnsi="Cambria" w:cs="Cambria"/>
+                <w:sz w:val="20"/>
+                <w:szCs w:val="20"/>
+              </w:rPr>
+              <w:t>4</w:t>
+            </w:r>
+          </w:p>
+        </w:tc>
+        <w:tc>
+          <w:tcPr>
+            <w:tcW w:w="4365" w:type="dxa"/>
+            <w:tcBorders>
+              <w:top w:val="single" w:sz="4" w:space="0" w:color="000000"/>
+              <w:left w:val="single" w:sz="4" w:space="0" w:color="000000"/>
+              <w:bottom w:val="single" w:sz="4" w:space="0" w:color="000000"/>
+              <w:right w:val="single" w:sz="4" w:space="0" w:color="auto"/>
+            </w:tcBorders>
+            <w:shd w:val="clear" w:color="auto" w:fill="F2F2F2" w:themeFill="background1" w:themeFillShade="F2"/>
+          </w:tcPr>
+          <w:p>
+            <w:pPr>
+              <w:ind w:left="25"/>
+              <w:rPr>
+                <w:rFonts w:ascii="Cambria" w:hAnsi="Cambria"/>
+                <w:b/>
+                <w:sz w:val="20"/>
+                <w:szCs w:val="20"/>
+              </w:rPr>
+            </w:pPr>
+            <w:r>
+              <w:rPr>
+                <w:rFonts w:ascii="Cambria" w:hAnsi="Cambria"/>
+                <w:b/>
+                <w:sz w:val="20"/>
+                <w:szCs w:val="20"/>
+              </w:rPr>
+              <w:t>OE-5: Image Processing</w:t>
+            </w:r>
+          </w:p>
+        </w:tc>
+        <w:tc>
+          <w:tcPr>
+            <w:tcW w:w="4163" w:type="dxa"/>
+            <w:tcBorders>
+              <w:top w:val="single" w:sz="4" w:space="0" w:color="auto"/>
+              <w:left w:val="single" w:sz="4" w:space="0" w:color="auto"/>
+              <w:bottom w:val="single" w:sz="4" w:space="0" w:color="auto"/>
+              <w:right w:val="single" w:sz="4" w:space="0" w:color="auto"/>
+            </w:tcBorders>
+            <w:vAlign w:val="center"/>
+          </w:tcPr>
+          <w:p>
+            <w:pPr>
+              <w:rPr>
+                <w:rFonts w:ascii="Cambria" w:hAnsi="Cambria"/>
+                <w:sz w:val="20"/>
+                <w:szCs w:val="20"/>
+              </w:rPr>
+            </w:pPr>
+            <w:r>
+              <w:rPr>
+                <w:rFonts w:ascii="Cambria" w:hAnsi="Cambria"/>
+                <w:sz w:val="20"/>
+                <w:szCs w:val="20"/>
+              </w:rPr>
+              <w:t xml:space="preserve">Mr. G.  </w:t>
+            </w:r>
+            <w:proofErr w:type="spellStart"/>
+            <w:r>
+              <w:rPr>
+                <w:rFonts w:ascii="Cambria" w:hAnsi="Cambria"/>
+                <w:sz w:val="20"/>
+                <w:szCs w:val="20"/>
+              </w:rPr>
+              <w:t>Chinna</w:t>
+            </w:r>
+            <w:proofErr w:type="spellEnd"/>
+            <w:r>
+              <w:rPr>
+                <w:rFonts w:ascii="Cambria" w:hAnsi="Cambria"/>
+                <w:sz w:val="20"/>
+                <w:szCs w:val="20"/>
+              </w:rPr>
+              <w:t xml:space="preserve"> </w:t>
+            </w:r>
+            <w:proofErr w:type="spellStart"/>
+            <w:r>
+              <w:rPr>
+                <w:rFonts w:ascii="Cambria" w:hAnsi="Cambria"/>
+                <w:sz w:val="20"/>
+                <w:szCs w:val="20"/>
+              </w:rPr>
+              <w:t>Pullaiah</w:t>
+            </w:r>
+            <w:proofErr w:type="spellEnd"/>
+          </w:p>
+        </w:tc>
+        <w:tc>
+          <w:tcPr>
+            <w:tcW w:w="1615" w:type="dxa"/>
+            <w:tcBorders>
+              <w:top w:val="single" w:sz="4" w:space="0" w:color="auto"/>
+              <w:left w:val="single" w:sz="4" w:space="0" w:color="auto"/>
+              <w:bottom w:val="single" w:sz="4" w:space="0" w:color="auto"/>
+              <w:right w:val="single" w:sz="4" w:space="0" w:color="auto"/>
+            </w:tcBorders>
+          </w:tcPr>
+          <w:p>
+            <w:pPr>
+              <w:rPr>
+                <w:rFonts w:ascii="Cambria" w:hAnsi="Cambria"/>
+                <w:sz w:val="20"/>
+                <w:szCs w:val="20"/>
+              </w:rPr>
+            </w:pPr>
+          </w:p>
+        </w:tc>
+      </w:tr>
+      <w:tr>
+        <w:trPr>
+          <w:trHeight w:val="259"/>
+        </w:trPr>
+        <w:tc>
+          <w:tcPr>
+            <w:tcW w:w="641" w:type="dxa"/>
+            <w:tcBorders>
+              <w:top w:val="single" w:sz="4" w:space="0" w:color="000000"/>
+              <w:left w:val="single" w:sz="4" w:space="0" w:color="000000"/>
+              <w:right w:val="single" w:sz="4" w:space="0" w:color="000000"/>
+            </w:tcBorders>
+          </w:tcPr>
+          <w:p>
+            <w:pPr>
+              <w:ind w:left="22"/>
+              <w:jc w:val="center"/>
+              <w:rPr>
+                <w:rFonts w:ascii="Cambria" w:eastAsia="Cambria" w:hAnsi="Cambria" w:cs="Cambria"/>
+                <w:sz w:val="20"/>
+                <w:szCs w:val="20"/>
+              </w:rPr>
+            </w:pPr>
+            <w:r>
+              <w:rPr>
+                <w:rFonts w:ascii="Cambria" w:eastAsia="Cambria" w:hAnsi="Cambria" w:cs="Cambria"/>
+                <w:sz w:val="20"/>
+                <w:szCs w:val="20"/>
+              </w:rPr>
+              <w:t>5</w:t>
+            </w:r>
+          </w:p>
+        </w:tc>
+        <w:tc>
+          <w:tcPr>
+            <w:tcW w:w="4365" w:type="dxa"/>
+            <w:tcBorders>
+              <w:top w:val="single" w:sz="4" w:space="0" w:color="000000"/>
+              <w:left w:val="single" w:sz="4" w:space="0" w:color="000000"/>
+              <w:bottom w:val="single" w:sz="4" w:space="0" w:color="000000"/>
+              <w:right w:val="single" w:sz="4" w:space="0" w:color="auto"/>
+            </w:tcBorders>
+            <w:shd w:val="clear" w:color="auto" w:fill="F2F2F2" w:themeFill="background1" w:themeFillShade="F2"/>
+          </w:tcPr>
+          <w:p>
+            <w:pPr>
+              <w:ind w:left="25"/>
+              <w:rPr>
+                <w:rFonts w:ascii="Cambria" w:hAnsi="Cambria"/>
+                <w:b/>
+                <w:sz w:val="20"/>
+                <w:szCs w:val="20"/>
+              </w:rPr>
+            </w:pPr>
+            <w:r>
+              <w:rPr>
+                <w:rFonts w:ascii="Cambria" w:hAnsi="Cambria"/>
+                <w:b/>
+                <w:sz w:val="20"/>
+                <w:szCs w:val="20"/>
+              </w:rPr>
+              <w:t xml:space="preserve">PE-5: </w:t>
+            </w:r>
+            <w:r>
+              <w:rPr>
+                <w:rFonts w:ascii="Cambria" w:hAnsi="Cambria"/>
+                <w:b/>
+                <w:sz w:val="20"/>
+                <w:szCs w:val="20"/>
+              </w:rPr>
+              <w:t>Block Chain Fundamentals</w:t>
+            </w:r>
+          </w:p>
+        </w:tc>
+        <w:tc>
+          <w:tcPr>
+            <w:tcW w:w="4163" w:type="dxa"/>
+            <w:tcBorders>
+              <w:top w:val="single" w:sz="4" w:space="0" w:color="auto"/>
+              <w:left w:val="single" w:sz="4" w:space="0" w:color="auto"/>
+              <w:bottom w:val="single" w:sz="4" w:space="0" w:color="auto"/>
+              <w:right w:val="single" w:sz="4" w:space="0" w:color="auto"/>
+            </w:tcBorders>
+            <w:vAlign w:val="center"/>
+          </w:tcPr>
+          <w:p>
+            <w:pPr>
+              <w:rPr>
+                <w:rFonts w:ascii="Cambria" w:hAnsi="Cambria"/>
+                <w:sz w:val="20"/>
+                <w:szCs w:val="20"/>
+              </w:rPr>
+            </w:pPr>
+            <w:r>
+              <w:rPr>
+                <w:rFonts w:ascii="Cambria" w:hAnsi="Cambria"/>
+                <w:sz w:val="20"/>
+                <w:szCs w:val="20"/>
+              </w:rPr>
+              <w:t xml:space="preserve">Dr.  G.  K.  </w:t>
+            </w:r>
+            <w:proofErr w:type="spellStart"/>
+            <w:r>
+              <w:rPr>
+                <w:rFonts w:ascii="Cambria" w:hAnsi="Cambria"/>
+                <w:sz w:val="20"/>
+                <w:szCs w:val="20"/>
+              </w:rPr>
+              <w:t>Venkata</w:t>
+            </w:r>
+            <w:proofErr w:type="spellEnd"/>
+            <w:r>
+              <w:rPr>
+                <w:rFonts w:ascii="Cambria" w:hAnsi="Cambria"/>
+                <w:sz w:val="20"/>
+                <w:szCs w:val="20"/>
+              </w:rPr>
+              <w:t xml:space="preserve"> Narasimha Reddy</w:t>
+            </w:r>
+          </w:p>
+        </w:tc>
+        <w:tc>
+          <w:tcPr>
+            <w:tcW w:w="1615" w:type="dxa"/>
+            <w:tcBorders>
+              <w:top w:val="single" w:sz="4" w:space="0" w:color="auto"/>
+              <w:left w:val="single" w:sz="4" w:space="0" w:color="auto"/>
+              <w:bottom w:val="single" w:sz="4" w:space="0" w:color="auto"/>
+              <w:right w:val="single" w:sz="4" w:space="0" w:color="auto"/>
+            </w:tcBorders>
+          </w:tcPr>
+          <w:p>
+            <w:pPr>
+              <w:rPr>
+                <w:rFonts w:ascii="Cambria" w:hAnsi="Cambria"/>
+                <w:sz w:val="20"/>
+                <w:szCs w:val="20"/>
+              </w:rPr>
+            </w:pPr>
+          </w:p>
+        </w:tc>
+      </w:tr>
+      <w:tr>
+        <w:trPr>
+          <w:trHeight w:val="259"/>
+        </w:trPr>
+        <w:tc>
+          <w:tcPr>
+            <w:tcW w:w="641" w:type="dxa"/>
+            <w:tcBorders>
+              <w:top w:val="single" w:sz="4" w:space="0" w:color="auto"/>
+              <w:left w:val="single" w:sz="4" w:space="0" w:color="auto"/>
+              <w:bottom w:val="single" w:sz="4" w:space="0" w:color="auto"/>
+              <w:right w:val="single" w:sz="4" w:space="0" w:color="auto"/>
+            </w:tcBorders>
+            <w:vAlign w:val="center"/>
+          </w:tcPr>
+          <w:p>
+            <w:pPr>
+              <w:ind w:right="22"/>
+              <w:jc w:val="center"/>
+              <w:rPr>
+                <w:rFonts w:ascii="Cambria" w:hAnsi="Cambria"/>
+                <w:sz w:val="20"/>
+                <w:szCs w:val="20"/>
+              </w:rPr>
+            </w:pPr>
+            <w:r>
+              <w:rPr>
+                <w:rFonts w:ascii="Cambria" w:eastAsia="Cambria" w:hAnsi="Cambria" w:cs="Cambria"/>
+                <w:sz w:val="20"/>
+                <w:szCs w:val="20"/>
+              </w:rPr>
+              <w:t>6</w:t>
+            </w:r>
+          </w:p>
+        </w:tc>
+        <w:tc>
+          <w:tcPr>
+            <w:tcW w:w="4365" w:type="dxa"/>
+            <w:tcBorders>
+              <w:top w:val="single" w:sz="4" w:space="0" w:color="auto"/>
+              <w:left w:val="single" w:sz="4" w:space="0" w:color="auto"/>
+              <w:bottom w:val="single" w:sz="4" w:space="0" w:color="auto"/>
+              <w:right w:val="single" w:sz="4" w:space="0" w:color="auto"/>
+            </w:tcBorders>
+          </w:tcPr>
+          <w:p>
+            <w:pPr>
+              <w:ind w:left="50"/>
+              <w:rPr>
+                <w:rFonts w:ascii="Cambria" w:hAnsi="Cambria"/>
+                <w:sz w:val="20"/>
+                <w:szCs w:val="20"/>
+              </w:rPr>
+            </w:pPr>
+            <w:r>
+              <w:rPr>
+                <w:rFonts w:ascii="Cambria" w:hAnsi="Cambria"/>
+                <w:sz w:val="20"/>
+                <w:szCs w:val="20"/>
+              </w:rPr>
+              <w:t>Machine Learning Lab</w:t>
+            </w:r>
+          </w:p>
+        </w:tc>
+        <w:tc>
+          <w:tcPr>
+            <w:tcW w:w="4163" w:type="dxa"/>
+            <w:tcBorders>
+              <w:top w:val="single" w:sz="4" w:space="0" w:color="auto"/>
+              <w:left w:val="single" w:sz="4" w:space="0" w:color="auto"/>
+              <w:bottom w:val="single" w:sz="4" w:space="0" w:color="auto"/>
+              <w:right w:val="single" w:sz="4" w:space="0" w:color="auto"/>
+            </w:tcBorders>
+            <w:vAlign w:val="center"/>
+          </w:tcPr>
+          <w:p>
+            <w:pPr>
+              <w:ind w:right="20"/>
+              <w:rPr>
+                <w:rFonts w:ascii="Cambria" w:hAnsi="Cambria"/>
+                <w:sz w:val="20"/>
+                <w:szCs w:val="20"/>
+              </w:rPr>
+            </w:pPr>
+            <w:r>
+              <w:rPr>
+                <w:rFonts w:ascii="Cambria" w:hAnsi="Cambria"/>
+                <w:sz w:val="20"/>
+                <w:szCs w:val="20"/>
+              </w:rPr>
+              <w:t xml:space="preserve">Dr. C.  </w:t>
+            </w:r>
+            <w:proofErr w:type="spellStart"/>
+            <w:r>
+              <w:rPr>
+                <w:rFonts w:ascii="Cambria" w:hAnsi="Cambria"/>
+                <w:sz w:val="20"/>
+                <w:szCs w:val="20"/>
+              </w:rPr>
+              <w:t>Sasikala</w:t>
+            </w:r>
+            <w:proofErr w:type="spellEnd"/>
+            <w:r>
+              <w:rPr>
+                <w:rFonts w:ascii="Cambria" w:hAnsi="Cambria"/>
+                <w:sz w:val="20"/>
+                <w:szCs w:val="20"/>
+              </w:rPr>
+              <w:t>/</w:t>
+            </w:r>
+            <w:r>
+              <w:rPr>
+                <w:rFonts w:ascii="Cambria" w:hAnsi="Cambria"/>
+                <w:sz w:val="20"/>
+                <w:szCs w:val="20"/>
+              </w:rPr>
+              <w:t xml:space="preserve">Dr.  G.  K.  </w:t>
+            </w:r>
+            <w:proofErr w:type="spellStart"/>
+            <w:r>
+              <w:rPr>
+                <w:rFonts w:ascii="Cambria" w:hAnsi="Cambria"/>
+                <w:sz w:val="20"/>
+                <w:szCs w:val="20"/>
+              </w:rPr>
+              <w:t>Venkata</w:t>
+            </w:r>
+            <w:proofErr w:type="spellEnd"/>
+            <w:r>
+              <w:rPr>
+                <w:rFonts w:ascii="Cambria" w:hAnsi="Cambria"/>
+                <w:sz w:val="20"/>
+                <w:szCs w:val="20"/>
+              </w:rPr>
+              <w:t xml:space="preserve"> Narasimha Reddy</w:t>
+            </w:r>
+          </w:p>
+        </w:tc>
+        <w:tc>
+          <w:tcPr>
+            <w:tcW w:w="1615" w:type="dxa"/>
+            <w:tcBorders>
+              <w:top w:val="single" w:sz="4" w:space="0" w:color="auto"/>
+              <w:left w:val="single" w:sz="4" w:space="0" w:color="auto"/>
+              <w:bottom w:val="single" w:sz="4" w:space="0" w:color="auto"/>
+              <w:right w:val="single" w:sz="4" w:space="0" w:color="auto"/>
+            </w:tcBorders>
+          </w:tcPr>
+          <w:p>
+            <w:pPr>
+              <w:ind w:right="20"/>
+              <w:jc w:val="center"/>
+              <w:rPr>
+                <w:rFonts w:ascii="Cambria" w:hAnsi="Cambria"/>
+                <w:sz w:val="20"/>
+                <w:szCs w:val="20"/>
+              </w:rPr>
+            </w:pPr>
+          </w:p>
+        </w:tc>
+      </w:tr>
+      <w:tr>
+        <w:trPr>
+          <w:trHeight w:val="259"/>
+        </w:trPr>
+        <w:tc>
+          <w:tcPr>
             <w:tcW w:w="0" w:type="auto"/>
             <w:tcBorders>
               <w:top w:val="single" w:sz="4" w:space="0" w:color="auto"/>
+              <w:left w:val="single" w:sz="4" w:space="0" w:color="auto"/>
+              <w:bottom w:val="single" w:sz="4" w:space="0" w:color="auto"/>
+              <w:right w:val="single" w:sz="4" w:space="0" w:color="auto"/>
+            </w:tcBorders>
+          </w:tcPr>
+          <w:p>
+            <w:pPr>
+              <w:jc w:val="center"/>
+              <w:rPr>
+                <w:rFonts w:ascii="Cambria" w:hAnsi="Cambria"/>
+                <w:sz w:val="20"/>
+                <w:szCs w:val="20"/>
+              </w:rPr>
+            </w:pPr>
+            <w:r>
+              <w:rPr>
+                <w:rFonts w:ascii="Cambria" w:hAnsi="Cambria"/>
+                <w:sz w:val="20"/>
+                <w:szCs w:val="20"/>
+              </w:rPr>
+              <w:t>7</w:t>
+            </w:r>
+          </w:p>
+        </w:tc>
+        <w:tc>
+          <w:tcPr>
+            <w:tcW w:w="4365" w:type="dxa"/>
+            <w:tcBorders>
+              <w:top w:val="single" w:sz="4" w:space="0" w:color="auto"/>
+              <w:left w:val="single" w:sz="4" w:space="0" w:color="auto"/>
+              <w:bottom w:val="single" w:sz="4" w:space="0" w:color="auto"/>
+              <w:right w:val="single" w:sz="4" w:space="0" w:color="auto"/>
+            </w:tcBorders>
+          </w:tcPr>
+          <w:p>
+            <w:pPr>
+              <w:ind w:left="50"/>
+              <w:rPr>
+                <w:rFonts w:ascii="Cambria" w:hAnsi="Cambria"/>
+                <w:sz w:val="20"/>
+                <w:szCs w:val="20"/>
+              </w:rPr>
+            </w:pPr>
+            <w:r>
+              <w:rPr>
+                <w:rFonts w:ascii="Cambria" w:hAnsi="Cambria"/>
+                <w:sz w:val="20"/>
+                <w:szCs w:val="20"/>
+              </w:rPr>
+              <w:t>Internet of Things Lab</w:t>
+            </w:r>
+          </w:p>
+        </w:tc>
+        <w:tc>
+          <w:tcPr>
+            <w:tcW w:w="4163" w:type="dxa"/>
+            <w:tcBorders>
+              <w:top w:val="single" w:sz="4" w:space="0" w:color="auto"/>
+              <w:left w:val="single" w:sz="4" w:space="0" w:color="auto"/>
+              <w:bottom w:val="single" w:sz="4" w:space="0" w:color="auto"/>
+              <w:right w:val="single" w:sz="4" w:space="0" w:color="auto"/>
+            </w:tcBorders>
+            <w:vAlign w:val="center"/>
+          </w:tcPr>
+          <w:p>
+            <w:pPr>
+              <w:ind w:right="20"/>
+              <w:rPr>
+                <w:rFonts w:ascii="Cambria" w:hAnsi="Cambria"/>
+                <w:sz w:val="20"/>
+                <w:szCs w:val="20"/>
+              </w:rPr>
+            </w:pPr>
+            <w:r>
+              <w:rPr>
+                <w:rFonts w:ascii="Cambria" w:hAnsi="Cambria"/>
+                <w:sz w:val="20"/>
+                <w:szCs w:val="20"/>
+              </w:rPr>
+              <w:t xml:space="preserve">Mr. K. </w:t>
+            </w:r>
+            <w:proofErr w:type="spellStart"/>
+            <w:r>
+              <w:rPr>
+                <w:rFonts w:ascii="Cambria" w:hAnsi="Cambria"/>
+                <w:sz w:val="20"/>
+                <w:szCs w:val="20"/>
+              </w:rPr>
+              <w:t>Pavan</w:t>
+            </w:r>
+            <w:proofErr w:type="spellEnd"/>
+            <w:r>
+              <w:rPr>
+                <w:rFonts w:ascii="Cambria" w:hAnsi="Cambria"/>
+                <w:sz w:val="20"/>
+                <w:szCs w:val="20"/>
+              </w:rPr>
+              <w:t xml:space="preserve"> /  Mr. L. </w:t>
+            </w:r>
+            <w:proofErr w:type="spellStart"/>
+            <w:r>
+              <w:rPr>
+                <w:rFonts w:ascii="Cambria" w:hAnsi="Cambria"/>
+                <w:sz w:val="20"/>
+                <w:szCs w:val="20"/>
+              </w:rPr>
+              <w:t>Suman</w:t>
+            </w:r>
+            <w:proofErr w:type="spellEnd"/>
+            <w:r>
+              <w:rPr>
+                <w:rFonts w:ascii="Cambria" w:hAnsi="Cambria"/>
+                <w:sz w:val="20"/>
+                <w:szCs w:val="20"/>
+              </w:rPr>
+              <w:t xml:space="preserve">  </w:t>
+            </w:r>
+          </w:p>
+        </w:tc>
+        <w:tc>
+          <w:tcPr>
+            <w:tcW w:w="1615" w:type="dxa"/>
+            <w:tcBorders>
+              <w:top w:val="single" w:sz="4" w:space="0" w:color="auto"/>
+              <w:left w:val="single" w:sz="4" w:space="0" w:color="auto"/>
+              <w:bottom w:val="single" w:sz="4" w:space="0" w:color="auto"/>
+              <w:right w:val="single" w:sz="4" w:space="0" w:color="auto"/>
+            </w:tcBorders>
+          </w:tcPr>
+          <w:p>
+            <w:pPr>
+              <w:ind w:right="20"/>
+              <w:jc w:val="center"/>
+              <w:rPr>
+                <w:rFonts w:ascii="Cambria" w:hAnsi="Cambria"/>
+                <w:sz w:val="20"/>
+                <w:szCs w:val="20"/>
+              </w:rPr>
+            </w:pPr>
+          </w:p>
+        </w:tc>
+      </w:tr>
+      <w:tr>
+        <w:trPr>
+          <w:trHeight w:val="259"/>
+        </w:trPr>
+        <w:tc>
+          <w:tcPr>
+            <w:tcW w:w="0" w:type="auto"/>
+            <w:tcBorders>
+              <w:top w:val="single" w:sz="4" w:space="0" w:color="auto"/>
+              <w:left w:val="single" w:sz="4" w:space="0" w:color="auto"/>
+              <w:bottom w:val="single" w:sz="4" w:space="0" w:color="auto"/>
+              <w:right w:val="single" w:sz="4" w:space="0" w:color="auto"/>
+            </w:tcBorders>
+          </w:tcPr>
+          <w:p>
+            <w:pPr>
+              <w:jc w:val="center"/>
+              <w:rPr>
+                <w:rFonts w:ascii="Cambria" w:hAnsi="Cambria"/>
+                <w:sz w:val="20"/>
+                <w:szCs w:val="20"/>
+              </w:rPr>
+            </w:pPr>
+            <w:r>
+              <w:rPr>
+                <w:rFonts w:ascii="Cambria" w:hAnsi="Cambria"/>
+                <w:sz w:val="20"/>
+                <w:szCs w:val="20"/>
+              </w:rPr>
+              <w:t>8</w:t>
+            </w:r>
+          </w:p>
+        </w:tc>
+        <w:tc>
+          <w:tcPr>
+            <w:tcW w:w="4365" w:type="dxa"/>
+            <w:tcBorders>
+              <w:top w:val="single" w:sz="4" w:space="0" w:color="auto"/>
+              <w:left w:val="single" w:sz="4" w:space="0" w:color="auto"/>
+              <w:bottom w:val="single" w:sz="4" w:space="0" w:color="auto"/>
+              <w:right w:val="single" w:sz="4" w:space="0" w:color="auto"/>
+            </w:tcBorders>
+          </w:tcPr>
+          <w:p>
+            <w:pPr>
+              <w:ind w:left="50"/>
+              <w:rPr>
+                <w:rFonts w:ascii="Cambria" w:hAnsi="Cambria"/>
+                <w:sz w:val="20"/>
+                <w:szCs w:val="20"/>
+              </w:rPr>
+            </w:pPr>
+            <w:r>
+              <w:rPr>
+                <w:rFonts w:ascii="Cambria" w:hAnsi="Cambria"/>
+                <w:sz w:val="20"/>
+                <w:szCs w:val="20"/>
+              </w:rPr>
+              <w:t>Project Stage - I</w:t>
+            </w:r>
+          </w:p>
+        </w:tc>
+        <w:tc>
+          <w:tcPr>
+            <w:tcW w:w="4163" w:type="dxa"/>
+            <w:tcBorders>
+              <w:top w:val="single" w:sz="4" w:space="0" w:color="auto"/>
+              <w:left w:val="single" w:sz="4" w:space="0" w:color="auto"/>
+              <w:bottom w:val="single" w:sz="4" w:space="0" w:color="auto"/>
+              <w:right w:val="single" w:sz="4" w:space="0" w:color="auto"/>
+            </w:tcBorders>
+            <w:vAlign w:val="center"/>
+          </w:tcPr>
+          <w:p>
+            <w:pPr>
+              <w:ind w:right="20"/>
+              <w:rPr>
+                <w:rFonts w:ascii="Cambria" w:hAnsi="Cambria"/>
+                <w:sz w:val="20"/>
+                <w:szCs w:val="20"/>
+              </w:rPr>
+            </w:pPr>
+            <w:r>
+              <w:rPr>
+                <w:rFonts w:ascii="Cambria" w:hAnsi="Cambria"/>
+                <w:sz w:val="20"/>
+                <w:szCs w:val="20"/>
+              </w:rPr>
+              <w:t xml:space="preserve">Dr. B. </w:t>
+            </w:r>
+            <w:proofErr w:type="spellStart"/>
+            <w:r>
+              <w:rPr>
+                <w:rFonts w:ascii="Cambria" w:hAnsi="Cambria"/>
+                <w:sz w:val="20"/>
+                <w:szCs w:val="20"/>
+              </w:rPr>
+              <w:t>Harichandana</w:t>
+            </w:r>
+            <w:proofErr w:type="spellEnd"/>
+            <w:r>
+              <w:rPr>
+                <w:rFonts w:ascii="Cambria" w:hAnsi="Cambria"/>
+                <w:sz w:val="20"/>
+                <w:szCs w:val="20"/>
+              </w:rPr>
+              <w:t xml:space="preserve"> /Mrs. S. </w:t>
+            </w:r>
+            <w:proofErr w:type="spellStart"/>
+            <w:r>
+              <w:rPr>
+                <w:rFonts w:ascii="Cambria" w:hAnsi="Cambria"/>
+                <w:sz w:val="20"/>
+                <w:szCs w:val="20"/>
+              </w:rPr>
+              <w:t>Sunitha</w:t>
+            </w:r>
+            <w:proofErr w:type="spellEnd"/>
+          </w:p>
+        </w:tc>
+        <w:tc>
+          <w:tcPr>
+            <w:tcW w:w="1615" w:type="dxa"/>
+            <w:tcBorders>
+              <w:top w:val="single" w:sz="4" w:space="0" w:color="auto"/>
+              <w:left w:val="single" w:sz="4" w:space="0" w:color="auto"/>
+              <w:bottom w:val="single" w:sz="4" w:space="0" w:color="auto"/>
+              <w:right w:val="single" w:sz="4" w:space="0" w:color="auto"/>
+            </w:tcBorders>
+          </w:tcPr>
+          <w:p>
+            <w:pPr>
+              <w:jc w:val="center"/>
+              <w:rPr>
+                <w:rFonts w:ascii="Cambria" w:hAnsi="Cambria"/>
+                <w:sz w:val="20"/>
+                <w:szCs w:val="20"/>
+              </w:rPr>
+            </w:pPr>
+          </w:p>
+        </w:tc>
+      </w:tr>
+      <w:tr>
+        <w:trPr>
+          <w:trHeight w:val="259"/>
+        </w:trPr>
+        <w:tc>
+          <w:tcPr>
+            <w:tcW w:w="0" w:type="auto"/>
+            <w:tcBorders>
+              <w:top w:val="single" w:sz="4" w:space="0" w:color="auto"/>
               <w:left w:val="single" w:sz="4" w:space="0" w:color="000000"/>
               <w:bottom w:val="single" w:sz="4" w:space="0" w:color="000000"/>
               <w:right w:val="single" w:sz="4" w:space="0" w:color="auto"/>
@@ -7786,6 +8581,8 @@
                 <w:szCs w:val="20"/>
               </w:rPr>
             </w:pPr>
+            <w:bookmarkStart w:id="0" w:name="_GoBack"/>
+            <w:bookmarkEnd w:id="0"/>
           </w:p>
         </w:tc>
         <w:tc>

</xml_diff>

<commit_message>
2 CSM Time Table updated.
</commit_message>
<xml_diff>
--- a/SEM-1/Academic  Year 2022.docx
+++ b/SEM-1/Academic  Year 2022.docx
@@ -3393,6 +3393,7 @@
                 <w:szCs w:val="20"/>
               </w:rPr>
             </w:pPr>
+            <w:bookmarkStart w:id="0" w:name="_GoBack" w:colFirst="1" w:colLast="1"/>
             <w:r>
               <w:rPr>
                 <w:rFonts w:ascii="Cambria" w:eastAsia="Cambria" w:hAnsi="Cambria" w:cs="Cambria"/>
@@ -3486,6 +3487,133 @@
                 <w:szCs w:val="20"/>
               </w:rPr>
               <w:t>Jyothi</w:t>
+            </w:r>
+            <w:proofErr w:type="spellEnd"/>
+          </w:p>
+        </w:tc>
+        <w:tc>
+          <w:tcPr>
+            <w:tcW w:w="1615" w:type="dxa"/>
+            <w:tcBorders>
+              <w:top w:val="single" w:sz="4" w:space="0" w:color="auto"/>
+              <w:left w:val="single" w:sz="4" w:space="0" w:color="auto"/>
+              <w:bottom w:val="single" w:sz="4" w:space="0" w:color="auto"/>
+              <w:right w:val="single" w:sz="4" w:space="0" w:color="auto"/>
+            </w:tcBorders>
+          </w:tcPr>
+          <w:p>
+            <w:pPr>
+              <w:ind w:right="20"/>
+              <w:jc w:val="both"/>
+              <w:rPr>
+                <w:rFonts w:ascii="Cambria" w:hAnsi="Cambria"/>
+                <w:sz w:val="20"/>
+                <w:szCs w:val="20"/>
+              </w:rPr>
+            </w:pPr>
+          </w:p>
+        </w:tc>
+      </w:tr>
+      <w:bookmarkEnd w:id="0"/>
+      <w:tr>
+        <w:trPr>
+          <w:trHeight w:val="259"/>
+        </w:trPr>
+        <w:tc>
+          <w:tcPr>
+            <w:tcW w:w="641" w:type="dxa"/>
+            <w:tcBorders>
+              <w:top w:val="single" w:sz="4" w:space="0" w:color="000000"/>
+              <w:left w:val="single" w:sz="4" w:space="0" w:color="000000"/>
+              <w:bottom w:val="single" w:sz="4" w:space="0" w:color="000000"/>
+              <w:right w:val="single" w:sz="4" w:space="0" w:color="000000"/>
+            </w:tcBorders>
+          </w:tcPr>
+          <w:p>
+            <w:pPr>
+              <w:ind w:right="22"/>
+              <w:jc w:val="center"/>
+              <w:rPr>
+                <w:rFonts w:ascii="Cambria" w:hAnsi="Cambria"/>
+                <w:sz w:val="20"/>
+                <w:szCs w:val="20"/>
+              </w:rPr>
+            </w:pPr>
+            <w:r>
+              <w:rPr>
+                <w:rFonts w:ascii="Cambria" w:eastAsia="Cambria" w:hAnsi="Cambria" w:cs="Cambria"/>
+                <w:sz w:val="20"/>
+                <w:szCs w:val="20"/>
+              </w:rPr>
+              <w:t xml:space="preserve">4 </w:t>
+            </w:r>
+          </w:p>
+        </w:tc>
+        <w:tc>
+          <w:tcPr>
+            <w:tcW w:w="4365" w:type="dxa"/>
+            <w:tcBorders>
+              <w:top w:val="single" w:sz="4" w:space="0" w:color="000000"/>
+              <w:left w:val="single" w:sz="4" w:space="0" w:color="000000"/>
+              <w:bottom w:val="single" w:sz="4" w:space="0" w:color="000000"/>
+              <w:right w:val="single" w:sz="4" w:space="0" w:color="auto"/>
+            </w:tcBorders>
+          </w:tcPr>
+          <w:p>
+            <w:pPr>
+              <w:rPr>
+                <w:rFonts w:ascii="Cambria" w:hAnsi="Cambria"/>
+                <w:sz w:val="20"/>
+                <w:szCs w:val="20"/>
+              </w:rPr>
+            </w:pPr>
+            <w:r>
+              <w:rPr>
+                <w:rFonts w:ascii="Cambria" w:eastAsia="Cambria" w:hAnsi="Cambria" w:cs="Cambria"/>
+                <w:sz w:val="20"/>
+                <w:szCs w:val="20"/>
+              </w:rPr>
+              <w:t xml:space="preserve">Object Oriented Programming  </w:t>
+            </w:r>
+          </w:p>
+        </w:tc>
+        <w:tc>
+          <w:tcPr>
+            <w:tcW w:w="4163" w:type="dxa"/>
+            <w:tcBorders>
+              <w:top w:val="single" w:sz="4" w:space="0" w:color="auto"/>
+              <w:left w:val="single" w:sz="4" w:space="0" w:color="auto"/>
+              <w:bottom w:val="single" w:sz="4" w:space="0" w:color="auto"/>
+              <w:right w:val="single" w:sz="4" w:space="0" w:color="auto"/>
+            </w:tcBorders>
+            <w:vAlign w:val="center"/>
+          </w:tcPr>
+          <w:p>
+            <w:pPr>
+              <w:ind w:right="20"/>
+              <w:jc w:val="both"/>
+              <w:rPr>
+                <w:rFonts w:ascii="Cambria" w:hAnsi="Cambria"/>
+                <w:sz w:val="20"/>
+                <w:szCs w:val="20"/>
+              </w:rPr>
+            </w:pPr>
+            <w:r>
+              <w:rPr>
+                <w:rFonts w:ascii="Cambria" w:hAnsi="Cambria"/>
+                <w:sz w:val="20"/>
+                <w:szCs w:val="20"/>
+              </w:rPr>
+              <w:t xml:space="preserve">Mr. K. </w:t>
+            </w:r>
+            <w:proofErr w:type="spellStart"/>
+            <w:r>
+              <w:rPr>
+                <w:rFonts w:ascii="Cambria" w:hAnsi="Cambria"/>
+                <w:sz w:val="20"/>
+                <w:szCs w:val="20"/>
+              </w:rPr>
+              <w:t>Kondanna</w:t>
             </w:r>
             <w:proofErr w:type="spellEnd"/>
           </w:p>
@@ -3543,7 +3671,7 @@
                 <w:sz w:val="20"/>
                 <w:szCs w:val="20"/>
               </w:rPr>
-              <w:t xml:space="preserve">4 </w:t>
+              <w:t xml:space="preserve">5 </w:t>
             </w:r>
           </w:p>
         </w:tc>
@@ -3561,17 +3689,19 @@
             <w:pPr>
               <w:rPr>
                 <w:rFonts w:ascii="Cambria" w:hAnsi="Cambria"/>
-                <w:sz w:val="20"/>
-                <w:szCs w:val="20"/>
-              </w:rPr>
-            </w:pPr>
-            <w:r>
-              <w:rPr>
-                <w:rFonts w:ascii="Cambria" w:eastAsia="Cambria" w:hAnsi="Cambria" w:cs="Cambria"/>
-                <w:sz w:val="20"/>
-                <w:szCs w:val="20"/>
-              </w:rPr>
-              <w:t xml:space="preserve">Object Oriented Programming  </w:t>
+                <w:b/>
+                <w:sz w:val="20"/>
+                <w:szCs w:val="20"/>
+              </w:rPr>
+            </w:pPr>
+            <w:r>
+              <w:rPr>
+                <w:rFonts w:ascii="Cambria" w:eastAsia="Cambria" w:hAnsi="Cambria" w:cs="Cambria"/>
+                <w:b/>
+                <w:sz w:val="20"/>
+                <w:szCs w:val="20"/>
+              </w:rPr>
+              <w:t xml:space="preserve">Software Engineering </w:t>
             </w:r>
           </w:p>
         </w:tc>
@@ -3602,18 +3732,8 @@
                 <w:sz w:val="20"/>
                 <w:szCs w:val="20"/>
               </w:rPr>
-              <w:t xml:space="preserve">Mr. K. </w:t>
-            </w:r>
-            <w:proofErr w:type="spellStart"/>
-            <w:r>
-              <w:rPr>
-                <w:rFonts w:ascii="Cambria" w:hAnsi="Cambria"/>
-                <w:sz w:val="20"/>
-                <w:szCs w:val="20"/>
-              </w:rPr>
-              <w:t>Kondanna</w:t>
-            </w:r>
-            <w:proofErr w:type="spellEnd"/>
+              <w:t>Mr. G. Ganesh</w:t>
+            </w:r>
           </w:p>
         </w:tc>
         <w:tc>
@@ -3628,7 +3748,6 @@
           </w:tcPr>
           <w:p>
             <w:pPr>
-              <w:ind w:right="20"/>
               <w:jc w:val="both"/>
               <w:rPr>
                 <w:rFonts w:ascii="Cambria" w:hAnsi="Cambria"/>
@@ -3669,7 +3788,7 @@
                 <w:sz w:val="20"/>
                 <w:szCs w:val="20"/>
               </w:rPr>
-              <w:t xml:space="preserve">5 </w:t>
+              <w:t xml:space="preserve">6 </w:t>
             </w:r>
           </w:p>
         </w:tc>
@@ -3687,19 +3806,17 @@
             <w:pPr>
               <w:rPr>
                 <w:rFonts w:ascii="Cambria" w:hAnsi="Cambria"/>
-                <w:b/>
-                <w:sz w:val="20"/>
-                <w:szCs w:val="20"/>
-              </w:rPr>
-            </w:pPr>
-            <w:r>
-              <w:rPr>
-                <w:rFonts w:ascii="Cambria" w:eastAsia="Cambria" w:hAnsi="Cambria" w:cs="Cambria"/>
-                <w:b/>
-                <w:sz w:val="20"/>
-                <w:szCs w:val="20"/>
-              </w:rPr>
-              <w:t xml:space="preserve">Software Engineering </w:t>
+                <w:sz w:val="20"/>
+                <w:szCs w:val="20"/>
+              </w:rPr>
+            </w:pPr>
+            <w:r>
+              <w:rPr>
+                <w:rFonts w:ascii="Cambria" w:eastAsia="Cambria" w:hAnsi="Cambria" w:cs="Cambria"/>
+                <w:sz w:val="20"/>
+                <w:szCs w:val="20"/>
+              </w:rPr>
+              <w:t xml:space="preserve">Data Base Management Systems Lab </w:t>
             </w:r>
           </w:p>
         </w:tc>
@@ -3712,40 +3829,49 @@
               <w:bottom w:val="single" w:sz="4" w:space="0" w:color="auto"/>
               <w:right w:val="single" w:sz="4" w:space="0" w:color="auto"/>
             </w:tcBorders>
-            <w:vAlign w:val="center"/>
+          </w:tcPr>
+          <w:p>
+            <w:pPr>
+              <w:jc w:val="both"/>
+              <w:rPr>
+                <w:rFonts w:ascii="Cambria" w:hAnsi="Cambria"/>
+                <w:sz w:val="20"/>
+                <w:szCs w:val="20"/>
+              </w:rPr>
+            </w:pPr>
+            <w:r>
+              <w:rPr>
+                <w:rFonts w:ascii="Cambria" w:hAnsi="Cambria"/>
+                <w:sz w:val="20"/>
+                <w:szCs w:val="20"/>
+              </w:rPr>
+              <w:t xml:space="preserve">Mrs.  G.  </w:t>
+            </w:r>
+            <w:proofErr w:type="spellStart"/>
+            <w:r>
+              <w:rPr>
+                <w:rFonts w:ascii="Cambria" w:hAnsi="Cambria"/>
+                <w:sz w:val="20"/>
+                <w:szCs w:val="20"/>
+              </w:rPr>
+              <w:t>Nagaleela</w:t>
+            </w:r>
+            <w:proofErr w:type="spellEnd"/>
+          </w:p>
+        </w:tc>
+        <w:tc>
+          <w:tcPr>
+            <w:tcW w:w="1615" w:type="dxa"/>
+            <w:tcBorders>
+              <w:top w:val="single" w:sz="4" w:space="0" w:color="auto"/>
+              <w:left w:val="single" w:sz="4" w:space="0" w:color="auto"/>
+              <w:bottom w:val="single" w:sz="4" w:space="0" w:color="auto"/>
+              <w:right w:val="single" w:sz="4" w:space="0" w:color="auto"/>
+            </w:tcBorders>
           </w:tcPr>
           <w:p>
             <w:pPr>
               <w:ind w:right="20"/>
-              <w:jc w:val="both"/>
-              <w:rPr>
-                <w:rFonts w:ascii="Cambria" w:hAnsi="Cambria"/>
-                <w:sz w:val="20"/>
-                <w:szCs w:val="20"/>
-              </w:rPr>
-            </w:pPr>
-            <w:r>
-              <w:rPr>
-                <w:rFonts w:ascii="Cambria" w:hAnsi="Cambria"/>
-                <w:sz w:val="20"/>
-                <w:szCs w:val="20"/>
-              </w:rPr>
-              <w:t>Mr. G. Ganesh</w:t>
-            </w:r>
-          </w:p>
-        </w:tc>
-        <w:tc>
-          <w:tcPr>
-            <w:tcW w:w="1615" w:type="dxa"/>
-            <w:tcBorders>
-              <w:top w:val="single" w:sz="4" w:space="0" w:color="auto"/>
-              <w:left w:val="single" w:sz="4" w:space="0" w:color="auto"/>
-              <w:bottom w:val="single" w:sz="4" w:space="0" w:color="auto"/>
-              <w:right w:val="single" w:sz="4" w:space="0" w:color="auto"/>
-            </w:tcBorders>
-          </w:tcPr>
-          <w:p>
-            <w:pPr>
               <w:jc w:val="both"/>
               <w:rPr>
                 <w:rFonts w:ascii="Cambria" w:hAnsi="Cambria"/>
@@ -3786,7 +3912,7 @@
                 <w:sz w:val="20"/>
                 <w:szCs w:val="20"/>
               </w:rPr>
-              <w:t xml:space="preserve">6 </w:t>
+              <w:t xml:space="preserve">7 </w:t>
             </w:r>
           </w:p>
         </w:tc>
@@ -3814,7 +3940,7 @@
                 <w:sz w:val="20"/>
                 <w:szCs w:val="20"/>
               </w:rPr>
-              <w:t xml:space="preserve">Data Base Management Systems Lab </w:t>
+              <w:t xml:space="preserve">Object Oriented Programming  Lab </w:t>
             </w:r>
           </w:p>
         </w:tc>
@@ -3827,9 +3953,11 @@
               <w:bottom w:val="single" w:sz="4" w:space="0" w:color="auto"/>
               <w:right w:val="single" w:sz="4" w:space="0" w:color="auto"/>
             </w:tcBorders>
-          </w:tcPr>
-          <w:p>
-            <w:pPr>
+            <w:vAlign w:val="center"/>
+          </w:tcPr>
+          <w:p>
+            <w:pPr>
+              <w:ind w:right="20"/>
               <w:jc w:val="both"/>
               <w:rPr>
                 <w:rFonts w:ascii="Cambria" w:hAnsi="Cambria"/>
@@ -3843,7 +3971,7 @@
                 <w:sz w:val="20"/>
                 <w:szCs w:val="20"/>
               </w:rPr>
-              <w:t xml:space="preserve">Mrs.  G.  </w:t>
+              <w:t xml:space="preserve">Mr. K. </w:t>
             </w:r>
             <w:proofErr w:type="spellStart"/>
             <w:r>
@@ -3852,7 +3980,7 @@
                 <w:sz w:val="20"/>
                 <w:szCs w:val="20"/>
               </w:rPr>
-              <w:t>Nagaleela</w:t>
+              <w:t>Kondanna</w:t>
             </w:r>
             <w:proofErr w:type="spellEnd"/>
           </w:p>
@@ -3910,7 +4038,7 @@
                 <w:sz w:val="20"/>
                 <w:szCs w:val="20"/>
               </w:rPr>
-              <w:t xml:space="preserve">7 </w:t>
+              <w:t xml:space="preserve">8 </w:t>
             </w:r>
           </w:p>
         </w:tc>
@@ -3938,7 +4066,7 @@
                 <w:sz w:val="20"/>
                 <w:szCs w:val="20"/>
               </w:rPr>
-              <w:t xml:space="preserve">Object Oriented Programming  Lab </w:t>
+              <w:t xml:space="preserve">Applied Statistics Lab </w:t>
             </w:r>
           </w:p>
         </w:tc>
@@ -3969,7 +4097,7 @@
                 <w:sz w:val="20"/>
                 <w:szCs w:val="20"/>
               </w:rPr>
-              <w:t xml:space="preserve">Mr. K. </w:t>
+              <w:t xml:space="preserve">Ms. D. </w:t>
             </w:r>
             <w:proofErr w:type="spellStart"/>
             <w:r>
@@ -3978,9 +4106,27 @@
                 <w:sz w:val="20"/>
                 <w:szCs w:val="20"/>
               </w:rPr>
-              <w:t>Kondanna</w:t>
+              <w:t>Jeevana</w:t>
             </w:r>
             <w:proofErr w:type="spellEnd"/>
+            <w:r>
+              <w:rPr>
+                <w:rFonts w:ascii="Cambria" w:hAnsi="Cambria"/>
+                <w:sz w:val="20"/>
+                <w:szCs w:val="20"/>
+              </w:rPr>
+              <w:t xml:space="preserve"> </w:t>
+            </w:r>
+            <w:proofErr w:type="spellStart"/>
+            <w:r>
+              <w:rPr>
+                <w:rFonts w:ascii="Cambria" w:hAnsi="Cambria"/>
+                <w:sz w:val="20"/>
+                <w:szCs w:val="20"/>
+              </w:rPr>
+              <w:t>Jyothi</w:t>
+            </w:r>
+            <w:proofErr w:type="spellEnd"/>
           </w:p>
         </w:tc>
         <w:tc>
@@ -3996,7 +4142,7 @@
           <w:p>
             <w:pPr>
               <w:ind w:right="20"/>
-              <w:jc w:val="both"/>
+              <w:jc w:val="center"/>
               <w:rPr>
                 <w:rFonts w:ascii="Cambria" w:hAnsi="Cambria"/>
                 <w:sz w:val="20"/>
@@ -4036,7 +4182,7 @@
                 <w:sz w:val="20"/>
                 <w:szCs w:val="20"/>
               </w:rPr>
-              <w:t xml:space="preserve">8 </w:t>
+              <w:t xml:space="preserve">9 </w:t>
             </w:r>
           </w:p>
         </w:tc>
@@ -4053,18 +4199,14 @@
           <w:p>
             <w:pPr>
               <w:rPr>
-                <w:rFonts w:ascii="Cambria" w:hAnsi="Cambria"/>
-                <w:sz w:val="20"/>
-                <w:szCs w:val="20"/>
-              </w:rPr>
-            </w:pPr>
-            <w:r>
-              <w:rPr>
-                <w:rFonts w:ascii="Cambria" w:eastAsia="Cambria" w:hAnsi="Cambria" w:cs="Cambria"/>
-                <w:sz w:val="20"/>
-                <w:szCs w:val="20"/>
-              </w:rPr>
-              <w:t xml:space="preserve">Applied Statistics Lab </w:t>
+                <w:b/>
+              </w:rPr>
+            </w:pPr>
+            <w:r>
+              <w:rPr>
+                <w:b/>
+              </w:rPr>
+              <w:t>Environmental Science</w:t>
             </w:r>
           </w:p>
         </w:tc>
@@ -4077,25 +4219,23 @@
               <w:bottom w:val="single" w:sz="4" w:space="0" w:color="auto"/>
               <w:right w:val="single" w:sz="4" w:space="0" w:color="auto"/>
             </w:tcBorders>
-            <w:vAlign w:val="center"/>
-          </w:tcPr>
-          <w:p>
-            <w:pPr>
-              <w:ind w:right="20"/>
-              <w:jc w:val="both"/>
-              <w:rPr>
-                <w:rFonts w:ascii="Cambria" w:hAnsi="Cambria"/>
-                <w:sz w:val="20"/>
-                <w:szCs w:val="20"/>
-              </w:rPr>
-            </w:pPr>
-            <w:r>
-              <w:rPr>
-                <w:rFonts w:ascii="Cambria" w:hAnsi="Cambria"/>
-                <w:sz w:val="20"/>
-                <w:szCs w:val="20"/>
-              </w:rPr>
-              <w:t xml:space="preserve">Ms. D. </w:t>
+          </w:tcPr>
+          <w:p>
+            <w:pPr>
+              <w:ind w:left="16"/>
+              <w:rPr>
+                <w:rFonts w:ascii="Cambria" w:hAnsi="Cambria"/>
+                <w:sz w:val="20"/>
+                <w:szCs w:val="20"/>
+              </w:rPr>
+            </w:pPr>
+            <w:r>
+              <w:rPr>
+                <w:rFonts w:ascii="Cambria" w:hAnsi="Cambria"/>
+                <w:sz w:val="20"/>
+                <w:szCs w:val="20"/>
+              </w:rPr>
+              <w:t xml:space="preserve">Ms. G. </w:t>
             </w:r>
             <w:proofErr w:type="spellStart"/>
             <w:r>
@@ -4104,7 +4244,7 @@
                 <w:sz w:val="20"/>
                 <w:szCs w:val="20"/>
               </w:rPr>
-              <w:t>Jeevana</w:t>
+              <w:t>Aswini</w:t>
             </w:r>
             <w:proofErr w:type="spellEnd"/>
             <w:r>
@@ -4113,18 +4253,8 @@
                 <w:sz w:val="20"/>
                 <w:szCs w:val="20"/>
               </w:rPr>
-              <w:t xml:space="preserve"> </w:t>
-            </w:r>
-            <w:proofErr w:type="spellStart"/>
-            <w:r>
-              <w:rPr>
-                <w:rFonts w:ascii="Cambria" w:hAnsi="Cambria"/>
-                <w:sz w:val="20"/>
-                <w:szCs w:val="20"/>
-              </w:rPr>
-              <w:t>Jyothi</w:t>
-            </w:r>
-            <w:proofErr w:type="spellEnd"/>
+              <w:t xml:space="preserve"> Dev</w:t>
+            </w:r>
           </w:p>
         </w:tc>
         <w:tc>
@@ -4139,7 +4269,7 @@
           </w:tcPr>
           <w:p>
             <w:pPr>
-              <w:ind w:right="20"/>
+              <w:ind w:left="16"/>
               <w:jc w:val="center"/>
               <w:rPr>
                 <w:rFonts w:ascii="Cambria" w:hAnsi="Cambria"/>
@@ -4166,21 +4296,21 @@
           </w:tcPr>
           <w:p>
             <w:pPr>
-              <w:ind w:right="22"/>
-              <w:jc w:val="center"/>
-              <w:rPr>
-                <w:rFonts w:ascii="Cambria" w:hAnsi="Cambria"/>
-                <w:sz w:val="20"/>
-                <w:szCs w:val="20"/>
-              </w:rPr>
-            </w:pPr>
-            <w:r>
-              <w:rPr>
-                <w:rFonts w:ascii="Cambria" w:eastAsia="Cambria" w:hAnsi="Cambria" w:cs="Cambria"/>
-                <w:sz w:val="20"/>
-                <w:szCs w:val="20"/>
-              </w:rPr>
-              <w:t xml:space="preserve">9 </w:t>
+              <w:ind w:right="23"/>
+              <w:jc w:val="center"/>
+              <w:rPr>
+                <w:rFonts w:ascii="Cambria" w:hAnsi="Cambria"/>
+                <w:sz w:val="20"/>
+                <w:szCs w:val="20"/>
+              </w:rPr>
+            </w:pPr>
+            <w:r>
+              <w:rPr>
+                <w:rFonts w:ascii="Cambria" w:eastAsia="Cambria" w:hAnsi="Cambria" w:cs="Cambria"/>
+                <w:sz w:val="20"/>
+                <w:szCs w:val="20"/>
+              </w:rPr>
+              <w:t xml:space="preserve">10 </w:t>
             </w:r>
           </w:p>
         </w:tc>
@@ -4195,16 +4325,19 @@
             </w:tcBorders>
           </w:tcPr>
           <w:p>
-            <w:pPr>
+            <w:r>
               <w:rPr>
                 <w:b/>
               </w:rPr>
-            </w:pPr>
-            <w:r>
-              <w:rPr>
-                <w:b/>
-              </w:rPr>
-              <w:t>Environmental Science</w:t>
+              <w:t>Skill oriented course*</w:t>
+            </w:r>
+            <w:r>
+              <w:rPr>
+                <w:rFonts w:ascii="Cambria" w:eastAsia="Cambria" w:hAnsi="Cambria" w:cs="Cambria"/>
+                <w:color w:val="FF0000"/>
+                <w:sz w:val="20"/>
+              </w:rPr>
+              <w:t xml:space="preserve"> </w:t>
             </w:r>
           </w:p>
         </w:tc>
@@ -4233,25 +4366,7 @@
                 <w:sz w:val="20"/>
                 <w:szCs w:val="20"/>
               </w:rPr>
-              <w:t xml:space="preserve">Ms. G. </w:t>
-            </w:r>
-            <w:proofErr w:type="spellStart"/>
-            <w:r>
-              <w:rPr>
-                <w:rFonts w:ascii="Cambria" w:hAnsi="Cambria"/>
-                <w:sz w:val="20"/>
-                <w:szCs w:val="20"/>
-              </w:rPr>
-              <w:t>Aswini</w:t>
-            </w:r>
-            <w:proofErr w:type="spellEnd"/>
-            <w:r>
-              <w:rPr>
-                <w:rFonts w:ascii="Cambria" w:hAnsi="Cambria"/>
-                <w:sz w:val="20"/>
-                <w:szCs w:val="20"/>
-              </w:rPr>
-              <w:t xml:space="preserve"> Dev</w:t>
+              <w:t>Class teacher</w:t>
             </w:r>
           </w:p>
         </w:tc>
@@ -4284,110 +4399,55 @@
         </w:trPr>
         <w:tc>
           <w:tcPr>
-            <w:tcW w:w="641" w:type="dxa"/>
+            <w:tcW w:w="10784" w:type="dxa"/>
+            <w:gridSpan w:val="4"/>
             <w:tcBorders>
               <w:top w:val="single" w:sz="4" w:space="0" w:color="000000"/>
               <w:left w:val="single" w:sz="4" w:space="0" w:color="000000"/>
               <w:bottom w:val="single" w:sz="4" w:space="0" w:color="000000"/>
               <w:right w:val="single" w:sz="4" w:space="0" w:color="000000"/>
             </w:tcBorders>
-          </w:tcPr>
-          <w:p>
-            <w:pPr>
-              <w:ind w:right="23"/>
-              <w:jc w:val="center"/>
-              <w:rPr>
-                <w:rFonts w:ascii="Cambria" w:hAnsi="Cambria"/>
-                <w:sz w:val="20"/>
-                <w:szCs w:val="20"/>
-              </w:rPr>
-            </w:pPr>
-            <w:r>
-              <w:rPr>
-                <w:rFonts w:ascii="Cambria" w:eastAsia="Cambria" w:hAnsi="Cambria" w:cs="Cambria"/>
-                <w:sz w:val="20"/>
-                <w:szCs w:val="20"/>
-              </w:rPr>
-              <w:t xml:space="preserve">10 </w:t>
-            </w:r>
-          </w:p>
-        </w:tc>
-        <w:tc>
-          <w:tcPr>
-            <w:tcW w:w="4365" w:type="dxa"/>
-            <w:tcBorders>
-              <w:top w:val="single" w:sz="4" w:space="0" w:color="000000"/>
-              <w:left w:val="single" w:sz="4" w:space="0" w:color="000000"/>
-              <w:bottom w:val="single" w:sz="4" w:space="0" w:color="000000"/>
-              <w:right w:val="single" w:sz="4" w:space="0" w:color="auto"/>
-            </w:tcBorders>
-          </w:tcPr>
-          <w:p>
-            <w:r>
-              <w:rPr>
+            <w:shd w:val="clear" w:color="auto" w:fill="D9D9D9"/>
+          </w:tcPr>
+          <w:p>
+            <w:pPr>
+              <w:jc w:val="center"/>
+              <w:rPr>
+                <w:rFonts w:ascii="Cambria" w:hAnsi="Cambria"/>
                 <w:b/>
-              </w:rPr>
-              <w:t>Skill oriented course*</w:t>
-            </w:r>
-            <w:r>
-              <w:rPr>
-                <w:rFonts w:ascii="Cambria" w:eastAsia="Cambria" w:hAnsi="Cambria" w:cs="Cambria"/>
-                <w:color w:val="FF0000"/>
-                <w:sz w:val="20"/>
-              </w:rPr>
-              <w:t xml:space="preserve"> </w:t>
-            </w:r>
-          </w:p>
-        </w:tc>
-        <w:tc>
-          <w:tcPr>
-            <w:tcW w:w="4163" w:type="dxa"/>
-            <w:tcBorders>
-              <w:top w:val="single" w:sz="4" w:space="0" w:color="auto"/>
-              <w:left w:val="single" w:sz="4" w:space="0" w:color="auto"/>
-              <w:bottom w:val="single" w:sz="4" w:space="0" w:color="auto"/>
-              <w:right w:val="single" w:sz="4" w:space="0" w:color="auto"/>
-            </w:tcBorders>
-          </w:tcPr>
-          <w:p>
-            <w:pPr>
-              <w:ind w:left="16"/>
-              <w:rPr>
-                <w:rFonts w:ascii="Cambria" w:hAnsi="Cambria"/>
-                <w:sz w:val="20"/>
-                <w:szCs w:val="20"/>
-              </w:rPr>
-            </w:pPr>
-            <w:r>
-              <w:rPr>
-                <w:rFonts w:ascii="Cambria" w:hAnsi="Cambria"/>
-                <w:sz w:val="20"/>
-                <w:szCs w:val="20"/>
-              </w:rPr>
-              <w:t>Class teacher</w:t>
-            </w:r>
-          </w:p>
-        </w:tc>
-        <w:tc>
-          <w:tcPr>
-            <w:tcW w:w="1615" w:type="dxa"/>
-            <w:tcBorders>
-              <w:top w:val="single" w:sz="4" w:space="0" w:color="auto"/>
-              <w:left w:val="single" w:sz="4" w:space="0" w:color="auto"/>
-              <w:bottom w:val="single" w:sz="4" w:space="0" w:color="auto"/>
-              <w:right w:val="single" w:sz="4" w:space="0" w:color="auto"/>
-            </w:tcBorders>
-          </w:tcPr>
-          <w:p>
-            <w:pPr>
-              <w:ind w:left="16"/>
-              <w:jc w:val="center"/>
-              <w:rPr>
-                <w:rFonts w:ascii="Cambria" w:hAnsi="Cambria"/>
-                <w:sz w:val="20"/>
-                <w:szCs w:val="20"/>
-              </w:rPr>
-            </w:pPr>
+                <w:sz w:val="20"/>
+                <w:szCs w:val="20"/>
+              </w:rPr>
+            </w:pPr>
+            <w:r>
+              <w:rPr>
+                <w:rFonts w:ascii="Cambria" w:eastAsia="Cambria" w:hAnsi="Cambria" w:cs="Cambria"/>
+                <w:b/>
+                <w:sz w:val="20"/>
+                <w:szCs w:val="20"/>
+              </w:rPr>
+              <w:t xml:space="preserve">III B. Tech  I </w:t>
+            </w:r>
+            <w:proofErr w:type="spellStart"/>
+            <w:r>
+              <w:rPr>
+                <w:rFonts w:ascii="Cambria" w:eastAsia="Cambria" w:hAnsi="Cambria" w:cs="Cambria"/>
+                <w:b/>
+                <w:sz w:val="20"/>
+                <w:szCs w:val="20"/>
+              </w:rPr>
+              <w:t>Sem</w:t>
+            </w:r>
+            <w:proofErr w:type="spellEnd"/>
+            <w:r>
+              <w:rPr>
+                <w:rFonts w:ascii="Cambria" w:eastAsia="Cambria" w:hAnsi="Cambria" w:cs="Cambria"/>
+                <w:b/>
+                <w:sz w:val="20"/>
+                <w:szCs w:val="20"/>
+              </w:rPr>
+              <w:t xml:space="preserve"> (R20) CSE A &amp; B (22nd August)</w:t>
+            </w:r>
           </w:p>
         </w:tc>
       </w:tr>
@@ -4397,25 +4457,58 @@
         </w:trPr>
         <w:tc>
           <w:tcPr>
-            <w:tcW w:w="10784" w:type="dxa"/>
-            <w:gridSpan w:val="4"/>
-            <w:tcBorders>
-              <w:top w:val="single" w:sz="4" w:space="0" w:color="000000"/>
-              <w:left w:val="single" w:sz="4" w:space="0" w:color="000000"/>
-              <w:bottom w:val="single" w:sz="4" w:space="0" w:color="000000"/>
+            <w:tcW w:w="641" w:type="dxa"/>
+            <w:tcBorders>
+              <w:top w:val="single" w:sz="4" w:space="0" w:color="000000"/>
+              <w:left w:val="single" w:sz="4" w:space="0" w:color="000000"/>
+              <w:bottom w:val="single" w:sz="4" w:space="0" w:color="auto"/>
               <w:right w:val="single" w:sz="4" w:space="0" w:color="000000"/>
             </w:tcBorders>
-            <w:shd w:val="clear" w:color="auto" w:fill="D9D9D9"/>
-          </w:tcPr>
-          <w:p>
-            <w:pPr>
-              <w:jc w:val="center"/>
-              <w:rPr>
-                <w:rFonts w:ascii="Cambria" w:hAnsi="Cambria"/>
+            <w:shd w:val="clear" w:color="auto" w:fill="F2F2F2" w:themeFill="background1" w:themeFillShade="F2"/>
+            <w:vAlign w:val="center"/>
+          </w:tcPr>
+          <w:p>
+            <w:pPr>
+              <w:ind w:left="48"/>
+              <w:jc w:val="center"/>
+              <w:rPr>
+                <w:rFonts w:ascii="Cambria" w:hAnsi="Cambria"/>
+                <w:sz w:val="20"/>
+                <w:szCs w:val="20"/>
+              </w:rPr>
+            </w:pPr>
+            <w:r>
+              <w:rPr>
+                <w:rFonts w:ascii="Cambria" w:eastAsia="Cambria" w:hAnsi="Cambria" w:cs="Cambria"/>
                 <w:b/>
                 <w:sz w:val="20"/>
                 <w:szCs w:val="20"/>
               </w:rPr>
+              <w:t>S. No.</w:t>
+            </w:r>
+          </w:p>
+        </w:tc>
+        <w:tc>
+          <w:tcPr>
+            <w:tcW w:w="4365" w:type="dxa"/>
+            <w:tcBorders>
+              <w:top w:val="single" w:sz="4" w:space="0" w:color="000000"/>
+              <w:left w:val="single" w:sz="4" w:space="0" w:color="000000"/>
+              <w:bottom w:val="single" w:sz="4" w:space="0" w:color="auto"/>
+              <w:right w:val="single" w:sz="4" w:space="0" w:color="auto"/>
+            </w:tcBorders>
+            <w:shd w:val="clear" w:color="auto" w:fill="F2F2F2" w:themeFill="background1" w:themeFillShade="F2"/>
+            <w:vAlign w:val="center"/>
+          </w:tcPr>
+          <w:p>
+            <w:pPr>
+              <w:ind w:right="24"/>
+              <w:jc w:val="center"/>
+              <w:rPr>
+                <w:rFonts w:ascii="Cambria" w:hAnsi="Cambria"/>
+                <w:sz w:val="20"/>
+                <w:szCs w:val="20"/>
+              </w:rPr>
             </w:pPr>
             <w:r>
               <w:rPr>
@@ -4424,9 +4517,32 @@
                 <w:sz w:val="20"/>
                 <w:szCs w:val="20"/>
               </w:rPr>
-              <w:t xml:space="preserve">III B. Tech  I </w:t>
-            </w:r>
-            <w:proofErr w:type="spellStart"/>
+              <w:t>Name of the Subject / Course</w:t>
+            </w:r>
+          </w:p>
+        </w:tc>
+        <w:tc>
+          <w:tcPr>
+            <w:tcW w:w="4163" w:type="dxa"/>
+            <w:tcBorders>
+              <w:top w:val="single" w:sz="4" w:space="0" w:color="auto"/>
+              <w:left w:val="single" w:sz="4" w:space="0" w:color="auto"/>
+              <w:bottom w:val="single" w:sz="4" w:space="0" w:color="auto"/>
+              <w:right w:val="single" w:sz="4" w:space="0" w:color="auto"/>
+            </w:tcBorders>
+            <w:shd w:val="clear" w:color="auto" w:fill="F2F2F2" w:themeFill="background1" w:themeFillShade="F2"/>
+            <w:vAlign w:val="center"/>
+          </w:tcPr>
+          <w:p>
+            <w:pPr>
+              <w:ind w:right="25"/>
+              <w:jc w:val="center"/>
+              <w:rPr>
+                <w:rFonts w:ascii="Cambria" w:hAnsi="Cambria"/>
+                <w:sz w:val="20"/>
+                <w:szCs w:val="20"/>
+              </w:rPr>
+            </w:pPr>
             <w:r>
               <w:rPr>
                 <w:rFonts w:ascii="Cambria" w:eastAsia="Cambria" w:hAnsi="Cambria" w:cs="Cambria"/>
@@ -4434,17 +4550,41 @@
                 <w:sz w:val="20"/>
                 <w:szCs w:val="20"/>
               </w:rPr>
-              <w:t>Sem</w:t>
-            </w:r>
-            <w:proofErr w:type="spellEnd"/>
-            <w:r>
+              <w:t>Name of Faculty</w:t>
+            </w:r>
+          </w:p>
+        </w:tc>
+        <w:tc>
+          <w:tcPr>
+            <w:tcW w:w="1615" w:type="dxa"/>
+            <w:tcBorders>
+              <w:top w:val="single" w:sz="4" w:space="0" w:color="auto"/>
+              <w:left w:val="single" w:sz="4" w:space="0" w:color="auto"/>
+              <w:bottom w:val="single" w:sz="4" w:space="0" w:color="auto"/>
+              <w:right w:val="single" w:sz="4" w:space="0" w:color="auto"/>
+            </w:tcBorders>
+            <w:shd w:val="clear" w:color="auto" w:fill="F2F2F2" w:themeFill="background1" w:themeFillShade="F2"/>
+            <w:vAlign w:val="center"/>
+          </w:tcPr>
+          <w:p>
+            <w:pPr>
+              <w:ind w:right="25"/>
+              <w:jc w:val="center"/>
               <w:rPr>
                 <w:rFonts w:ascii="Cambria" w:eastAsia="Cambria" w:hAnsi="Cambria" w:cs="Cambria"/>
                 <w:b/>
                 <w:sz w:val="20"/>
                 <w:szCs w:val="20"/>
               </w:rPr>
-              <w:t xml:space="preserve"> (R20) CSE A &amp; B (22nd August)</w:t>
+            </w:pPr>
+            <w:r>
+              <w:rPr>
+                <w:rFonts w:ascii="Cambria" w:eastAsia="Cambria" w:hAnsi="Cambria" w:cs="Cambria"/>
+                <w:b/>
+                <w:sz w:val="20"/>
+                <w:szCs w:val="20"/>
+              </w:rPr>
+              <w:t>Signature</w:t>
             </w:r>
           </w:p>
         </w:tc>
@@ -4457,99 +4597,99 @@
           <w:tcPr>
             <w:tcW w:w="641" w:type="dxa"/>
             <w:tcBorders>
-              <w:top w:val="single" w:sz="4" w:space="0" w:color="000000"/>
-              <w:left w:val="single" w:sz="4" w:space="0" w:color="000000"/>
-              <w:bottom w:val="single" w:sz="4" w:space="0" w:color="auto"/>
-              <w:right w:val="single" w:sz="4" w:space="0" w:color="000000"/>
-            </w:tcBorders>
-            <w:shd w:val="clear" w:color="auto" w:fill="F2F2F2" w:themeFill="background1" w:themeFillShade="F2"/>
+              <w:top w:val="single" w:sz="4" w:space="0" w:color="auto"/>
+              <w:left w:val="single" w:sz="4" w:space="0" w:color="auto"/>
+              <w:bottom w:val="single" w:sz="4" w:space="0" w:color="auto"/>
+              <w:right w:val="single" w:sz="4" w:space="0" w:color="auto"/>
+            </w:tcBorders>
+          </w:tcPr>
+          <w:p>
+            <w:pPr>
+              <w:ind w:right="22"/>
+              <w:jc w:val="center"/>
+              <w:rPr>
+                <w:rFonts w:ascii="Cambria" w:hAnsi="Cambria"/>
+                <w:sz w:val="20"/>
+                <w:szCs w:val="20"/>
+              </w:rPr>
+            </w:pPr>
+            <w:r>
+              <w:rPr>
+                <w:rFonts w:ascii="Cambria" w:eastAsia="Cambria" w:hAnsi="Cambria" w:cs="Cambria"/>
+                <w:sz w:val="20"/>
+                <w:szCs w:val="20"/>
+              </w:rPr>
+              <w:t xml:space="preserve">1 </w:t>
+            </w:r>
+          </w:p>
+        </w:tc>
+        <w:tc>
+          <w:tcPr>
+            <w:tcW w:w="4365" w:type="dxa"/>
+            <w:tcBorders>
+              <w:top w:val="single" w:sz="4" w:space="0" w:color="auto"/>
+              <w:left w:val="single" w:sz="4" w:space="0" w:color="auto"/>
+              <w:bottom w:val="single" w:sz="4" w:space="0" w:color="auto"/>
+              <w:right w:val="single" w:sz="4" w:space="0" w:color="auto"/>
+            </w:tcBorders>
+          </w:tcPr>
+          <w:p>
+            <w:pPr>
+              <w:ind w:left="25"/>
+              <w:rPr>
+                <w:rFonts w:ascii="Cambria" w:hAnsi="Cambria"/>
+                <w:sz w:val="20"/>
+                <w:szCs w:val="20"/>
+              </w:rPr>
+            </w:pPr>
+            <w:r>
+              <w:rPr>
+                <w:rFonts w:ascii="Cambria" w:hAnsi="Cambria"/>
+                <w:sz w:val="20"/>
+                <w:szCs w:val="20"/>
+              </w:rPr>
+              <w:t>Web Development Application</w:t>
+            </w:r>
+          </w:p>
+        </w:tc>
+        <w:tc>
+          <w:tcPr>
+            <w:tcW w:w="4163" w:type="dxa"/>
+            <w:tcBorders>
+              <w:top w:val="single" w:sz="4" w:space="0" w:color="auto"/>
+              <w:left w:val="single" w:sz="4" w:space="0" w:color="auto"/>
+              <w:bottom w:val="single" w:sz="4" w:space="0" w:color="auto"/>
+              <w:right w:val="single" w:sz="4" w:space="0" w:color="auto"/>
+            </w:tcBorders>
             <w:vAlign w:val="center"/>
           </w:tcPr>
           <w:p>
             <w:pPr>
-              <w:ind w:left="48"/>
-              <w:jc w:val="center"/>
-              <w:rPr>
-                <w:rFonts w:ascii="Cambria" w:hAnsi="Cambria"/>
-                <w:sz w:val="20"/>
-                <w:szCs w:val="20"/>
-              </w:rPr>
-            </w:pPr>
-            <w:r>
-              <w:rPr>
-                <w:rFonts w:ascii="Cambria" w:eastAsia="Cambria" w:hAnsi="Cambria" w:cs="Cambria"/>
-                <w:b/>
-                <w:sz w:val="20"/>
-                <w:szCs w:val="20"/>
-              </w:rPr>
-              <w:t>S. No.</w:t>
-            </w:r>
-          </w:p>
-        </w:tc>
-        <w:tc>
-          <w:tcPr>
-            <w:tcW w:w="4365" w:type="dxa"/>
-            <w:tcBorders>
-              <w:top w:val="single" w:sz="4" w:space="0" w:color="000000"/>
-              <w:left w:val="single" w:sz="4" w:space="0" w:color="000000"/>
-              <w:bottom w:val="single" w:sz="4" w:space="0" w:color="auto"/>
-              <w:right w:val="single" w:sz="4" w:space="0" w:color="auto"/>
-            </w:tcBorders>
-            <w:shd w:val="clear" w:color="auto" w:fill="F2F2F2" w:themeFill="background1" w:themeFillShade="F2"/>
-            <w:vAlign w:val="center"/>
-          </w:tcPr>
-          <w:p>
-            <w:pPr>
-              <w:ind w:right="24"/>
-              <w:jc w:val="center"/>
-              <w:rPr>
-                <w:rFonts w:ascii="Cambria" w:hAnsi="Cambria"/>
-                <w:sz w:val="20"/>
-                <w:szCs w:val="20"/>
-              </w:rPr>
-            </w:pPr>
-            <w:r>
-              <w:rPr>
-                <w:rFonts w:ascii="Cambria" w:eastAsia="Cambria" w:hAnsi="Cambria" w:cs="Cambria"/>
-                <w:b/>
-                <w:sz w:val="20"/>
-                <w:szCs w:val="20"/>
-              </w:rPr>
-              <w:t>Name of the Subject / Course</w:t>
-            </w:r>
-          </w:p>
-        </w:tc>
-        <w:tc>
-          <w:tcPr>
-            <w:tcW w:w="4163" w:type="dxa"/>
-            <w:tcBorders>
-              <w:top w:val="single" w:sz="4" w:space="0" w:color="auto"/>
-              <w:left w:val="single" w:sz="4" w:space="0" w:color="auto"/>
-              <w:bottom w:val="single" w:sz="4" w:space="0" w:color="auto"/>
-              <w:right w:val="single" w:sz="4" w:space="0" w:color="auto"/>
-            </w:tcBorders>
-            <w:shd w:val="clear" w:color="auto" w:fill="F2F2F2" w:themeFill="background1" w:themeFillShade="F2"/>
-            <w:vAlign w:val="center"/>
-          </w:tcPr>
-          <w:p>
-            <w:pPr>
-              <w:ind w:right="25"/>
-              <w:jc w:val="center"/>
-              <w:rPr>
-                <w:rFonts w:ascii="Cambria" w:hAnsi="Cambria"/>
-                <w:sz w:val="20"/>
-                <w:szCs w:val="20"/>
-              </w:rPr>
-            </w:pPr>
-            <w:r>
-              <w:rPr>
-                <w:rFonts w:ascii="Cambria" w:eastAsia="Cambria" w:hAnsi="Cambria" w:cs="Cambria"/>
-                <w:b/>
-                <w:sz w:val="20"/>
-                <w:szCs w:val="20"/>
-              </w:rPr>
-              <w:t>Name of Faculty</w:t>
-            </w:r>
+              <w:ind w:right="20"/>
+              <w:rPr>
+                <w:rFonts w:ascii="Cambria" w:hAnsi="Cambria"/>
+                <w:sz w:val="20"/>
+                <w:szCs w:val="20"/>
+              </w:rPr>
+            </w:pPr>
+            <w:r>
+              <w:rPr>
+                <w:rFonts w:ascii="Cambria" w:hAnsi="Cambria"/>
+                <w:sz w:val="20"/>
+                <w:szCs w:val="20"/>
+              </w:rPr>
+              <w:t xml:space="preserve">Dr. B. Hari </w:t>
+            </w:r>
+            <w:proofErr w:type="spellStart"/>
+            <w:r>
+              <w:rPr>
+                <w:rFonts w:ascii="Cambria" w:hAnsi="Cambria"/>
+                <w:sz w:val="20"/>
+                <w:szCs w:val="20"/>
+              </w:rPr>
+              <w:t>Chandana</w:t>
+            </w:r>
+            <w:proofErr w:type="spellEnd"/>
           </w:p>
         </w:tc>
         <w:tc>
@@ -4561,29 +4701,16 @@
               <w:bottom w:val="single" w:sz="4" w:space="0" w:color="auto"/>
               <w:right w:val="single" w:sz="4" w:space="0" w:color="auto"/>
             </w:tcBorders>
-            <w:shd w:val="clear" w:color="auto" w:fill="F2F2F2" w:themeFill="background1" w:themeFillShade="F2"/>
-            <w:vAlign w:val="center"/>
-          </w:tcPr>
-          <w:p>
-            <w:pPr>
-              <w:ind w:right="25"/>
-              <w:jc w:val="center"/>
-              <w:rPr>
-                <w:rFonts w:ascii="Cambria" w:eastAsia="Cambria" w:hAnsi="Cambria" w:cs="Cambria"/>
-                <w:b/>
-                <w:sz w:val="20"/>
-                <w:szCs w:val="20"/>
-              </w:rPr>
-            </w:pPr>
-            <w:r>
-              <w:rPr>
-                <w:rFonts w:ascii="Cambria" w:eastAsia="Cambria" w:hAnsi="Cambria" w:cs="Cambria"/>
-                <w:b/>
-                <w:sz w:val="20"/>
-                <w:szCs w:val="20"/>
-              </w:rPr>
-              <w:t>Signature</w:t>
-            </w:r>
+          </w:tcPr>
+          <w:p>
+            <w:pPr>
+              <w:ind w:right="20"/>
+              <w:rPr>
+                <w:rFonts w:ascii="Cambria" w:hAnsi="Cambria"/>
+                <w:sz w:val="20"/>
+                <w:szCs w:val="20"/>
+              </w:rPr>
+            </w:pPr>
           </w:p>
         </w:tc>
       </w:tr>
@@ -4617,7 +4744,7 @@
                 <w:sz w:val="20"/>
                 <w:szCs w:val="20"/>
               </w:rPr>
-              <w:t xml:space="preserve">1 </w:t>
+              <w:t xml:space="preserve">2 </w:t>
             </w:r>
           </w:p>
         </w:tc>
@@ -4646,7 +4773,7 @@
                 <w:sz w:val="20"/>
                 <w:szCs w:val="20"/>
               </w:rPr>
-              <w:t>Web Development Application</w:t>
+              <w:t>Computer Networks</w:t>
             </w:r>
           </w:p>
         </w:tc>
@@ -4676,7 +4803,7 @@
                 <w:sz w:val="20"/>
                 <w:szCs w:val="20"/>
               </w:rPr>
-              <w:t xml:space="preserve">Dr. B. Hari </w:t>
+              <w:t xml:space="preserve">Mr. C. </w:t>
             </w:r>
             <w:proofErr w:type="spellStart"/>
             <w:r>
@@ -4685,9 +4812,17 @@
                 <w:sz w:val="20"/>
                 <w:szCs w:val="20"/>
               </w:rPr>
-              <w:t>Chandana</w:t>
+              <w:t>Lakshminath</w:t>
             </w:r>
             <w:proofErr w:type="spellEnd"/>
+            <w:r>
+              <w:rPr>
+                <w:rFonts w:ascii="Cambria" w:hAnsi="Cambria"/>
+                <w:sz w:val="20"/>
+                <w:szCs w:val="20"/>
+              </w:rPr>
+              <w:t xml:space="preserve"> Reddy</w:t>
+            </w:r>
           </w:p>
         </w:tc>
         <w:tc>
@@ -4742,7 +4877,7 @@
                 <w:sz w:val="20"/>
                 <w:szCs w:val="20"/>
               </w:rPr>
-              <w:t xml:space="preserve">2 </w:t>
+              <w:t xml:space="preserve">3 </w:t>
             </w:r>
           </w:p>
         </w:tc>
@@ -4771,7 +4906,7 @@
                 <w:sz w:val="20"/>
                 <w:szCs w:val="20"/>
               </w:rPr>
-              <w:t>Computer Networks</w:t>
+              <w:t>Operating Systems</w:t>
             </w:r>
           </w:p>
         </w:tc>
@@ -4801,25 +4936,7 @@
                 <w:sz w:val="20"/>
                 <w:szCs w:val="20"/>
               </w:rPr>
-              <w:t xml:space="preserve">Mr. C. </w:t>
-            </w:r>
-            <w:proofErr w:type="spellStart"/>
-            <w:r>
-              <w:rPr>
-                <w:rFonts w:ascii="Cambria" w:hAnsi="Cambria"/>
-                <w:sz w:val="20"/>
-                <w:szCs w:val="20"/>
-              </w:rPr>
-              <w:t>Lakshminath</w:t>
-            </w:r>
-            <w:proofErr w:type="spellEnd"/>
-            <w:r>
-              <w:rPr>
-                <w:rFonts w:ascii="Cambria" w:hAnsi="Cambria"/>
-                <w:sz w:val="20"/>
-                <w:szCs w:val="20"/>
-              </w:rPr>
-              <w:t xml:space="preserve"> Reddy</w:t>
+              <w:t>Mr. M. Narasimhulu</w:t>
             </w:r>
           </w:p>
         </w:tc>
@@ -4875,7 +4992,7 @@
                 <w:sz w:val="20"/>
                 <w:szCs w:val="20"/>
               </w:rPr>
-              <w:t xml:space="preserve">3 </w:t>
+              <w:t xml:space="preserve">4 </w:t>
             </w:r>
           </w:p>
         </w:tc>
@@ -4891,20 +5008,19 @@
           </w:tcPr>
           <w:p>
             <w:pPr>
-              <w:ind w:left="25"/>
-              <w:rPr>
-                <w:rFonts w:ascii="Cambria" w:hAnsi="Cambria"/>
-                <w:sz w:val="20"/>
-                <w:szCs w:val="20"/>
-              </w:rPr>
-            </w:pPr>
-            <w:r>
-              <w:rPr>
-                <w:rFonts w:ascii="Cambria" w:hAnsi="Cambria"/>
-                <w:sz w:val="20"/>
-                <w:szCs w:val="20"/>
-              </w:rPr>
-              <w:t>Operating Systems</w:t>
+              <w:rPr>
+                <w:rFonts w:ascii="Cambria" w:hAnsi="Cambria"/>
+                <w:sz w:val="20"/>
+                <w:szCs w:val="20"/>
+              </w:rPr>
+            </w:pPr>
+            <w:r>
+              <w:rPr>
+                <w:rFonts w:ascii="Cambria" w:hAnsi="Cambria"/>
+                <w:sz w:val="20"/>
+                <w:szCs w:val="20"/>
+              </w:rPr>
+              <w:t>Data Warehousing and Data Mining</w:t>
             </w:r>
           </w:p>
         </w:tc>
@@ -4921,21 +5037,30 @@
           </w:tcPr>
           <w:p>
             <w:pPr>
-              <w:ind w:right="20"/>
-              <w:rPr>
-                <w:rFonts w:ascii="Cambria" w:hAnsi="Cambria"/>
-                <w:sz w:val="20"/>
-                <w:szCs w:val="20"/>
-              </w:rPr>
-            </w:pPr>
-            <w:r>
-              <w:rPr>
-                <w:rFonts w:ascii="Cambria" w:hAnsi="Cambria"/>
-                <w:sz w:val="20"/>
-                <w:szCs w:val="20"/>
-              </w:rPr>
-              <w:t>Mr. M. Narasimhulu</w:t>
-            </w:r>
+              <w:rPr>
+                <w:rFonts w:ascii="Cambria" w:hAnsi="Cambria"/>
+                <w:sz w:val="20"/>
+                <w:szCs w:val="20"/>
+              </w:rPr>
+            </w:pPr>
+            <w:r>
+              <w:rPr>
+                <w:rFonts w:ascii="Cambria" w:hAnsi="Cambria"/>
+                <w:sz w:val="20"/>
+                <w:szCs w:val="20"/>
+              </w:rPr>
+              <w:t xml:space="preserve">Mrs. V. </w:t>
+            </w:r>
+            <w:proofErr w:type="spellStart"/>
+            <w:r>
+              <w:rPr>
+                <w:rFonts w:ascii="Cambria" w:hAnsi="Cambria"/>
+                <w:sz w:val="20"/>
+                <w:szCs w:val="20"/>
+              </w:rPr>
+              <w:t>Kamakshamma</w:t>
+            </w:r>
+            <w:proofErr w:type="spellEnd"/>
           </w:p>
         </w:tc>
         <w:tc>
@@ -4950,7 +5075,6 @@
           </w:tcPr>
           <w:p>
             <w:pPr>
-              <w:ind w:right="20"/>
               <w:rPr>
                 <w:rFonts w:ascii="Cambria" w:hAnsi="Cambria"/>
                 <w:sz w:val="20"/>
@@ -4990,7 +5114,8 @@
                 <w:sz w:val="20"/>
                 <w:szCs w:val="20"/>
               </w:rPr>
-              <w:t xml:space="preserve">4 </w:t>
+              <w:lastRenderedPageBreak/>
+              <w:t xml:space="preserve">7 </w:t>
             </w:r>
           </w:p>
         </w:tc>
@@ -5006,19 +5131,20 @@
           </w:tcPr>
           <w:p>
             <w:pPr>
-              <w:rPr>
-                <w:rFonts w:ascii="Cambria" w:hAnsi="Cambria"/>
-                <w:sz w:val="20"/>
-                <w:szCs w:val="20"/>
-              </w:rPr>
-            </w:pPr>
-            <w:r>
-              <w:rPr>
-                <w:rFonts w:ascii="Cambria" w:hAnsi="Cambria"/>
-                <w:sz w:val="20"/>
-                <w:szCs w:val="20"/>
-              </w:rPr>
-              <w:t>Data Warehousing and Data Mining</w:t>
+              <w:ind w:left="25"/>
+              <w:rPr>
+                <w:rFonts w:ascii="Cambria" w:hAnsi="Cambria"/>
+                <w:sz w:val="20"/>
+                <w:szCs w:val="20"/>
+              </w:rPr>
+            </w:pPr>
+            <w:r>
+              <w:rPr>
+                <w:rFonts w:ascii="Cambria" w:hAnsi="Cambria"/>
+                <w:sz w:val="20"/>
+                <w:szCs w:val="20"/>
+              </w:rPr>
+              <w:t>Computer Networks and Operating System Lab</w:t>
             </w:r>
           </w:p>
         </w:tc>
@@ -5035,30 +5161,21 @@
           </w:tcPr>
           <w:p>
             <w:pPr>
-              <w:rPr>
-                <w:rFonts w:ascii="Cambria" w:hAnsi="Cambria"/>
-                <w:sz w:val="20"/>
-                <w:szCs w:val="20"/>
-              </w:rPr>
-            </w:pPr>
-            <w:r>
-              <w:rPr>
-                <w:rFonts w:ascii="Cambria" w:hAnsi="Cambria"/>
-                <w:sz w:val="20"/>
-                <w:szCs w:val="20"/>
-              </w:rPr>
-              <w:t xml:space="preserve">Mrs. V. </w:t>
-            </w:r>
-            <w:proofErr w:type="spellStart"/>
-            <w:r>
-              <w:rPr>
-                <w:rFonts w:ascii="Cambria" w:hAnsi="Cambria"/>
-                <w:sz w:val="20"/>
-                <w:szCs w:val="20"/>
-              </w:rPr>
-              <w:t>Kamakshamma</w:t>
-            </w:r>
-            <w:proofErr w:type="spellEnd"/>
+              <w:ind w:right="20"/>
+              <w:rPr>
+                <w:rFonts w:ascii="Cambria" w:hAnsi="Cambria"/>
+                <w:sz w:val="20"/>
+                <w:szCs w:val="20"/>
+              </w:rPr>
+            </w:pPr>
+            <w:r>
+              <w:rPr>
+                <w:rFonts w:ascii="Cambria" w:hAnsi="Cambria"/>
+                <w:sz w:val="20"/>
+                <w:szCs w:val="20"/>
+              </w:rPr>
+              <w:t>Mr. M. Narasimhulu</w:t>
+            </w:r>
           </w:p>
         </w:tc>
         <w:tc>
@@ -5073,6 +5190,7 @@
           </w:tcPr>
           <w:p>
             <w:pPr>
+              <w:ind w:right="20"/>
               <w:rPr>
                 <w:rFonts w:ascii="Cambria" w:hAnsi="Cambria"/>
                 <w:sz w:val="20"/>
@@ -5112,8 +5230,7 @@
                 <w:sz w:val="20"/>
                 <w:szCs w:val="20"/>
               </w:rPr>
-              <w:lastRenderedPageBreak/>
-              <w:t xml:space="preserve">7 </w:t>
+              <w:t xml:space="preserve">8 </w:t>
             </w:r>
           </w:p>
         </w:tc>
@@ -5142,7 +5259,7 @@
                 <w:sz w:val="20"/>
                 <w:szCs w:val="20"/>
               </w:rPr>
-              <w:t>Computer Networks and Operating System Lab</w:t>
+              <w:t>Web Development Application Lab</w:t>
             </w:r>
           </w:p>
         </w:tc>
@@ -5172,8 +5289,18 @@
                 <w:sz w:val="20"/>
                 <w:szCs w:val="20"/>
               </w:rPr>
-              <w:t>Mr. M. Narasimhulu</w:t>
-            </w:r>
+              <w:t xml:space="preserve">Dr. B. Hari </w:t>
+            </w:r>
+            <w:proofErr w:type="spellStart"/>
+            <w:r>
+              <w:rPr>
+                <w:rFonts w:ascii="Cambria" w:hAnsi="Cambria"/>
+                <w:sz w:val="20"/>
+                <w:szCs w:val="20"/>
+              </w:rPr>
+              <w:t>Chandana</w:t>
+            </w:r>
+            <w:proofErr w:type="spellEnd"/>
           </w:p>
         </w:tc>
         <w:tc>
@@ -5217,18 +5344,18 @@
               <w:ind w:right="22"/>
               <w:jc w:val="center"/>
               <w:rPr>
-                <w:rFonts w:ascii="Cambria" w:hAnsi="Cambria"/>
-                <w:sz w:val="20"/>
-                <w:szCs w:val="20"/>
-              </w:rPr>
-            </w:pPr>
-            <w:r>
-              <w:rPr>
-                <w:rFonts w:ascii="Cambria" w:eastAsia="Cambria" w:hAnsi="Cambria" w:cs="Cambria"/>
-                <w:sz w:val="20"/>
-                <w:szCs w:val="20"/>
-              </w:rPr>
-              <w:t xml:space="preserve">8 </w:t>
+                <w:rFonts w:ascii="Cambria" w:eastAsia="Cambria" w:hAnsi="Cambria" w:cs="Cambria"/>
+                <w:sz w:val="20"/>
+                <w:szCs w:val="20"/>
+              </w:rPr>
+            </w:pPr>
+            <w:r>
+              <w:rPr>
+                <w:rFonts w:ascii="Cambria" w:eastAsia="Cambria" w:hAnsi="Cambria" w:cs="Cambria"/>
+                <w:sz w:val="20"/>
+                <w:szCs w:val="20"/>
+              </w:rPr>
+              <w:t>9</w:t>
             </w:r>
           </w:p>
         </w:tc>
@@ -5257,7 +5384,7 @@
                 <w:sz w:val="20"/>
                 <w:szCs w:val="20"/>
               </w:rPr>
-              <w:t>Web Development Application Lab</w:t>
+              <w:t>Internet of things Lab</w:t>
             </w:r>
           </w:p>
         </w:tc>
@@ -5274,20 +5401,19 @@
           </w:tcPr>
           <w:p>
             <w:pPr>
-              <w:ind w:right="20"/>
-              <w:rPr>
-                <w:rFonts w:ascii="Cambria" w:hAnsi="Cambria"/>
-                <w:sz w:val="20"/>
-                <w:szCs w:val="20"/>
-              </w:rPr>
-            </w:pPr>
-            <w:r>
-              <w:rPr>
-                <w:rFonts w:ascii="Cambria" w:hAnsi="Cambria"/>
-                <w:sz w:val="20"/>
-                <w:szCs w:val="20"/>
-              </w:rPr>
-              <w:t xml:space="preserve">Dr. B. Hari </w:t>
+              <w:rPr>
+                <w:rFonts w:ascii="Cambria" w:hAnsi="Cambria"/>
+                <w:sz w:val="20"/>
+                <w:szCs w:val="20"/>
+              </w:rPr>
+            </w:pPr>
+            <w:r>
+              <w:rPr>
+                <w:rFonts w:ascii="Cambria" w:hAnsi="Cambria"/>
+                <w:sz w:val="20"/>
+                <w:szCs w:val="20"/>
+              </w:rPr>
+              <w:t xml:space="preserve">Mrs. V. </w:t>
             </w:r>
             <w:proofErr w:type="spellStart"/>
             <w:r>
@@ -5296,7 +5422,7 @@
                 <w:sz w:val="20"/>
                 <w:szCs w:val="20"/>
               </w:rPr>
-              <w:t>Chandana</w:t>
+              <w:t>Kamakshamma</w:t>
             </w:r>
             <w:proofErr w:type="spellEnd"/>
           </w:p>
@@ -5313,7 +5439,8 @@
           </w:tcPr>
           <w:p>
             <w:pPr>
-              <w:ind w:right="20"/>
+              <w:ind w:right="23"/>
+              <w:jc w:val="center"/>
               <w:rPr>
                 <w:rFonts w:ascii="Cambria" w:hAnsi="Cambria"/>
                 <w:sz w:val="20"/>
@@ -5353,7 +5480,7 @@
                 <w:sz w:val="20"/>
                 <w:szCs w:val="20"/>
               </w:rPr>
-              <w:t>9</w:t>
+              <w:t>10</w:t>
             </w:r>
           </w:p>
         </w:tc>
@@ -5369,20 +5496,19 @@
           </w:tcPr>
           <w:p>
             <w:pPr>
-              <w:ind w:left="25"/>
-              <w:rPr>
-                <w:rFonts w:ascii="Cambria" w:hAnsi="Cambria"/>
-                <w:sz w:val="20"/>
-                <w:szCs w:val="20"/>
-              </w:rPr>
-            </w:pPr>
-            <w:r>
-              <w:rPr>
-                <w:rFonts w:ascii="Cambria" w:hAnsi="Cambria"/>
-                <w:sz w:val="20"/>
-                <w:szCs w:val="20"/>
-              </w:rPr>
-              <w:t>Internet of things Lab</w:t>
+              <w:rPr>
+                <w:rFonts w:ascii="Cambria" w:hAnsi="Cambria"/>
+                <w:sz w:val="20"/>
+                <w:szCs w:val="20"/>
+              </w:rPr>
+            </w:pPr>
+            <w:r>
+              <w:rPr>
+                <w:rFonts w:ascii="Cambria" w:hAnsi="Cambria"/>
+                <w:sz w:val="20"/>
+                <w:szCs w:val="20"/>
+              </w:rPr>
+              <w:t>Managerial Economics and Financial  Accounting</w:t>
             </w:r>
           </w:p>
         </w:tc>
@@ -5399,30 +5525,21 @@
           </w:tcPr>
           <w:p>
             <w:pPr>
-              <w:rPr>
-                <w:rFonts w:ascii="Cambria" w:hAnsi="Cambria"/>
-                <w:sz w:val="20"/>
-                <w:szCs w:val="20"/>
-              </w:rPr>
-            </w:pPr>
-            <w:r>
-              <w:rPr>
-                <w:rFonts w:ascii="Cambria" w:hAnsi="Cambria"/>
-                <w:sz w:val="20"/>
-                <w:szCs w:val="20"/>
-              </w:rPr>
-              <w:t xml:space="preserve">Mrs. V. </w:t>
-            </w:r>
-            <w:proofErr w:type="spellStart"/>
-            <w:r>
-              <w:rPr>
-                <w:rFonts w:ascii="Cambria" w:hAnsi="Cambria"/>
-                <w:sz w:val="20"/>
-                <w:szCs w:val="20"/>
-              </w:rPr>
-              <w:t>Kamakshamma</w:t>
-            </w:r>
-            <w:proofErr w:type="spellEnd"/>
+              <w:ind w:right="20"/>
+              <w:rPr>
+                <w:rFonts w:ascii="Cambria" w:hAnsi="Cambria"/>
+                <w:sz w:val="20"/>
+                <w:szCs w:val="20"/>
+              </w:rPr>
+            </w:pPr>
+            <w:r>
+              <w:rPr>
+                <w:rFonts w:ascii="Cambria" w:hAnsi="Cambria"/>
+                <w:sz w:val="20"/>
+                <w:szCs w:val="20"/>
+              </w:rPr>
+              <w:t>Mr. K. Satish Kumar</w:t>
+            </w:r>
           </w:p>
         </w:tc>
         <w:tc>
@@ -5478,7 +5595,7 @@
                 <w:sz w:val="20"/>
                 <w:szCs w:val="20"/>
               </w:rPr>
-              <w:t>10</w:t>
+              <w:t>11</w:t>
             </w:r>
           </w:p>
         </w:tc>
@@ -5493,20 +5610,19 @@
             </w:tcBorders>
           </w:tcPr>
           <w:p>
-            <w:pPr>
-              <w:rPr>
-                <w:rFonts w:ascii="Cambria" w:hAnsi="Cambria"/>
-                <w:sz w:val="20"/>
-                <w:szCs w:val="20"/>
-              </w:rPr>
-            </w:pPr>
-            <w:r>
-              <w:rPr>
-                <w:rFonts w:ascii="Cambria" w:hAnsi="Cambria"/>
-                <w:sz w:val="20"/>
-                <w:szCs w:val="20"/>
-              </w:rPr>
-              <w:t>Managerial Economics and Financial  Accounting</w:t>
+            <w:r>
+              <w:rPr>
+                <w:b/>
+              </w:rPr>
+              <w:t>Skill oriented course*</w:t>
+            </w:r>
+            <w:r>
+              <w:rPr>
+                <w:rFonts w:ascii="Cambria" w:eastAsia="Cambria" w:hAnsi="Cambria" w:cs="Cambria"/>
+                <w:color w:val="FF0000"/>
+                <w:sz w:val="20"/>
+              </w:rPr>
+              <w:t xml:space="preserve"> </w:t>
             </w:r>
           </w:p>
         </w:tc>
@@ -5536,8 +5652,18 @@
                 <w:sz w:val="20"/>
                 <w:szCs w:val="20"/>
               </w:rPr>
-              <w:t>Mr. K. Satish Kumar</w:t>
-            </w:r>
+              <w:t xml:space="preserve">Mrs. S. </w:t>
+            </w:r>
+            <w:proofErr w:type="spellStart"/>
+            <w:r>
+              <w:rPr>
+                <w:rFonts w:ascii="Cambria" w:hAnsi="Cambria"/>
+                <w:sz w:val="20"/>
+                <w:szCs w:val="20"/>
+              </w:rPr>
+              <w:t>Sunitha</w:t>
+            </w:r>
+            <w:proofErr w:type="spellEnd"/>
           </w:p>
         </w:tc>
         <w:tc>
@@ -5569,121 +5695,102 @@
         </w:trPr>
         <w:tc>
           <w:tcPr>
-            <w:tcW w:w="641" w:type="dxa"/>
-            <w:tcBorders>
-              <w:top w:val="single" w:sz="4" w:space="0" w:color="auto"/>
-              <w:left w:val="single" w:sz="4" w:space="0" w:color="auto"/>
-              <w:bottom w:val="single" w:sz="4" w:space="0" w:color="auto"/>
-              <w:right w:val="single" w:sz="4" w:space="0" w:color="auto"/>
-            </w:tcBorders>
-          </w:tcPr>
-          <w:p>
-            <w:pPr>
-              <w:ind w:right="22"/>
-              <w:jc w:val="center"/>
-              <w:rPr>
-                <w:rFonts w:ascii="Cambria" w:eastAsia="Cambria" w:hAnsi="Cambria" w:cs="Cambria"/>
-                <w:sz w:val="20"/>
-                <w:szCs w:val="20"/>
-              </w:rPr>
-            </w:pPr>
-            <w:r>
-              <w:rPr>
-                <w:rFonts w:ascii="Cambria" w:eastAsia="Cambria" w:hAnsi="Cambria" w:cs="Cambria"/>
-                <w:sz w:val="20"/>
-                <w:szCs w:val="20"/>
-              </w:rPr>
-              <w:t>11</w:t>
-            </w:r>
-          </w:p>
-        </w:tc>
-        <w:tc>
-          <w:tcPr>
-            <w:tcW w:w="4365" w:type="dxa"/>
-            <w:tcBorders>
-              <w:top w:val="single" w:sz="4" w:space="0" w:color="auto"/>
-              <w:left w:val="single" w:sz="4" w:space="0" w:color="auto"/>
-              <w:bottom w:val="single" w:sz="4" w:space="0" w:color="auto"/>
-              <w:right w:val="single" w:sz="4" w:space="0" w:color="auto"/>
-            </w:tcBorders>
-          </w:tcPr>
-          <w:p>
-            <w:r>
-              <w:rPr>
+            <w:tcW w:w="10784" w:type="dxa"/>
+            <w:gridSpan w:val="4"/>
+            <w:tcBorders>
+              <w:top w:val="single" w:sz="4" w:space="0" w:color="auto"/>
+              <w:left w:val="single" w:sz="4" w:space="0" w:color="auto"/>
+              <w:bottom w:val="single" w:sz="4" w:space="0" w:color="auto"/>
+              <w:right w:val="single" w:sz="4" w:space="0" w:color="auto"/>
+            </w:tcBorders>
+            <w:shd w:val="clear" w:color="auto" w:fill="DEEAF6" w:themeFill="accent1" w:themeFillTint="33"/>
+          </w:tcPr>
+          <w:p>
+            <w:pPr>
+              <w:ind w:right="20"/>
+              <w:jc w:val="center"/>
+              <w:rPr>
+                <w:rFonts w:ascii="Cambria" w:hAnsi="Cambria"/>
+                <w:sz w:val="20"/>
+                <w:szCs w:val="20"/>
+              </w:rPr>
+            </w:pPr>
+            <w:r>
+              <w:rPr>
+                <w:rFonts w:ascii="Cambria" w:hAnsi="Cambria"/>
                 <w:b/>
-              </w:rPr>
-              <w:t>Skill oriented course*</w:t>
-            </w:r>
-            <w:r>
-              <w:rPr>
-                <w:rFonts w:ascii="Cambria" w:eastAsia="Cambria" w:hAnsi="Cambria" w:cs="Cambria"/>
-                <w:color w:val="FF0000"/>
-                <w:sz w:val="20"/>
-              </w:rPr>
-              <w:t xml:space="preserve"> </w:t>
-            </w:r>
-          </w:p>
-        </w:tc>
-        <w:tc>
-          <w:tcPr>
-            <w:tcW w:w="4163" w:type="dxa"/>
-            <w:tcBorders>
-              <w:top w:val="single" w:sz="4" w:space="0" w:color="auto"/>
-              <w:left w:val="single" w:sz="4" w:space="0" w:color="auto"/>
-              <w:bottom w:val="single" w:sz="4" w:space="0" w:color="auto"/>
-              <w:right w:val="single" w:sz="4" w:space="0" w:color="auto"/>
-            </w:tcBorders>
-            <w:vAlign w:val="center"/>
-          </w:tcPr>
-          <w:p>
-            <w:pPr>
-              <w:ind w:right="20"/>
-              <w:rPr>
-                <w:rFonts w:ascii="Cambria" w:hAnsi="Cambria"/>
-                <w:sz w:val="20"/>
-                <w:szCs w:val="20"/>
-              </w:rPr>
-            </w:pPr>
-            <w:r>
-              <w:rPr>
-                <w:rFonts w:ascii="Cambria" w:hAnsi="Cambria"/>
-                <w:sz w:val="20"/>
-                <w:szCs w:val="20"/>
-              </w:rPr>
-              <w:t xml:space="preserve">Mrs. S. </w:t>
+                <w:sz w:val="20"/>
+                <w:szCs w:val="20"/>
+              </w:rPr>
+              <w:t xml:space="preserve">III </w:t>
             </w:r>
             <w:proofErr w:type="spellStart"/>
             <w:r>
               <w:rPr>
                 <w:rFonts w:ascii="Cambria" w:hAnsi="Cambria"/>
-                <w:sz w:val="20"/>
-                <w:szCs w:val="20"/>
-              </w:rPr>
-              <w:t>Sunitha</w:t>
+                <w:b/>
+                <w:sz w:val="20"/>
+                <w:szCs w:val="20"/>
+              </w:rPr>
+              <w:t>B.Tech</w:t>
             </w:r>
             <w:proofErr w:type="spellEnd"/>
-          </w:p>
-        </w:tc>
-        <w:tc>
-          <w:tcPr>
-            <w:tcW w:w="1615" w:type="dxa"/>
-            <w:tcBorders>
-              <w:top w:val="single" w:sz="4" w:space="0" w:color="auto"/>
-              <w:left w:val="single" w:sz="4" w:space="0" w:color="auto"/>
-              <w:bottom w:val="single" w:sz="4" w:space="0" w:color="auto"/>
-              <w:right w:val="single" w:sz="4" w:space="0" w:color="auto"/>
-            </w:tcBorders>
-          </w:tcPr>
-          <w:p>
-            <w:pPr>
-              <w:ind w:right="23"/>
-              <w:jc w:val="center"/>
-              <w:rPr>
-                <w:rFonts w:ascii="Cambria" w:hAnsi="Cambria"/>
-                <w:sz w:val="20"/>
-                <w:szCs w:val="20"/>
-              </w:rPr>
-            </w:pPr>
+            <w:r>
+              <w:rPr>
+                <w:rFonts w:ascii="Cambria" w:hAnsi="Cambria"/>
+                <w:b/>
+                <w:sz w:val="20"/>
+                <w:szCs w:val="20"/>
+              </w:rPr>
+              <w:t xml:space="preserve"> I SEM CSM &amp; CSD ( R20)</w:t>
+            </w:r>
+            <w:r>
+              <w:rPr>
+                <w:rFonts w:ascii="Cambria" w:hAnsi="Cambria"/>
+                <w:b/>
+                <w:sz w:val="20"/>
+                <w:szCs w:val="20"/>
+              </w:rPr>
+              <w:t xml:space="preserve"> (22</w:t>
+            </w:r>
+            <w:r>
+              <w:rPr>
+                <w:rFonts w:ascii="Cambria" w:hAnsi="Cambria"/>
+                <w:b/>
+                <w:sz w:val="20"/>
+                <w:szCs w:val="20"/>
+                <w:vertAlign w:val="superscript"/>
+              </w:rPr>
+              <w:t>nd</w:t>
+            </w:r>
+            <w:r>
+              <w:rPr>
+                <w:rFonts w:ascii="Cambria" w:hAnsi="Cambria"/>
+                <w:b/>
+                <w:sz w:val="20"/>
+                <w:szCs w:val="20"/>
+              </w:rPr>
+              <w:t xml:space="preserve"> August) (1</w:t>
+            </w:r>
+            <w:r>
+              <w:rPr>
+                <w:rFonts w:ascii="Cambria" w:hAnsi="Cambria"/>
+                <w:b/>
+                <w:sz w:val="20"/>
+                <w:szCs w:val="20"/>
+                <w:vertAlign w:val="superscript"/>
+              </w:rPr>
+              <w:t>st</w:t>
+            </w:r>
+            <w:r>
+              <w:rPr>
+                <w:rFonts w:ascii="Cambria" w:hAnsi="Cambria"/>
+                <w:b/>
+                <w:sz w:val="20"/>
+                <w:szCs w:val="20"/>
+              </w:rPr>
+              <w:t xml:space="preserve"> week)</w:t>
+            </w:r>
           </w:p>
         </w:tc>
       </w:tr>
@@ -5693,101 +5800,134 @@
         </w:trPr>
         <w:tc>
           <w:tcPr>
-            <w:tcW w:w="10784" w:type="dxa"/>
-            <w:gridSpan w:val="4"/>
-            <w:tcBorders>
-              <w:top w:val="single" w:sz="4" w:space="0" w:color="auto"/>
-              <w:left w:val="single" w:sz="4" w:space="0" w:color="auto"/>
-              <w:bottom w:val="single" w:sz="4" w:space="0" w:color="auto"/>
-              <w:right w:val="single" w:sz="4" w:space="0" w:color="auto"/>
-            </w:tcBorders>
-            <w:shd w:val="clear" w:color="auto" w:fill="DEEAF6" w:themeFill="accent1" w:themeFillTint="33"/>
-          </w:tcPr>
-          <w:p>
-            <w:pPr>
-              <w:ind w:right="20"/>
-              <w:jc w:val="center"/>
-              <w:rPr>
-                <w:rFonts w:ascii="Cambria" w:hAnsi="Cambria"/>
-                <w:sz w:val="20"/>
-                <w:szCs w:val="20"/>
-              </w:rPr>
-            </w:pPr>
-            <w:r>
-              <w:rPr>
-                <w:rFonts w:ascii="Cambria" w:hAnsi="Cambria"/>
+            <w:tcW w:w="641" w:type="dxa"/>
+            <w:tcBorders>
+              <w:top w:val="single" w:sz="4" w:space="0" w:color="auto"/>
+              <w:left w:val="single" w:sz="4" w:space="0" w:color="000000"/>
+              <w:bottom w:val="single" w:sz="4" w:space="0" w:color="000000"/>
+              <w:right w:val="single" w:sz="4" w:space="0" w:color="000000"/>
+            </w:tcBorders>
+            <w:shd w:val="clear" w:color="auto" w:fill="F2F2F2" w:themeFill="background1" w:themeFillShade="F2"/>
+            <w:vAlign w:val="center"/>
+          </w:tcPr>
+          <w:p>
+            <w:pPr>
+              <w:ind w:left="48"/>
+              <w:jc w:val="center"/>
+              <w:rPr>
+                <w:rFonts w:ascii="Cambria" w:hAnsi="Cambria"/>
+                <w:sz w:val="20"/>
+                <w:szCs w:val="20"/>
+              </w:rPr>
+            </w:pPr>
+            <w:r>
+              <w:rPr>
+                <w:rFonts w:ascii="Cambria" w:eastAsia="Cambria" w:hAnsi="Cambria" w:cs="Cambria"/>
                 <w:b/>
                 <w:sz w:val="20"/>
                 <w:szCs w:val="20"/>
               </w:rPr>
-              <w:t xml:space="preserve">III </w:t>
-            </w:r>
-            <w:proofErr w:type="spellStart"/>
-            <w:r>
-              <w:rPr>
-                <w:rFonts w:ascii="Cambria" w:hAnsi="Cambria"/>
+              <w:t>S. No.</w:t>
+            </w:r>
+          </w:p>
+        </w:tc>
+        <w:tc>
+          <w:tcPr>
+            <w:tcW w:w="4365" w:type="dxa"/>
+            <w:tcBorders>
+              <w:top w:val="single" w:sz="4" w:space="0" w:color="auto"/>
+              <w:left w:val="single" w:sz="4" w:space="0" w:color="000000"/>
+              <w:bottom w:val="single" w:sz="4" w:space="0" w:color="000000"/>
+              <w:right w:val="single" w:sz="4" w:space="0" w:color="auto"/>
+            </w:tcBorders>
+            <w:shd w:val="clear" w:color="auto" w:fill="F2F2F2" w:themeFill="background1" w:themeFillShade="F2"/>
+            <w:vAlign w:val="center"/>
+          </w:tcPr>
+          <w:p>
+            <w:pPr>
+              <w:ind w:right="24"/>
+              <w:jc w:val="center"/>
+              <w:rPr>
+                <w:rFonts w:ascii="Cambria" w:hAnsi="Cambria"/>
+                <w:sz w:val="20"/>
+                <w:szCs w:val="20"/>
+              </w:rPr>
+            </w:pPr>
+            <w:r>
+              <w:rPr>
+                <w:rFonts w:ascii="Cambria" w:eastAsia="Cambria" w:hAnsi="Cambria" w:cs="Cambria"/>
                 <w:b/>
                 <w:sz w:val="20"/>
                 <w:szCs w:val="20"/>
               </w:rPr>
-              <w:t>B.Tech</w:t>
-            </w:r>
-            <w:proofErr w:type="spellEnd"/>
-            <w:r>
-              <w:rPr>
-                <w:rFonts w:ascii="Cambria" w:hAnsi="Cambria"/>
+              <w:t>Name of the Subject / Course</w:t>
+            </w:r>
+          </w:p>
+        </w:tc>
+        <w:tc>
+          <w:tcPr>
+            <w:tcW w:w="4163" w:type="dxa"/>
+            <w:tcBorders>
+              <w:top w:val="single" w:sz="4" w:space="0" w:color="auto"/>
+              <w:left w:val="single" w:sz="4" w:space="0" w:color="auto"/>
+              <w:bottom w:val="single" w:sz="4" w:space="0" w:color="auto"/>
+              <w:right w:val="single" w:sz="4" w:space="0" w:color="auto"/>
+            </w:tcBorders>
+            <w:shd w:val="clear" w:color="auto" w:fill="F2F2F2" w:themeFill="background1" w:themeFillShade="F2"/>
+            <w:vAlign w:val="center"/>
+          </w:tcPr>
+          <w:p>
+            <w:pPr>
+              <w:ind w:right="25"/>
+              <w:jc w:val="center"/>
+              <w:rPr>
+                <w:rFonts w:ascii="Cambria" w:hAnsi="Cambria"/>
+                <w:sz w:val="20"/>
+                <w:szCs w:val="20"/>
+              </w:rPr>
+            </w:pPr>
+            <w:r>
+              <w:rPr>
+                <w:rFonts w:ascii="Cambria" w:eastAsia="Cambria" w:hAnsi="Cambria" w:cs="Cambria"/>
                 <w:b/>
                 <w:sz w:val="20"/>
                 <w:szCs w:val="20"/>
               </w:rPr>
-              <w:t xml:space="preserve"> I SEM CSM &amp; CSD ( R20)</w:t>
-            </w:r>
-            <w:r>
-              <w:rPr>
-                <w:rFonts w:ascii="Cambria" w:hAnsi="Cambria"/>
+              <w:t>Name of Faculty</w:t>
+            </w:r>
+          </w:p>
+        </w:tc>
+        <w:tc>
+          <w:tcPr>
+            <w:tcW w:w="1615" w:type="dxa"/>
+            <w:tcBorders>
+              <w:top w:val="single" w:sz="4" w:space="0" w:color="auto"/>
+              <w:left w:val="single" w:sz="4" w:space="0" w:color="auto"/>
+              <w:bottom w:val="single" w:sz="4" w:space="0" w:color="auto"/>
+              <w:right w:val="single" w:sz="4" w:space="0" w:color="auto"/>
+            </w:tcBorders>
+            <w:shd w:val="clear" w:color="auto" w:fill="F2F2F2" w:themeFill="background1" w:themeFillShade="F2"/>
+            <w:vAlign w:val="center"/>
+          </w:tcPr>
+          <w:p>
+            <w:pPr>
+              <w:ind w:right="25"/>
+              <w:jc w:val="center"/>
+              <w:rPr>
+                <w:rFonts w:ascii="Cambria" w:eastAsia="Cambria" w:hAnsi="Cambria" w:cs="Cambria"/>
                 <w:b/>
                 <w:sz w:val="20"/>
                 <w:szCs w:val="20"/>
               </w:rPr>
-              <w:t xml:space="preserve"> (22</w:t>
-            </w:r>
-            <w:r>
-              <w:rPr>
-                <w:rFonts w:ascii="Cambria" w:hAnsi="Cambria"/>
+            </w:pPr>
+            <w:r>
+              <w:rPr>
+                <w:rFonts w:ascii="Cambria" w:eastAsia="Cambria" w:hAnsi="Cambria" w:cs="Cambria"/>
                 <w:b/>
                 <w:sz w:val="20"/>
                 <w:szCs w:val="20"/>
-                <w:vertAlign w:val="superscript"/>
-              </w:rPr>
-              <w:t>nd</w:t>
-            </w:r>
-            <w:r>
-              <w:rPr>
-                <w:rFonts w:ascii="Cambria" w:hAnsi="Cambria"/>
-                <w:b/>
-                <w:sz w:val="20"/>
-                <w:szCs w:val="20"/>
-              </w:rPr>
-              <w:t xml:space="preserve"> August) (1</w:t>
-            </w:r>
-            <w:r>
-              <w:rPr>
-                <w:rFonts w:ascii="Cambria" w:hAnsi="Cambria"/>
-                <w:b/>
-                <w:sz w:val="20"/>
-                <w:szCs w:val="20"/>
-                <w:vertAlign w:val="superscript"/>
-              </w:rPr>
-              <w:t>st</w:t>
-            </w:r>
-            <w:r>
-              <w:rPr>
-                <w:rFonts w:ascii="Cambria" w:hAnsi="Cambria"/>
-                <w:b/>
-                <w:sz w:val="20"/>
-                <w:szCs w:val="20"/>
-              </w:rPr>
-              <w:t xml:space="preserve"> week)</w:t>
+              </w:rPr>
+              <w:t>Signature</w:t>
             </w:r>
           </w:p>
         </w:tc>
@@ -5800,99 +5940,98 @@
           <w:tcPr>
             <w:tcW w:w="641" w:type="dxa"/>
             <w:tcBorders>
-              <w:top w:val="single" w:sz="4" w:space="0" w:color="auto"/>
+              <w:top w:val="single" w:sz="4" w:space="0" w:color="000000"/>
               <w:left w:val="single" w:sz="4" w:space="0" w:color="000000"/>
               <w:bottom w:val="single" w:sz="4" w:space="0" w:color="000000"/>
               <w:right w:val="single" w:sz="4" w:space="0" w:color="000000"/>
             </w:tcBorders>
-            <w:shd w:val="clear" w:color="auto" w:fill="F2F2F2" w:themeFill="background1" w:themeFillShade="F2"/>
+          </w:tcPr>
+          <w:p>
+            <w:pPr>
+              <w:ind w:right="22"/>
+              <w:jc w:val="center"/>
+              <w:rPr>
+                <w:rFonts w:ascii="Cambria" w:hAnsi="Cambria"/>
+                <w:sz w:val="20"/>
+                <w:szCs w:val="20"/>
+              </w:rPr>
+            </w:pPr>
+            <w:r>
+              <w:rPr>
+                <w:rFonts w:ascii="Cambria" w:eastAsia="Cambria" w:hAnsi="Cambria" w:cs="Cambria"/>
+                <w:sz w:val="20"/>
+                <w:szCs w:val="20"/>
+              </w:rPr>
+              <w:t xml:space="preserve">1 </w:t>
+            </w:r>
+          </w:p>
+        </w:tc>
+        <w:tc>
+          <w:tcPr>
+            <w:tcW w:w="4365" w:type="dxa"/>
+            <w:tcBorders>
+              <w:top w:val="single" w:sz="4" w:space="0" w:color="000000"/>
+              <w:left w:val="single" w:sz="4" w:space="0" w:color="000000"/>
+              <w:bottom w:val="single" w:sz="4" w:space="0" w:color="000000"/>
+              <w:right w:val="single" w:sz="4" w:space="0" w:color="auto"/>
+            </w:tcBorders>
+          </w:tcPr>
+          <w:p>
+            <w:pPr>
+              <w:rPr>
+                <w:rFonts w:ascii="Cambria" w:hAnsi="Cambria"/>
+                <w:sz w:val="20"/>
+                <w:szCs w:val="20"/>
+              </w:rPr>
+            </w:pPr>
+            <w:r>
+              <w:rPr>
+                <w:rFonts w:ascii="Cambria" w:hAnsi="Cambria"/>
+                <w:sz w:val="20"/>
+                <w:szCs w:val="20"/>
+              </w:rPr>
+              <w:t>Artificial Intelligence</w:t>
+            </w:r>
+          </w:p>
+        </w:tc>
+        <w:tc>
+          <w:tcPr>
+            <w:tcW w:w="4163" w:type="dxa"/>
+            <w:tcBorders>
+              <w:top w:val="single" w:sz="4" w:space="0" w:color="auto"/>
+              <w:left w:val="single" w:sz="4" w:space="0" w:color="auto"/>
+              <w:bottom w:val="single" w:sz="4" w:space="0" w:color="auto"/>
+              <w:right w:val="single" w:sz="4" w:space="0" w:color="auto"/>
+            </w:tcBorders>
             <w:vAlign w:val="center"/>
           </w:tcPr>
           <w:p>
             <w:pPr>
-              <w:ind w:left="48"/>
-              <w:jc w:val="center"/>
-              <w:rPr>
-                <w:rFonts w:ascii="Cambria" w:hAnsi="Cambria"/>
-                <w:sz w:val="20"/>
-                <w:szCs w:val="20"/>
-              </w:rPr>
-            </w:pPr>
-            <w:r>
-              <w:rPr>
-                <w:rFonts w:ascii="Cambria" w:eastAsia="Cambria" w:hAnsi="Cambria" w:cs="Cambria"/>
-                <w:b/>
-                <w:sz w:val="20"/>
-                <w:szCs w:val="20"/>
-              </w:rPr>
-              <w:t>S. No.</w:t>
-            </w:r>
-          </w:p>
-        </w:tc>
-        <w:tc>
-          <w:tcPr>
-            <w:tcW w:w="4365" w:type="dxa"/>
-            <w:tcBorders>
-              <w:top w:val="single" w:sz="4" w:space="0" w:color="auto"/>
-              <w:left w:val="single" w:sz="4" w:space="0" w:color="000000"/>
-              <w:bottom w:val="single" w:sz="4" w:space="0" w:color="000000"/>
-              <w:right w:val="single" w:sz="4" w:space="0" w:color="auto"/>
-            </w:tcBorders>
-            <w:shd w:val="clear" w:color="auto" w:fill="F2F2F2" w:themeFill="background1" w:themeFillShade="F2"/>
-            <w:vAlign w:val="center"/>
-          </w:tcPr>
-          <w:p>
-            <w:pPr>
-              <w:ind w:right="24"/>
-              <w:jc w:val="center"/>
-              <w:rPr>
-                <w:rFonts w:ascii="Cambria" w:hAnsi="Cambria"/>
-                <w:sz w:val="20"/>
-                <w:szCs w:val="20"/>
-              </w:rPr>
-            </w:pPr>
-            <w:r>
-              <w:rPr>
-                <w:rFonts w:ascii="Cambria" w:eastAsia="Cambria" w:hAnsi="Cambria" w:cs="Cambria"/>
-                <w:b/>
-                <w:sz w:val="20"/>
-                <w:szCs w:val="20"/>
-              </w:rPr>
-              <w:t>Name of the Subject / Course</w:t>
-            </w:r>
-          </w:p>
-        </w:tc>
-        <w:tc>
-          <w:tcPr>
-            <w:tcW w:w="4163" w:type="dxa"/>
-            <w:tcBorders>
-              <w:top w:val="single" w:sz="4" w:space="0" w:color="auto"/>
-              <w:left w:val="single" w:sz="4" w:space="0" w:color="auto"/>
-              <w:bottom w:val="single" w:sz="4" w:space="0" w:color="auto"/>
-              <w:right w:val="single" w:sz="4" w:space="0" w:color="auto"/>
-            </w:tcBorders>
-            <w:shd w:val="clear" w:color="auto" w:fill="F2F2F2" w:themeFill="background1" w:themeFillShade="F2"/>
-            <w:vAlign w:val="center"/>
-          </w:tcPr>
-          <w:p>
-            <w:pPr>
-              <w:ind w:right="25"/>
-              <w:jc w:val="center"/>
-              <w:rPr>
-                <w:rFonts w:ascii="Cambria" w:hAnsi="Cambria"/>
-                <w:sz w:val="20"/>
-                <w:szCs w:val="20"/>
-              </w:rPr>
-            </w:pPr>
-            <w:r>
-              <w:rPr>
-                <w:rFonts w:ascii="Cambria" w:eastAsia="Cambria" w:hAnsi="Cambria" w:cs="Cambria"/>
-                <w:b/>
-                <w:sz w:val="20"/>
-                <w:szCs w:val="20"/>
-              </w:rPr>
-              <w:t>Name of Faculty</w:t>
-            </w:r>
+              <w:ind w:right="20"/>
+              <w:rPr>
+                <w:rFonts w:ascii="Cambria" w:hAnsi="Cambria"/>
+                <w:sz w:val="20"/>
+                <w:szCs w:val="20"/>
+              </w:rPr>
+            </w:pPr>
+            <w:r>
+              <w:rPr>
+                <w:rFonts w:ascii="Cambria" w:hAnsi="Cambria"/>
+                <w:sz w:val="20"/>
+                <w:szCs w:val="20"/>
+              </w:rPr>
+              <w:t xml:space="preserve">Mr. B. </w:t>
+            </w:r>
+            <w:proofErr w:type="spellStart"/>
+            <w:r>
+              <w:rPr>
+                <w:rFonts w:ascii="Cambria" w:hAnsi="Cambria"/>
+                <w:sz w:val="20"/>
+                <w:szCs w:val="20"/>
+              </w:rPr>
+              <w:t>Sreedhar</w:t>
+            </w:r>
+            <w:proofErr w:type="spellEnd"/>
           </w:p>
         </w:tc>
         <w:tc>
@@ -5904,29 +6043,16 @@
               <w:bottom w:val="single" w:sz="4" w:space="0" w:color="auto"/>
               <w:right w:val="single" w:sz="4" w:space="0" w:color="auto"/>
             </w:tcBorders>
-            <w:shd w:val="clear" w:color="auto" w:fill="F2F2F2" w:themeFill="background1" w:themeFillShade="F2"/>
-            <w:vAlign w:val="center"/>
-          </w:tcPr>
-          <w:p>
-            <w:pPr>
-              <w:ind w:right="25"/>
-              <w:jc w:val="center"/>
-              <w:rPr>
-                <w:rFonts w:ascii="Cambria" w:eastAsia="Cambria" w:hAnsi="Cambria" w:cs="Cambria"/>
-                <w:b/>
-                <w:sz w:val="20"/>
-                <w:szCs w:val="20"/>
-              </w:rPr>
-            </w:pPr>
-            <w:r>
-              <w:rPr>
-                <w:rFonts w:ascii="Cambria" w:eastAsia="Cambria" w:hAnsi="Cambria" w:cs="Cambria"/>
-                <w:b/>
-                <w:sz w:val="20"/>
-                <w:szCs w:val="20"/>
-              </w:rPr>
-              <w:t>Signature</w:t>
-            </w:r>
+          </w:tcPr>
+          <w:p>
+            <w:pPr>
+              <w:ind w:right="20"/>
+              <w:rPr>
+                <w:rFonts w:ascii="Cambria" w:hAnsi="Cambria"/>
+                <w:sz w:val="20"/>
+                <w:szCs w:val="20"/>
+              </w:rPr>
+            </w:pPr>
           </w:p>
         </w:tc>
       </w:tr>
@@ -5960,7 +6086,7 @@
                 <w:sz w:val="20"/>
                 <w:szCs w:val="20"/>
               </w:rPr>
-              <w:t xml:space="preserve">1 </w:t>
+              <w:t xml:space="preserve">2 </w:t>
             </w:r>
           </w:p>
         </w:tc>
@@ -5988,7 +6114,7 @@
                 <w:sz w:val="20"/>
                 <w:szCs w:val="20"/>
               </w:rPr>
-              <w:t>Artificial Intelligence</w:t>
+              <w:t>Design And Analysis of Algorithms</w:t>
             </w:r>
           </w:p>
         </w:tc>
@@ -6012,26 +6138,14 @@
                 <w:szCs w:val="20"/>
               </w:rPr>
             </w:pPr>
-            <w:bookmarkStart w:id="0" w:name="_GoBack"/>
-            <w:bookmarkEnd w:id="0"/>
-            <w:r>
-              <w:rPr>
-                <w:rFonts w:ascii="Cambria" w:hAnsi="Cambria"/>
-                <w:sz w:val="20"/>
-                <w:szCs w:val="20"/>
-              </w:rPr>
-              <w:t xml:space="preserve">Mr. B. </w:t>
-            </w:r>
-            <w:proofErr w:type="spellStart"/>
-            <w:r>
-              <w:rPr>
-                <w:rFonts w:ascii="Cambria" w:hAnsi="Cambria"/>
-                <w:sz w:val="20"/>
-                <w:szCs w:val="20"/>
-              </w:rPr>
-              <w:t>Sreedhar</w:t>
-            </w:r>
-            <w:proofErr w:type="spellEnd"/>
+            <w:r>
+              <w:rPr>
+                <w:rFonts w:ascii="Cambria" w:hAnsi="Cambria"/>
+                <w:sz w:val="20"/>
+                <w:szCs w:val="20"/>
+              </w:rPr>
+              <w:t>Mr. K.  Venkatesh</w:t>
+            </w:r>
           </w:p>
         </w:tc>
         <w:tc>
@@ -6086,7 +6200,7 @@
                 <w:sz w:val="20"/>
                 <w:szCs w:val="20"/>
               </w:rPr>
-              <w:t xml:space="preserve">2 </w:t>
+              <w:t xml:space="preserve">3 </w:t>
             </w:r>
           </w:p>
         </w:tc>
@@ -6111,122 +6225,6 @@
             <w:r>
               <w:rPr>
                 <w:rFonts w:ascii="Cambria" w:hAnsi="Cambria"/>
-                <w:sz w:val="20"/>
-                <w:szCs w:val="20"/>
-              </w:rPr>
-              <w:t>Design And Analysis of Algorithms</w:t>
-            </w:r>
-          </w:p>
-        </w:tc>
-        <w:tc>
-          <w:tcPr>
-            <w:tcW w:w="4163" w:type="dxa"/>
-            <w:tcBorders>
-              <w:top w:val="single" w:sz="4" w:space="0" w:color="auto"/>
-              <w:left w:val="single" w:sz="4" w:space="0" w:color="auto"/>
-              <w:bottom w:val="single" w:sz="4" w:space="0" w:color="auto"/>
-              <w:right w:val="single" w:sz="4" w:space="0" w:color="auto"/>
-            </w:tcBorders>
-            <w:vAlign w:val="center"/>
-          </w:tcPr>
-          <w:p>
-            <w:pPr>
-              <w:ind w:right="20"/>
-              <w:rPr>
-                <w:rFonts w:ascii="Cambria" w:hAnsi="Cambria"/>
-                <w:sz w:val="20"/>
-                <w:szCs w:val="20"/>
-              </w:rPr>
-            </w:pPr>
-            <w:r>
-              <w:rPr>
-                <w:rFonts w:ascii="Cambria" w:hAnsi="Cambria"/>
-                <w:sz w:val="20"/>
-                <w:szCs w:val="20"/>
-              </w:rPr>
-              <w:t>Mr. K.  Venkatesh</w:t>
-            </w:r>
-          </w:p>
-        </w:tc>
-        <w:tc>
-          <w:tcPr>
-            <w:tcW w:w="1615" w:type="dxa"/>
-            <w:tcBorders>
-              <w:top w:val="single" w:sz="4" w:space="0" w:color="auto"/>
-              <w:left w:val="single" w:sz="4" w:space="0" w:color="auto"/>
-              <w:bottom w:val="single" w:sz="4" w:space="0" w:color="auto"/>
-              <w:right w:val="single" w:sz="4" w:space="0" w:color="auto"/>
-            </w:tcBorders>
-          </w:tcPr>
-          <w:p>
-            <w:pPr>
-              <w:ind w:right="20"/>
-              <w:rPr>
-                <w:rFonts w:ascii="Cambria" w:hAnsi="Cambria"/>
-                <w:sz w:val="20"/>
-                <w:szCs w:val="20"/>
-              </w:rPr>
-            </w:pPr>
-          </w:p>
-        </w:tc>
-      </w:tr>
-      <w:tr>
-        <w:trPr>
-          <w:trHeight w:val="259"/>
-        </w:trPr>
-        <w:tc>
-          <w:tcPr>
-            <w:tcW w:w="641" w:type="dxa"/>
-            <w:tcBorders>
-              <w:top w:val="single" w:sz="4" w:space="0" w:color="000000"/>
-              <w:left w:val="single" w:sz="4" w:space="0" w:color="000000"/>
-              <w:bottom w:val="single" w:sz="4" w:space="0" w:color="000000"/>
-              <w:right w:val="single" w:sz="4" w:space="0" w:color="000000"/>
-            </w:tcBorders>
-          </w:tcPr>
-          <w:p>
-            <w:pPr>
-              <w:ind w:right="22"/>
-              <w:jc w:val="center"/>
-              <w:rPr>
-                <w:rFonts w:ascii="Cambria" w:hAnsi="Cambria"/>
-                <w:sz w:val="20"/>
-                <w:szCs w:val="20"/>
-              </w:rPr>
-            </w:pPr>
-            <w:r>
-              <w:rPr>
-                <w:rFonts w:ascii="Cambria" w:eastAsia="Cambria" w:hAnsi="Cambria" w:cs="Cambria"/>
-                <w:sz w:val="20"/>
-                <w:szCs w:val="20"/>
-              </w:rPr>
-              <w:t xml:space="preserve">3 </w:t>
-            </w:r>
-          </w:p>
-        </w:tc>
-        <w:tc>
-          <w:tcPr>
-            <w:tcW w:w="4365" w:type="dxa"/>
-            <w:tcBorders>
-              <w:top w:val="single" w:sz="4" w:space="0" w:color="000000"/>
-              <w:left w:val="single" w:sz="4" w:space="0" w:color="000000"/>
-              <w:bottom w:val="single" w:sz="4" w:space="0" w:color="000000"/>
-              <w:right w:val="single" w:sz="4" w:space="0" w:color="auto"/>
-            </w:tcBorders>
-          </w:tcPr>
-          <w:p>
-            <w:pPr>
-              <w:rPr>
-                <w:rFonts w:ascii="Cambria" w:hAnsi="Cambria"/>
-                <w:b/>
-                <w:sz w:val="20"/>
-                <w:szCs w:val="20"/>
-              </w:rPr>
-            </w:pPr>
-            <w:r>
-              <w:rPr>
-                <w:rFonts w:ascii="Cambria" w:hAnsi="Cambria"/>
-                <w:b/>
                 <w:sz w:val="20"/>
                 <w:szCs w:val="20"/>
               </w:rPr>

</xml_diff>